<commit_message>
αfeat(doc): terminata stesura paragrafo "Ridimensionamento"
</commit_message>
<xml_diff>
--- a/Progetto Stolfi/doc/Relazione Progetto Sensori.docx
+++ b/Progetto Stolfi/doc/Relazione Progetto Sensori.docx
@@ -1143,26 +1143,10 @@
     </w:p>
     <w:p>
       <w:r>
-        <w:t xml:space="preserve">Il metodo CCM prende come input inziale i file </w:t>
-      </w:r>
-      <w:proofErr w:type="gramStart"/>
-      <w:r>
-        <w:t>“.mat</w:t>
-      </w:r>
-      <w:proofErr w:type="gramEnd"/>
-      <w:r>
-        <w:t>” contenenti i dati relativi alle varie acquisizioni dei vari utenti.</w:t>
-      </w:r>
-      <w:r>
-        <w:t xml:space="preserve"> È possibile osservare il contenuto di un file </w:t>
-      </w:r>
-      <w:proofErr w:type="gramStart"/>
-      <w:r>
-        <w:t>“.mat”  nella</w:t>
-      </w:r>
-      <w:proofErr w:type="gramEnd"/>
-      <w:r>
-        <w:t xml:space="preserve"> cattura seguente:</w:t>
+        <w:t>Il metodo CCM prende come input inziale i file “.mat” contenenti i dati relativi alle varie acquisizioni dei vari utenti.</w:t>
+      </w:r>
+      <w:r>
+        <w:t xml:space="preserve"> È possibile osservare il contenuto di un file “.mat”  nella cattura seguente:</w:t>
       </w:r>
     </w:p>
     <w:p>
@@ -1231,15 +1215,7 @@
         </w:r>
       </w:fldSimple>
       <w:r>
-        <w:t xml:space="preserve">: Preview MATLAB di un </w:t>
-      </w:r>
-      <w:proofErr w:type="gramStart"/>
-      <w:r>
-        <w:t>file .mat</w:t>
-      </w:r>
-      <w:proofErr w:type="gramEnd"/>
-      <w:r>
-        <w:t xml:space="preserve"> relativo all’acquisizione "00"</w:t>
+        <w:t>: Preview MATLAB di un file .mat relativo all’acquisizione "00"</w:t>
       </w:r>
       <w:r>
         <w:rPr>
@@ -1392,7 +1368,6 @@
       <w:r>
         <w:t>. Per mostrare questo volume e tutti quelli seguenti verrà utilizzata la funzione custom “</w:t>
       </w:r>
-      <w:proofErr w:type="gramStart"/>
       <w:r>
         <w:rPr>
           <w:i/>
@@ -1405,15 +1380,7 @@
           <w:i/>
           <w:iCs/>
         </w:rPr>
-        <w:t>(</w:t>
-      </w:r>
-      <w:proofErr w:type="gramEnd"/>
-      <w:r>
-        <w:rPr>
-          <w:i/>
-          <w:iCs/>
-        </w:rPr>
-        <w:t>…)</w:t>
+        <w:t>(…)</w:t>
       </w:r>
       <w:r>
         <w:t xml:space="preserve">” che di occupa in autonomia della creazione di alcuni componenti grafici necessari a lanciare </w:t>
@@ -1487,6 +1454,9 @@
       <w:pPr>
         <w:pStyle w:val="Caption"/>
         <w:jc w:val="center"/>
+        <w:rPr>
+          <w:noProof/>
+        </w:rPr>
       </w:pPr>
       <w:r>
         <w:t xml:space="preserve">Figura </w:t>
@@ -1521,8 +1491,143 @@
         <w:t xml:space="preserve"> dell'utente "Brienza".</w:t>
       </w:r>
     </w:p>
+    <w:p/>
+    <w:p>
+      <w:pPr>
+        <w:pStyle w:val="Heading2"/>
+      </w:pPr>
+      <w:r>
+        <w:t>Ridimensionamento</w:t>
+      </w:r>
+    </w:p>
+    <w:p>
+      <w:r>
+        <w:t xml:space="preserve">La funzione </w:t>
+      </w:r>
+      <w:r>
+        <w:rPr>
+          <w:i/>
+          <w:iCs/>
+        </w:rPr>
+        <w:t>cropMatrice.m</w:t>
+      </w:r>
+      <w:r>
+        <w:t xml:space="preserve"> ridimensiona la matrice M, di dimensioni originali 835×820×320 voxel, estraendone una porzione centrale di 650×650×320 voxel.</w:t>
+      </w:r>
+    </w:p>
+    <w:p>
+      <w:r>
+        <w:t xml:space="preserve">La zona centrale del volume contiene le informazioni più rilevanti per l’analisi, poiché qui le vene risultano maggiormente visibili e distinguibili. Al contrario, i bordi del volume presentano un’elevata quantità di "rumore" e artefatti indesiderati che complicano il processo di feature extraction; questi disturbi, essendo troppo attaccati alle vene, sono difficili da separare senza compromettere la qualità d’insieme del pattern venoso. Il </w:t>
+      </w:r>
+      <w:proofErr w:type="spellStart"/>
+      <w:r>
+        <w:t>cropping</w:t>
+      </w:r>
+      <w:proofErr w:type="spellEnd"/>
+      <w:r>
+        <w:t xml:space="preserve"> centrale permette di isolare la parte interna della matrice, riducendo l'influenza del rumore periferico e preservando dettagli rilevanti per l’estrazione delle feature, senza "sporco" eccessivo.</w:t>
+      </w:r>
+    </w:p>
+    <w:p>
+      <w:r>
+        <w:t>Inoltre, la riduzione della matrice M a una risoluzione più contenuta riduce significativamente il numero di voxel da elaborare, con un conseguente risparmio nei tempi di calcolo. Questo è particolarmente vantaggioso nelle successive fasi di estrazione delle feature, che altrimenti richiederebbero un elevato carico computazionale per l’analisi dell’intero volume originario.</w:t>
+      </w:r>
+    </w:p>
+    <w:p>
+      <w:r>
+        <w:t>Di seguito è possibile osservare sempre la precedente matrice M ridimensionata come appena descritto:</w:t>
+      </w:r>
+    </w:p>
+    <w:p>
+      <w:pPr>
+        <w:keepNext/>
+        <w:jc w:val="center"/>
+      </w:pPr>
+      <w:r>
+        <w:rPr>
+          <w:noProof/>
+        </w:rPr>
+        <w:lastRenderedPageBreak/>
+        <w:drawing>
+          <wp:inline distT="0" distB="0" distL="0" distR="0" wp14:anchorId="228E4CCF" wp14:editId="1199D75E">
+            <wp:extent cx="4136400" cy="3096000"/>
+            <wp:effectExtent l="0" t="0" r="0" b="9525"/>
+            <wp:docPr id="1282872430" name="Picture 2"/>
+            <wp:cNvGraphicFramePr>
+              <a:graphicFrameLocks xmlns:a="http://schemas.openxmlformats.org/drawingml/2006/main" noChangeAspect="1"/>
+            </wp:cNvGraphicFramePr>
+            <a:graphic xmlns:a="http://schemas.openxmlformats.org/drawingml/2006/main">
+              <a:graphicData uri="http://schemas.openxmlformats.org/drawingml/2006/picture">
+                <pic:pic xmlns:pic="http://schemas.openxmlformats.org/drawingml/2006/picture">
+                  <pic:nvPicPr>
+                    <pic:cNvPr id="1282872430" name="Picture 1282872430"/>
+                    <pic:cNvPicPr/>
+                  </pic:nvPicPr>
+                  <pic:blipFill>
+                    <a:blip r:embed="rId18" cstate="print">
+                      <a:extLst>
+                        <a:ext uri="{28A0092B-C50C-407E-A947-70E740481C1C}">
+                          <a14:useLocalDpi xmlns:a14="http://schemas.microsoft.com/office/drawing/2010/main" val="0"/>
+                        </a:ext>
+                      </a:extLst>
+                    </a:blip>
+                    <a:stretch>
+                      <a:fillRect/>
+                    </a:stretch>
+                  </pic:blipFill>
+                  <pic:spPr>
+                    <a:xfrm>
+                      <a:off x="0" y="0"/>
+                      <a:ext cx="4136400" cy="3096000"/>
+                    </a:xfrm>
+                    <a:prstGeom prst="rect">
+                      <a:avLst/>
+                    </a:prstGeom>
+                  </pic:spPr>
+                </pic:pic>
+              </a:graphicData>
+            </a:graphic>
+          </wp:inline>
+        </w:drawing>
+      </w:r>
+    </w:p>
+    <w:p>
+      <w:pPr>
+        <w:pStyle w:val="Caption"/>
+        <w:jc w:val="center"/>
+      </w:pPr>
+      <w:r>
+        <w:t xml:space="preserve">Figura </w:t>
+      </w:r>
+      <w:fldSimple w:instr=" SEQ Figura \* ARABIC ">
+        <w:r>
+          <w:rPr>
+            <w:noProof/>
+          </w:rPr>
+          <w:t>3</w:t>
+        </w:r>
+      </w:fldSimple>
+      <w:r>
+        <w:t xml:space="preserve">: </w:t>
+      </w:r>
+      <w:r>
+        <w:t xml:space="preserve">Rappresentazione grafica della </w:t>
+      </w:r>
+      <w:r>
+        <w:t xml:space="preserve">solita </w:t>
+      </w:r>
+      <w:r>
+        <w:t>matrice M</w:t>
+      </w:r>
+      <w:r>
+        <w:rPr>
+          <w:noProof/>
+        </w:rPr>
+        <w:t xml:space="preserve"> dopo il ridimensionamento.</w:t>
+      </w:r>
+    </w:p>
     <w:sectPr>
-      <w:footerReference w:type="default" r:id="rId18"/>
+      <w:footerReference w:type="default" r:id="rId19"/>
       <w:type w:val="continuous"/>
       <w:pgSz w:w="11906" w:h="16838"/>
       <w:pgMar w:top="1440" w:right="1440" w:bottom="1440" w:left="1440" w:header="0" w:footer="0" w:gutter="0"/>

</xml_diff>

<commit_message>
αfeat(doc): terminata stesura paragrafo "Estrapolazione"
</commit_message>
<xml_diff>
--- a/Progetto Stolfi/doc/Relazione Progetto Sensori.docx
+++ b/Progetto Stolfi/doc/Relazione Progetto Sensori.docx
@@ -516,7 +516,7 @@
         </w:rPr>
       </w:pPr>
     </w:p>
-    <w:bookmarkStart w:id="0" w:name="_Toc218527916" w:displacedByCustomXml="next"/>
+    <w:bookmarkStart w:id="0" w:name="_Toc218535120" w:displacedByCustomXml="next"/>
     <w:sdt>
       <w:sdtPr>
         <w:rPr>
@@ -593,7 +593,7 @@
             </w:rPr>
             <w:fldChar w:fldCharType="separate"/>
           </w:r>
-          <w:hyperlink w:anchor="_Toc218527916" w:history="1">
+          <w:hyperlink w:anchor="_Toc218535120" w:history="1">
             <w:r>
               <w:rPr>
                 <w:rStyle w:val="Hyperlink"/>
@@ -620,7 +620,7 @@
                 <w:noProof/>
                 <w:webHidden/>
               </w:rPr>
-              <w:instrText xml:space="preserve"> PAGEREF _Toc218527916 \h </w:instrText>
+              <w:instrText xml:space="preserve"> PAGEREF _Toc218535120 \h </w:instrText>
             </w:r>
             <w:r>
               <w:rPr>
@@ -666,7 +666,7 @@
               <w14:ligatures w14:val="standardContextual"/>
             </w:rPr>
           </w:pPr>
-          <w:hyperlink w:anchor="_Toc218527917" w:history="1">
+          <w:hyperlink w:anchor="_Toc218535121" w:history="1">
             <w:r>
               <w:rPr>
                 <w:rStyle w:val="Hyperlink"/>
@@ -693,7 +693,7 @@
                 <w:noProof/>
                 <w:webHidden/>
               </w:rPr>
-              <w:instrText xml:space="preserve"> PAGEREF _Toc218527917 \h </w:instrText>
+              <w:instrText xml:space="preserve"> PAGEREF _Toc218535121 \h </w:instrText>
             </w:r>
             <w:r>
               <w:rPr>
@@ -739,7 +739,7 @@
               <w14:ligatures w14:val="standardContextual"/>
             </w:rPr>
           </w:pPr>
-          <w:hyperlink w:anchor="_Toc218527918" w:history="1">
+          <w:hyperlink w:anchor="_Toc218535122" w:history="1">
             <w:r>
               <w:rPr>
                 <w:rStyle w:val="Hyperlink"/>
@@ -766,7 +766,7 @@
                 <w:noProof/>
                 <w:webHidden/>
               </w:rPr>
-              <w:instrText xml:space="preserve"> PAGEREF _Toc218527918 \h </w:instrText>
+              <w:instrText xml:space="preserve"> PAGEREF _Toc218535122 \h </w:instrText>
             </w:r>
             <w:r>
               <w:rPr>
@@ -812,7 +812,7 @@
               <w14:ligatures w14:val="standardContextual"/>
             </w:rPr>
           </w:pPr>
-          <w:hyperlink w:anchor="_Toc218527919" w:history="1">
+          <w:hyperlink w:anchor="_Toc218535123" w:history="1">
             <w:r>
               <w:rPr>
                 <w:rStyle w:val="Hyperlink"/>
@@ -839,7 +839,7 @@
                 <w:noProof/>
                 <w:webHidden/>
               </w:rPr>
-              <w:instrText xml:space="preserve"> PAGEREF _Toc218527919 \h </w:instrText>
+              <w:instrText xml:space="preserve"> PAGEREF _Toc218535123 \h </w:instrText>
             </w:r>
             <w:r>
               <w:rPr>
@@ -872,6 +872,79 @@
         </w:p>
         <w:p>
           <w:pPr>
+            <w:pStyle w:val="TOC2"/>
+            <w:tabs>
+              <w:tab w:val="right" w:leader="dot" w:pos="9016"/>
+            </w:tabs>
+            <w:rPr>
+              <w:rFonts w:asciiTheme="minorHAnsi" w:eastAsiaTheme="minorEastAsia" w:hAnsiTheme="minorHAnsi" w:cstheme="minorBidi"/>
+              <w:noProof/>
+              <w:kern w:val="2"/>
+              <w:szCs w:val="24"/>
+              <w:lang w:eastAsia="it-IT"/>
+              <w14:ligatures w14:val="standardContextual"/>
+            </w:rPr>
+          </w:pPr>
+          <w:hyperlink w:anchor="_Toc218535124" w:history="1">
+            <w:r>
+              <w:rPr>
+                <w:rStyle w:val="Hyperlink"/>
+                <w:noProof/>
+              </w:rPr>
+              <w:t>Ridimensionamento</w:t>
+            </w:r>
+            <w:r>
+              <w:rPr>
+                <w:noProof/>
+                <w:webHidden/>
+              </w:rPr>
+              <w:tab/>
+            </w:r>
+            <w:r>
+              <w:rPr>
+                <w:noProof/>
+                <w:webHidden/>
+              </w:rPr>
+              <w:fldChar w:fldCharType="begin"/>
+            </w:r>
+            <w:r>
+              <w:rPr>
+                <w:noProof/>
+                <w:webHidden/>
+              </w:rPr>
+              <w:instrText xml:space="preserve"> PAGEREF _Toc218535124 \h </w:instrText>
+            </w:r>
+            <w:r>
+              <w:rPr>
+                <w:noProof/>
+                <w:webHidden/>
+              </w:rPr>
+            </w:r>
+            <w:r>
+              <w:rPr>
+                <w:noProof/>
+                <w:webHidden/>
+              </w:rPr>
+              <w:fldChar w:fldCharType="separate"/>
+            </w:r>
+            <w:r>
+              <w:rPr>
+                <w:noProof/>
+                <w:webHidden/>
+              </w:rPr>
+              <w:t>5</w:t>
+            </w:r>
+            <w:r>
+              <w:rPr>
+                <w:noProof/>
+                <w:webHidden/>
+              </w:rPr>
+              <w:fldChar w:fldCharType="end"/>
+            </w:r>
+          </w:hyperlink>
+        </w:p>
+        <w:p>
+          <w:pPr>
             <w:pStyle w:val="TOC1"/>
             <w:tabs>
               <w:tab w:val="right" w:leader="dot" w:pos="9015"/>
@@ -900,7 +973,7 @@
       <w:pPr>
         <w:pStyle w:val="Heading1"/>
       </w:pPr>
-      <w:bookmarkStart w:id="1" w:name="_Toc218527917"/>
+      <w:bookmarkStart w:id="1" w:name="_Toc218535121"/>
       <w:r>
         <w:lastRenderedPageBreak/>
         <w:t>Introduzione</w:t>
@@ -1124,7 +1197,7 @@
       <w:pPr>
         <w:pStyle w:val="Heading1"/>
       </w:pPr>
-      <w:bookmarkStart w:id="2" w:name="_Toc218527918"/>
+      <w:bookmarkStart w:id="2" w:name="_Toc218535122"/>
       <w:r>
         <w:lastRenderedPageBreak/>
         <w:t>Il metodo CCM</w:t>
@@ -1135,7 +1208,7 @@
       <w:pPr>
         <w:pStyle w:val="Heading2"/>
       </w:pPr>
-      <w:bookmarkStart w:id="3" w:name="_Toc218527919"/>
+      <w:bookmarkStart w:id="3" w:name="_Toc218535123"/>
       <w:r>
         <w:t>Dati di partenza</w:t>
       </w:r>
@@ -1206,14 +1279,27 @@
       <w:r>
         <w:t xml:space="preserve">Figura </w:t>
       </w:r>
-      <w:fldSimple w:instr=" SEQ Figura \* ARABIC ">
-        <w:r>
-          <w:rPr>
-            <w:noProof/>
-          </w:rPr>
-          <w:t>1</w:t>
-        </w:r>
-      </w:fldSimple>
+      <w:r>
+        <w:fldChar w:fldCharType="begin"/>
+      </w:r>
+      <w:r>
+        <w:instrText xml:space="preserve"> SEQ Figura \* ARABIC </w:instrText>
+      </w:r>
+      <w:r>
+        <w:fldChar w:fldCharType="separate"/>
+      </w:r>
+      <w:r>
+        <w:rPr>
+          <w:noProof/>
+        </w:rPr>
+        <w:t>1</w:t>
+      </w:r>
+      <w:r>
+        <w:rPr>
+          <w:noProof/>
+        </w:rPr>
+        <w:fldChar w:fldCharType="end"/>
+      </w:r>
       <w:r>
         <w:t>: Preview MATLAB di un file .mat relativo all’acquisizione "00"</w:t>
       </w:r>
@@ -1312,23 +1398,7 @@
     </w:p>
     <w:p>
       <w:r>
-        <w:t xml:space="preserve">Quindi la matrice di partenza è nella forma </w:t>
-      </w:r>
-      <w:proofErr w:type="spellStart"/>
-      <w:r>
-        <w:t>zxy</w:t>
-      </w:r>
-      <w:proofErr w:type="spellEnd"/>
-      <w:r>
-        <w:t xml:space="preserve">, però molte funzioni di elaborazione e stampa delle immagini tridimensionali in MATLAB usano la forma </w:t>
-      </w:r>
-      <w:proofErr w:type="spellStart"/>
-      <w:r>
-        <w:t>yxz</w:t>
-      </w:r>
-      <w:proofErr w:type="spellEnd"/>
-      <w:r>
-        <w:t>. Il passaggio dalla prima alla seconda forma è banale infatti basta eseguire il seguente pezzo di codice:</w:t>
+        <w:t>Quindi la matrice di partenza è nella forma zxy, però molte funzioni di elaborazione e stampa delle immagini tridimensionali in MATLAB usano la forma yxz. Il passaggio dalla prima alla seconda forma è banale infatti basta eseguire il seguente pezzo di codice:</w:t>
       </w:r>
       <w:r>
         <w:br/>
@@ -1373,14 +1443,7 @@
           <w:i/>
           <w:iCs/>
         </w:rPr>
-        <w:t>graficoVolshow</w:t>
-      </w:r>
-      <w:r>
-        <w:rPr>
-          <w:i/>
-          <w:iCs/>
-        </w:rPr>
-        <w:t>(…)</w:t>
+        <w:t>graficoVolshow(…)</w:t>
       </w:r>
       <w:r>
         <w:t xml:space="preserve">” che di occupa in autonomia della creazione di alcuni componenti grafici necessari a lanciare </w:t>
@@ -1461,28 +1524,32 @@
       <w:r>
         <w:t xml:space="preserve">Figura </w:t>
       </w:r>
-      <w:fldSimple w:instr=" SEQ Figura \* ARABIC ">
-        <w:r>
-          <w:rPr>
-            <w:noProof/>
-          </w:rPr>
-          <w:t>2</w:t>
-        </w:r>
-      </w:fldSimple>
+      <w:r>
+        <w:fldChar w:fldCharType="begin"/>
+      </w:r>
+      <w:r>
+        <w:instrText xml:space="preserve"> SEQ Figura \* ARABIC </w:instrText>
+      </w:r>
+      <w:r>
+        <w:fldChar w:fldCharType="separate"/>
+      </w:r>
+      <w:r>
+        <w:rPr>
+          <w:noProof/>
+        </w:rPr>
+        <w:t>2</w:t>
+      </w:r>
+      <w:r>
+        <w:rPr>
+          <w:noProof/>
+        </w:rPr>
+        <w:fldChar w:fldCharType="end"/>
+      </w:r>
       <w:r>
         <w:t xml:space="preserve">: </w:t>
       </w:r>
       <w:r>
-        <w:t xml:space="preserve">Rappresentazione grafica della matrice M </w:t>
-      </w:r>
-      <w:r>
-        <w:t>relativ</w:t>
-      </w:r>
-      <w:r>
-        <w:t>a</w:t>
-      </w:r>
-      <w:r>
-        <w:t xml:space="preserve"> all’acquisizione "00"</w:t>
+        <w:t>Rappresentazione grafica della matrice M relativa all’acquisizione "00"</w:t>
       </w:r>
       <w:r>
         <w:rPr>
@@ -1496,9 +1563,11 @@
       <w:pPr>
         <w:pStyle w:val="Heading2"/>
       </w:pPr>
+      <w:bookmarkStart w:id="4" w:name="_Toc218535124"/>
       <w:r>
         <w:t>Ridimensionamento</w:t>
       </w:r>
+      <w:bookmarkEnd w:id="4"/>
     </w:p>
     <w:p>
       <w:r>
@@ -1506,6 +1575,8 @@
       </w:r>
       <w:r>
         <w:rPr>
+          <w:b/>
+          <w:bCs/>
           <w:i/>
           <w:iCs/>
         </w:rPr>
@@ -1517,15 +1588,7 @@
     </w:p>
     <w:p>
       <w:r>
-        <w:t xml:space="preserve">La zona centrale del volume contiene le informazioni più rilevanti per l’analisi, poiché qui le vene risultano maggiormente visibili e distinguibili. Al contrario, i bordi del volume presentano un’elevata quantità di "rumore" e artefatti indesiderati che complicano il processo di feature extraction; questi disturbi, essendo troppo attaccati alle vene, sono difficili da separare senza compromettere la qualità d’insieme del pattern venoso. Il </w:t>
-      </w:r>
-      <w:proofErr w:type="spellStart"/>
-      <w:r>
-        <w:t>cropping</w:t>
-      </w:r>
-      <w:proofErr w:type="spellEnd"/>
-      <w:r>
-        <w:t xml:space="preserve"> centrale permette di isolare la parte interna della matrice, riducendo l'influenza del rumore periferico e preservando dettagli rilevanti per l’estrazione delle feature, senza "sporco" eccessivo.</w:t>
+        <w:t>La zona centrale del volume contiene le informazioni più rilevanti per l’analisi, poiché qui le vene risultano maggiormente visibili e distinguibili. Al contrario, i bordi del volume presentano un’elevata quantità di "rumore" e artefatti indesiderati che complicano il processo di feature extraction; questi disturbi, essendo troppo attaccati alle vene, sono difficili da separare senza compromettere la qualità d’insieme del pattern venoso. Il cropping centrale permette di isolare la parte interna della matrice, riducendo l'influenza del rumore periferico e preservando dettagli rilevanti per l’estrazione delle feature, senza "sporco" eccessivo.</w:t>
       </w:r>
     </w:p>
     <w:p>
@@ -1595,39 +1658,598 @@
       <w:pPr>
         <w:pStyle w:val="Caption"/>
         <w:jc w:val="center"/>
-      </w:pPr>
-      <w:r>
-        <w:t xml:space="preserve">Figura </w:t>
-      </w:r>
-      <w:fldSimple w:instr=" SEQ Figura \* ARABIC ">
-        <w:r>
-          <w:rPr>
-            <w:noProof/>
-          </w:rPr>
-          <w:t>3</w:t>
-        </w:r>
-      </w:fldSimple>
-      <w:r>
-        <w:t xml:space="preserve">: </w:t>
-      </w:r>
-      <w:r>
-        <w:t xml:space="preserve">Rappresentazione grafica della </w:t>
-      </w:r>
-      <w:r>
-        <w:t xml:space="preserve">solita </w:t>
-      </w:r>
-      <w:r>
-        <w:t>matrice M</w:t>
-      </w:r>
-      <w:r>
         <w:rPr>
           <w:noProof/>
         </w:rPr>
-        <w:t xml:space="preserve"> dopo il ridimensionamento.</w:t>
+      </w:pPr>
+      <w:r>
+        <w:t xml:space="preserve">Figura </w:t>
+      </w:r>
+      <w:r>
+        <w:fldChar w:fldCharType="begin"/>
+      </w:r>
+      <w:r>
+        <w:instrText xml:space="preserve"> SEQ Figura \* ARABIC </w:instrText>
+      </w:r>
+      <w:r>
+        <w:fldChar w:fldCharType="separate"/>
+      </w:r>
+      <w:r>
+        <w:rPr>
+          <w:noProof/>
+        </w:rPr>
+        <w:t>3</w:t>
+      </w:r>
+      <w:r>
+        <w:rPr>
+          <w:noProof/>
+        </w:rPr>
+        <w:fldChar w:fldCharType="end"/>
+      </w:r>
+      <w:r>
+        <w:t xml:space="preserve">: </w:t>
+      </w:r>
+      <w:r>
+        <w:t xml:space="preserve">Rappresentazione grafica della </w:t>
+      </w:r>
+      <w:r>
+        <w:t xml:space="preserve">solita </w:t>
+      </w:r>
+      <w:r>
+        <w:t>matrice M</w:t>
+      </w:r>
+      <w:r>
+        <w:rPr>
+          <w:noProof/>
+        </w:rPr>
+        <w:t xml:space="preserve"> dopo il ridimensionamento</w:t>
+      </w:r>
+      <w:r>
+        <w:rPr>
+          <w:noProof/>
+        </w:rPr>
+        <w:t xml:space="preserve"> </w:t>
+      </w:r>
+      <w:r>
+        <w:rPr>
+          <w:noProof/>
+        </w:rPr>
+        <w:t>(ovvero Mc)</w:t>
+      </w:r>
+      <w:r>
+        <w:rPr>
+          <w:noProof/>
+        </w:rPr>
+        <w:t>.</w:t>
       </w:r>
     </w:p>
+    <w:p>
+      <w:pPr>
+        <w:pStyle w:val="Heading2"/>
+      </w:pPr>
+      <w:r>
+        <w:t>Estrapolazione</w:t>
+      </w:r>
+    </w:p>
+    <w:p>
+      <w:r>
+        <w:t>L</w:t>
+      </w:r>
+      <w:r>
+        <w:t xml:space="preserve">a funzione </w:t>
+      </w:r>
+      <w:r>
+        <w:rPr>
+          <w:b/>
+          <w:bCs/>
+          <w:i/>
+          <w:iCs/>
+        </w:rPr>
+        <w:t>estrapolaVolumeVene</w:t>
+      </w:r>
+      <w:r>
+        <w:rPr>
+          <w:b/>
+          <w:bCs/>
+          <w:i/>
+          <w:iCs/>
+        </w:rPr>
+        <w:t>.m</w:t>
+      </w:r>
+      <w:r>
+        <w:t xml:space="preserve"> ha lo scopo di isolare, a partire dal volume M, la porzione realmente utile del palmo in cui ricercare il pattern venoso, eliminando le componenti non informative (acqua/rumore e regioni nere) e producendo anche maschere di supporto per i passaggi successivi. Per prima cosa stima la superficie del palmo usando una soglia di intensità (</w:t>
+      </w:r>
+      <m:oMath>
+        <m:r>
+          <w:rPr>
+            <w:rFonts w:ascii="Cambria Math" w:hAnsi="Cambria Math"/>
+          </w:rPr>
+          <m:t>tresh = 64</m:t>
+        </m:r>
+      </m:oMath>
+      <w:r>
+        <w:t>): costruisce un volume di indici di profondità coerente con la convenzione dell’acquisizione (tramite flip), azzera tali indici dove l’intensità è sotto soglia e, prendendo il massimo lungo la profondità, ottiene una mappa 2D che per ogni coordinata (x,</w:t>
+      </w:r>
+      <w:r>
+        <w:t xml:space="preserve"> </w:t>
+      </w:r>
+      <w:r>
+        <w:t>y) identifica il voxel sopra-soglia più superficiale, cioè la quota della superficie del palmo. Questa superficie viene poi regolarizzata con un filtro passa-basso (media 20×20) per ridurre rumore e discontinuità.</w:t>
+      </w:r>
+      <w:r>
+        <w:t xml:space="preserve"> </w:t>
+      </w:r>
+    </w:p>
+    <w:p>
+      <w:r>
+        <w:t xml:space="preserve">Successivamente </w:t>
+      </w:r>
+      <w:r>
+        <w:t>la funzione deve trasformare due quantità che hanno un significato “fisico” (espresse in millimetri) in quantità “discrete” compatibili con un volume campionato a slice. Il volume 3D infatti non è continuo: lungo l’asse di profondità (z) è composto da un certo numero di piani, e la distanza reale tra due slice consecutive non è 1 mm “per definizione”, ma dipende da come è stata fatta l’acquisizione. Questa informazione è contenuta nel vettore Z</w:t>
+      </w:r>
+      <w:r>
+        <w:t xml:space="preserve"> (anch’esso presente come visto prima nel solito file mat)</w:t>
+      </w:r>
+      <w:r>
+        <w:t xml:space="preserve">, che rappresenta le profondità (in mm) associate alle slice: in pratica </w:t>
+      </w:r>
+      <m:oMath>
+        <m:r>
+          <w:rPr>
+            <w:rFonts w:ascii="Cambria Math" w:hAnsi="Cambria Math"/>
+          </w:rPr>
+          <m:t>Z(k)</m:t>
+        </m:r>
+      </m:oMath>
+      <w:r>
+        <w:t xml:space="preserve"> indica a quale profondità reale corrisponde la k-esima slice. Di conseguenza, la differenza </w:t>
+      </w:r>
+      <m:oMath>
+        <m:r>
+          <w:rPr>
+            <w:rFonts w:ascii="Cambria Math" w:hAnsi="Cambria Math"/>
+          </w:rPr>
+          <m:t>Z(2) - Z(1)</m:t>
+        </m:r>
+      </m:oMath>
+      <w:r>
+        <w:t xml:space="preserve"> fornisce il passo di campionamento lungo z, cioè quanti millimetri separano due slice adiacenti.</w:t>
+      </w:r>
+    </w:p>
+    <w:p>
+      <w:r>
+        <w:lastRenderedPageBreak/>
+        <w:t xml:space="preserve">A questo punto la funzione prende due parametri: </w:t>
+      </w:r>
+      <m:oMath>
+        <m:r>
+          <w:rPr>
+            <w:rFonts w:ascii="Cambria Math" w:hAnsi="Cambria Math"/>
+          </w:rPr>
+          <m:t>depth</m:t>
+        </m:r>
+      </m:oMath>
+      <w:r>
+        <w:t xml:space="preserve"> e </w:t>
+      </w:r>
+      <m:oMath>
+        <m:r>
+          <w:rPr>
+            <w:rFonts w:ascii="Cambria Math" w:hAnsi="Cambria Math"/>
+          </w:rPr>
+          <m:t>thick</m:t>
+        </m:r>
+      </m:oMath>
+      <w:r>
+        <w:t xml:space="preserve">. Il parametro </w:t>
+      </w:r>
+      <m:oMath>
+        <m:r>
+          <w:rPr>
+            <w:rFonts w:ascii="Cambria Math" w:hAnsi="Cambria Math"/>
+          </w:rPr>
+          <m:t>depth</m:t>
+        </m:r>
+      </m:oMath>
+      <w:r>
+        <w:t xml:space="preserve"> (0.2 mm) indica di quanto si vuole spostare la superficie stimata verso l’interno (o comunque lungo la profondità) per scegliere una quota di riferimento più adatta all’analisi: non si lavora esattamente sulla superficie stimata, ma su un piano leggermente traslato, perché la zona immediatamente superficiale può essere più rumorosa o meno informativa. Il parametro </w:t>
+      </w:r>
+      <m:oMath>
+        <m:r>
+          <w:rPr>
+            <w:rFonts w:ascii="Cambria Math" w:hAnsi="Cambria Math"/>
+          </w:rPr>
+          <m:t>thick</m:t>
+        </m:r>
+      </m:oMath>
+      <w:r>
+        <w:t xml:space="preserve"> (0.2 mm) rappresenta invece lo “spessore” della regione che si vuole considerare attorno a quella quota, cioè una fascia in profondità che non è un singolo piano, ma un intervallo di slice.</w:t>
+      </w:r>
+    </w:p>
+    <w:p>
+      <w:r>
+        <w:t xml:space="preserve">Per poter applicare queste scelte in un volume indicizzato, la funzione converte i millimetri in numero di slice. Lo fa dividendo ciascuna distanza per il passo </w:t>
+      </w:r>
+      <m:oMath>
+        <m:r>
+          <w:rPr>
+            <w:rFonts w:ascii="Cambria Math" w:hAnsi="Cambria Math"/>
+          </w:rPr>
+          <m:t>dz = Z(2) - Z(1)</m:t>
+        </m:r>
+      </m:oMath>
+      <w:r>
+        <w:t xml:space="preserve"> e arrotondando: </w:t>
+      </w:r>
+      <m:oMath>
+        <m:r>
+          <w:rPr>
+            <w:rFonts w:ascii="Cambria Math" w:hAnsi="Cambria Math"/>
+          </w:rPr>
+          <m:t>depth_ind = round(depth/dz)</m:t>
+        </m:r>
+      </m:oMath>
+      <w:r>
+        <w:t xml:space="preserve"> dice quante slice corrispondono a 0.2 mm, mentre </w:t>
+      </w:r>
+      <m:oMath>
+        <m:r>
+          <w:rPr>
+            <w:rFonts w:ascii="Cambria Math" w:hAnsi="Cambria Math"/>
+          </w:rPr>
+          <m:t>thick_ind = round(thick/dz)</m:t>
+        </m:r>
+      </m:oMath>
+      <w:r>
+        <w:t xml:space="preserve"> dice quante slice servono per coprire 0.2 mm di spessore. Una volta ottenuti questi indici, la funzione può definire in modo coerente la “fascia” attorno alla superficie stimata: prima sposta la superficie filtrata di </w:t>
+      </w:r>
+      <m:oMath>
+        <m:r>
+          <w:rPr>
+            <w:rFonts w:ascii="Cambria Math" w:hAnsi="Cambria Math"/>
+          </w:rPr>
+          <m:t>depth_ind</m:t>
+        </m:r>
+      </m:oMath>
+      <w:r>
+        <w:t xml:space="preserve"> slice per posizionarsi alla profondità desiderata, poi usa </w:t>
+      </w:r>
+      <m:oMath>
+        <m:r>
+          <w:rPr>
+            <w:rFonts w:ascii="Cambria Math" w:hAnsi="Cambria Math"/>
+          </w:rPr>
+          <m:t>thick_ind</m:t>
+        </m:r>
+      </m:oMath>
+      <w:r>
+        <w:t xml:space="preserve"> per stabilire quanto ampia deve essere la zona di transizione (la rampa) e quindi quali voxel devono essere considerati sopra la fascia (da scartare), dentro la fascia (transizione graduale) e sotto la fascia (da mantenere). In questo modo la selezione della regione in profondità rimane espressa in millimetri (quindi interpretabile fisicamente), ma viene applicata correttamente sui dati discreti del volume 3D.</w:t>
+      </w:r>
+    </w:p>
+    <w:p>
+      <w:r>
+        <w:t>A questo punto costruisce una maschera tridimensionale A con valori tra 0 e 255: i voxel al di sopra della fascia vengono posti a 0 (da scartare), quelli al di sotto a 255 (da mantenere) e, se abilitata la trasparenza, viene applicata una rampa intermedia per ottenere una transizione morbida nello spessore considerato. Da A ricava la mascheraAcqua (regioni sotto-soglia) e azzera tali voxel nel volume, rimuovendo quindi acqua e rumore.</w:t>
+      </w:r>
+    </w:p>
+    <w:p>
+      <w:r>
+        <w:t>Il volume e la maschera vengono poi ri-orientati per essere compatibili con la convenzione usata dal resto della pipeline (inversione dell’asse di profondità e permutazione delle dimensioni per ottenere l’ordine [y,</w:t>
+      </w:r>
+      <w:r>
+        <w:t xml:space="preserve"> </w:t>
+      </w:r>
+      <w:r>
+        <w:t>x,</w:t>
+      </w:r>
+      <w:r>
+        <w:t xml:space="preserve"> </w:t>
+      </w:r>
+      <w:r>
+        <w:t>z])</w:t>
+      </w:r>
+      <w:r>
+        <w:t xml:space="preserve">. Di seguito è possibile apprezzare </w:t>
+      </w:r>
+      <w:r>
+        <w:t>una visualizzazione del volume ripulito</w:t>
+      </w:r>
+      <w:r>
+        <w:t xml:space="preserve"> dall’acqua</w:t>
+      </w:r>
+      <w:r>
+        <w:t>.</w:t>
+      </w:r>
+    </w:p>
+    <w:p>
+      <w:pPr>
+        <w:keepNext/>
+        <w:jc w:val="center"/>
+      </w:pPr>
+      <w:r>
+        <w:rPr>
+          <w:noProof/>
+        </w:rPr>
+        <w:lastRenderedPageBreak/>
+        <w:drawing>
+          <wp:inline distT="0" distB="0" distL="0" distR="0" wp14:anchorId="1406DD0F" wp14:editId="7659D568">
+            <wp:extent cx="4129200" cy="3096000"/>
+            <wp:effectExtent l="0" t="0" r="5080" b="9525"/>
+            <wp:docPr id="481521861" name="Picture 1"/>
+            <wp:cNvGraphicFramePr>
+              <a:graphicFrameLocks xmlns:a="http://schemas.openxmlformats.org/drawingml/2006/main" noChangeAspect="1"/>
+            </wp:cNvGraphicFramePr>
+            <a:graphic xmlns:a="http://schemas.openxmlformats.org/drawingml/2006/main">
+              <a:graphicData uri="http://schemas.openxmlformats.org/drawingml/2006/picture">
+                <pic:pic xmlns:pic="http://schemas.openxmlformats.org/drawingml/2006/picture">
+                  <pic:nvPicPr>
+                    <pic:cNvPr id="481521861" name="Picture 481521861"/>
+                    <pic:cNvPicPr/>
+                  </pic:nvPicPr>
+                  <pic:blipFill>
+                    <a:blip r:embed="rId19" cstate="print">
+                      <a:extLst>
+                        <a:ext uri="{28A0092B-C50C-407E-A947-70E740481C1C}">
+                          <a14:useLocalDpi xmlns:a14="http://schemas.microsoft.com/office/drawing/2010/main" val="0"/>
+                        </a:ext>
+                      </a:extLst>
+                    </a:blip>
+                    <a:stretch>
+                      <a:fillRect/>
+                    </a:stretch>
+                  </pic:blipFill>
+                  <pic:spPr>
+                    <a:xfrm>
+                      <a:off x="0" y="0"/>
+                      <a:ext cx="4129200" cy="3096000"/>
+                    </a:xfrm>
+                    <a:prstGeom prst="rect">
+                      <a:avLst/>
+                    </a:prstGeom>
+                  </pic:spPr>
+                </pic:pic>
+              </a:graphicData>
+            </a:graphic>
+          </wp:inline>
+        </w:drawing>
+      </w:r>
+    </w:p>
+    <w:p>
+      <w:pPr>
+        <w:pStyle w:val="Caption"/>
+        <w:jc w:val="center"/>
+      </w:pPr>
+      <w:r>
+        <w:t xml:space="preserve">Figura </w:t>
+      </w:r>
+      <w:r>
+        <w:fldChar w:fldCharType="begin"/>
+      </w:r>
+      <w:r>
+        <w:instrText xml:space="preserve"> SEQ Figura \* ARABIC </w:instrText>
+      </w:r>
+      <w:r>
+        <w:fldChar w:fldCharType="separate"/>
+      </w:r>
+      <w:r>
+        <w:rPr>
+          <w:noProof/>
+        </w:rPr>
+        <w:t>4</w:t>
+      </w:r>
+      <w:r>
+        <w:fldChar w:fldCharType="end"/>
+      </w:r>
+      <w:r>
+        <w:t>: Rappresentazione grafica della matrice Mc dopo la rimozione dell'acqua (ovvero Mstart).</w:t>
+      </w:r>
+    </w:p>
+    <w:p>
+      <w:r>
+        <w:t xml:space="preserve">In seguito, tramite la funzione </w:t>
+      </w:r>
+      <w:r>
+        <w:rPr>
+          <w:b/>
+          <w:bCs/>
+          <w:i/>
+          <w:iCs/>
+        </w:rPr>
+        <w:t>calcolaMaschere.m</w:t>
+      </w:r>
+      <w:r>
+        <w:t>,</w:t>
+      </w:r>
+      <w:r>
+        <w:t xml:space="preserve"> vengono calcolate le maschere delle regioni nere e viene ricavato </w:t>
+      </w:r>
+      <m:oMath>
+        <m:r>
+          <w:rPr>
+            <w:rFonts w:ascii="Cambria Math" w:hAnsi="Cambria Math"/>
+          </w:rPr>
+          <m:t>volumePalmo</m:t>
+        </m:r>
+      </m:oMath>
+      <w:r>
+        <w:t xml:space="preserve">, cioè il volume che rappresenta la regione del palmo effettivamente utilizzabile. Combinando la maschera del nero del palmo con la maschera dell’acqua, la funzione produce anche </w:t>
+      </w:r>
+      <m:oMath>
+        <m:r>
+          <w:rPr>
+            <w:rFonts w:ascii="Cambria Math" w:hAnsi="Cambria Math"/>
+          </w:rPr>
+          <m:t>Mnp</m:t>
+        </m:r>
+      </m:oMath>
+      <w:r>
+        <w:t>, una versione del volume in cui sono stati rimossi sia acqua/rumore sia le porzioni nere del palmo.</w:t>
+      </w:r>
+      <w:r>
+        <w:t xml:space="preserve"> </w:t>
+      </w:r>
+      <w:r>
+        <w:t>Di seguito è possibile apprezzare una visualizzazione del volume</w:t>
+      </w:r>
+      <w:r>
+        <w:t xml:space="preserve"> ulteriormente ripulito.</w:t>
+      </w:r>
+    </w:p>
+    <w:p/>
+    <w:p>
+      <w:pPr>
+        <w:keepNext/>
+        <w:jc w:val="center"/>
+      </w:pPr>
+      <w:r>
+        <w:rPr>
+          <w:noProof/>
+        </w:rPr>
+        <w:drawing>
+          <wp:inline distT="0" distB="0" distL="0" distR="0" wp14:anchorId="7CBF7E43" wp14:editId="44A25EE1">
+            <wp:extent cx="4140000" cy="3096000"/>
+            <wp:effectExtent l="0" t="0" r="0" b="9525"/>
+            <wp:docPr id="1434777218" name="Picture 2"/>
+            <wp:cNvGraphicFramePr>
+              <a:graphicFrameLocks xmlns:a="http://schemas.openxmlformats.org/drawingml/2006/main" noChangeAspect="1"/>
+            </wp:cNvGraphicFramePr>
+            <a:graphic xmlns:a="http://schemas.openxmlformats.org/drawingml/2006/main">
+              <a:graphicData uri="http://schemas.openxmlformats.org/drawingml/2006/picture">
+                <pic:pic xmlns:pic="http://schemas.openxmlformats.org/drawingml/2006/picture">
+                  <pic:nvPicPr>
+                    <pic:cNvPr id="1434777218" name="Picture 1434777218"/>
+                    <pic:cNvPicPr/>
+                  </pic:nvPicPr>
+                  <pic:blipFill>
+                    <a:blip r:embed="rId20" cstate="print">
+                      <a:extLst>
+                        <a:ext uri="{28A0092B-C50C-407E-A947-70E740481C1C}">
+                          <a14:useLocalDpi xmlns:a14="http://schemas.microsoft.com/office/drawing/2010/main" val="0"/>
+                        </a:ext>
+                      </a:extLst>
+                    </a:blip>
+                    <a:stretch>
+                      <a:fillRect/>
+                    </a:stretch>
+                  </pic:blipFill>
+                  <pic:spPr>
+                    <a:xfrm>
+                      <a:off x="0" y="0"/>
+                      <a:ext cx="4140000" cy="3096000"/>
+                    </a:xfrm>
+                    <a:prstGeom prst="rect">
+                      <a:avLst/>
+                    </a:prstGeom>
+                  </pic:spPr>
+                </pic:pic>
+              </a:graphicData>
+            </a:graphic>
+          </wp:inline>
+        </w:drawing>
+      </w:r>
+    </w:p>
+    <w:p>
+      <w:pPr>
+        <w:pStyle w:val="Caption"/>
+        <w:jc w:val="center"/>
+      </w:pPr>
+      <w:r>
+        <w:t xml:space="preserve">Figura </w:t>
+      </w:r>
+      <w:r>
+        <w:fldChar w:fldCharType="begin"/>
+      </w:r>
+      <w:r>
+        <w:instrText xml:space="preserve"> SEQ Figura \* ARABIC </w:instrText>
+      </w:r>
+      <w:r>
+        <w:fldChar w:fldCharType="separate"/>
+      </w:r>
+      <w:r>
+        <w:rPr>
+          <w:noProof/>
+        </w:rPr>
+        <w:t>5</w:t>
+      </w:r>
+      <w:r>
+        <w:fldChar w:fldCharType="end"/>
+      </w:r>
+      <w:r>
+        <w:t xml:space="preserve">: </w:t>
+      </w:r>
+      <w:r>
+        <w:t>Rappresentazione grafica della matrice M</w:t>
+      </w:r>
+      <w:r>
+        <w:t>np</w:t>
+      </w:r>
+      <w:r>
+        <w:t xml:space="preserve"> dopo la rimozione del</w:t>
+      </w:r>
+      <w:r>
+        <w:t xml:space="preserve"> nero del palmo.</w:t>
+      </w:r>
+    </w:p>
+    <w:p/>
+    <w:p>
+      <w:r>
+        <w:t>Infine, per ogni coordinata (x,</w:t>
+      </w:r>
+      <w:r>
+        <w:t xml:space="preserve"> </w:t>
+      </w:r>
+      <w:r>
+        <w:t xml:space="preserve">y), la funzione calcola l’indice della prima slice lungo z in cui </w:t>
+      </w:r>
+      <m:oMath>
+        <m:r>
+          <w:rPr>
+            <w:rFonts w:ascii="Cambria Math" w:hAnsi="Cambria Math"/>
+          </w:rPr>
+          <m:t>volumePalmo</m:t>
+        </m:r>
+      </m:oMath>
+      <w:r>
+        <w:t xml:space="preserve"> risulta non nullo, ottenendo una mappa della “quota di inizio palmo” (</w:t>
+      </w:r>
+      <m:oMath>
+        <m:r>
+          <w:rPr>
+            <w:rFonts w:ascii="Cambria Math" w:hAnsi="Cambria Math"/>
+          </w:rPr>
+          <m:t>indiciPalmo</m:t>
+        </m:r>
+      </m:oMath>
+      <w:r>
+        <w:t>). Sottraendo un offset fisso (</w:t>
+      </w:r>
+      <m:oMath>
+        <m:r>
+          <w:rPr>
+            <w:rFonts w:ascii="Cambria Math" w:hAnsi="Cambria Math"/>
+          </w:rPr>
+          <m:t>offsetPelle=10</m:t>
+        </m:r>
+      </m:oMath>
+      <w:r>
+        <w:t>) restituisce indiciPalmoNoPelle, che rappresenta una stima dell’inizio del palmo al netto dello strato più superficiale (pelle), utile per concentrare l’analisi su profondità più informative per il pattern venoso.</w:t>
+      </w:r>
+    </w:p>
+    <w:p>
+      <w:pPr>
+        <w:pStyle w:val="Heading2"/>
+      </w:pPr>
+      <w:r>
+        <w:t>Binarizzazione</w:t>
+      </w:r>
+    </w:p>
+    <w:p>
+      <w:r>
+        <w:t>Ciao</w:t>
+      </w:r>
+    </w:p>
+    <w:p/>
     <w:sectPr>
-      <w:footerReference w:type="default" r:id="rId19"/>
+      <w:footerReference w:type="default" r:id="rId21"/>
       <w:type w:val="continuous"/>
       <w:pgSz w:w="11906" w:h="16838"/>
       <w:pgMar w:top="1440" w:right="1440" w:bottom="1440" w:left="1440" w:header="0" w:footer="0" w:gutter="0"/>

</xml_diff>

<commit_message>
αfeat(doc): migliorato paragrafo "Estrapolazione"
Ora sono presenti anche le immagini delle maschere applicate sul volume di partenza.
</commit_message>
<xml_diff>
--- a/Progetto Stolfi/doc/Relazione Progetto Sensori.docx
+++ b/Progetto Stolfi/doc/Relazione Progetto Sensori.docx
@@ -1216,10 +1216,26 @@
     </w:p>
     <w:p>
       <w:r>
-        <w:t>Il metodo CCM prende come input inziale i file “.mat” contenenti i dati relativi alle varie acquisizioni dei vari utenti.</w:t>
-      </w:r>
-      <w:r>
-        <w:t xml:space="preserve"> È possibile osservare il contenuto di un file “.mat”  nella cattura seguente:</w:t>
+        <w:t xml:space="preserve">Il metodo CCM prende come input inziale i file </w:t>
+      </w:r>
+      <w:proofErr w:type="gramStart"/>
+      <w:r>
+        <w:t>“.mat</w:t>
+      </w:r>
+      <w:proofErr w:type="gramEnd"/>
+      <w:r>
+        <w:t>” contenenti i dati relativi alle varie acquisizioni dei vari utenti.</w:t>
+      </w:r>
+      <w:r>
+        <w:t xml:space="preserve"> È possibile osservare il contenuto di un file </w:t>
+      </w:r>
+      <w:proofErr w:type="gramStart"/>
+      <w:r>
+        <w:t>“.mat”  nella</w:t>
+      </w:r>
+      <w:proofErr w:type="gramEnd"/>
+      <w:r>
+        <w:t xml:space="preserve"> cattura seguente:</w:t>
       </w:r>
     </w:p>
     <w:p>
@@ -1301,7 +1317,15 @@
         <w:fldChar w:fldCharType="end"/>
       </w:r>
       <w:r>
-        <w:t>: Preview MATLAB di un file .mat relativo all’acquisizione "00"</w:t>
+        <w:t xml:space="preserve">: Preview MATLAB di un </w:t>
+      </w:r>
+      <w:proofErr w:type="gramStart"/>
+      <w:r>
+        <w:t>file .mat</w:t>
+      </w:r>
+      <w:proofErr w:type="gramEnd"/>
+      <w:r>
+        <w:t xml:space="preserve"> relativo all’acquisizione "00"</w:t>
       </w:r>
       <w:r>
         <w:rPr>
@@ -1398,7 +1422,23 @@
     </w:p>
     <w:p>
       <w:r>
-        <w:t>Quindi la matrice di partenza è nella forma zxy, però molte funzioni di elaborazione e stampa delle immagini tridimensionali in MATLAB usano la forma yxz. Il passaggio dalla prima alla seconda forma è banale infatti basta eseguire il seguente pezzo di codice:</w:t>
+        <w:t xml:space="preserve">Quindi la matrice di partenza è nella forma </w:t>
+      </w:r>
+      <w:proofErr w:type="spellStart"/>
+      <w:r>
+        <w:t>zxy</w:t>
+      </w:r>
+      <w:proofErr w:type="spellEnd"/>
+      <w:r>
+        <w:t xml:space="preserve">, però molte funzioni di elaborazione e stampa delle immagini tridimensionali in MATLAB usano la forma </w:t>
+      </w:r>
+      <w:proofErr w:type="spellStart"/>
+      <w:r>
+        <w:t>yxz</w:t>
+      </w:r>
+      <w:proofErr w:type="spellEnd"/>
+      <w:r>
+        <w:t>. Il passaggio dalla prima alla seconda forma è banale infatti basta eseguire il seguente pezzo di codice:</w:t>
       </w:r>
       <w:r>
         <w:br/>
@@ -1438,12 +1478,30 @@
       <w:r>
         <w:t>. Per mostrare questo volume e tutti quelli seguenti verrà utilizzata la funzione custom “</w:t>
       </w:r>
+      <w:proofErr w:type="spellStart"/>
+      <w:proofErr w:type="gramStart"/>
       <w:r>
         <w:rPr>
           <w:i/>
           <w:iCs/>
         </w:rPr>
-        <w:t>graficoVolshow(…)</w:t>
+        <w:t>graficoVolshow</w:t>
+      </w:r>
+      <w:proofErr w:type="spellEnd"/>
+      <w:r>
+        <w:rPr>
+          <w:i/>
+          <w:iCs/>
+        </w:rPr>
+        <w:t>(</w:t>
+      </w:r>
+      <w:proofErr w:type="gramEnd"/>
+      <w:r>
+        <w:rPr>
+          <w:i/>
+          <w:iCs/>
+        </w:rPr>
+        <w:t>…)</w:t>
       </w:r>
       <w:r>
         <w:t xml:space="preserve">” che di occupa in autonomia della creazione di alcuni componenti grafici necessari a lanciare </w:t>
@@ -1573,6 +1631,7 @@
       <w:r>
         <w:t xml:space="preserve">La funzione </w:t>
       </w:r>
+      <w:proofErr w:type="spellStart"/>
       <w:r>
         <w:rPr>
           <w:b/>
@@ -1582,13 +1641,22 @@
         </w:rPr>
         <w:t>cropMatrice.m</w:t>
       </w:r>
+      <w:proofErr w:type="spellEnd"/>
       <w:r>
         <w:t xml:space="preserve"> ridimensiona la matrice M, di dimensioni originali 835×820×320 voxel, estraendone una porzione centrale di 650×650×320 voxel.</w:t>
       </w:r>
     </w:p>
     <w:p>
       <w:r>
-        <w:t>La zona centrale del volume contiene le informazioni più rilevanti per l’analisi, poiché qui le vene risultano maggiormente visibili e distinguibili. Al contrario, i bordi del volume presentano un’elevata quantità di "rumore" e artefatti indesiderati che complicano il processo di feature extraction; questi disturbi, essendo troppo attaccati alle vene, sono difficili da separare senza compromettere la qualità d’insieme del pattern venoso. Il cropping centrale permette di isolare la parte interna della matrice, riducendo l'influenza del rumore periferico e preservando dettagli rilevanti per l’estrazione delle feature, senza "sporco" eccessivo.</w:t>
+        <w:t xml:space="preserve">La zona centrale del volume contiene le informazioni più rilevanti per l’analisi, poiché qui le vene risultano maggiormente visibili e distinguibili. Al contrario, i bordi del volume presentano un’elevata quantità di "rumore" e artefatti indesiderati che complicano il processo di feature extraction; questi disturbi, essendo troppo attaccati alle vene, sono difficili da separare senza compromettere la qualità d’insieme del pattern venoso. Il </w:t>
+      </w:r>
+      <w:proofErr w:type="spellStart"/>
+      <w:r>
+        <w:t>cropping</w:t>
+      </w:r>
+      <w:proofErr w:type="spellEnd"/>
+      <w:r>
+        <w:t xml:space="preserve"> centrale permette di isolare la parte interna della matrice, riducendo l'influenza del rumore periferico e preservando dettagli rilevanti per l’estrazione delle feature, senza "sporco" eccessivo.</w:t>
       </w:r>
     </w:p>
     <w:p>
@@ -1933,7 +2001,15 @@
     </w:p>
     <w:p>
       <w:r>
-        <w:t>Il volume e la maschera vengono poi ri-orientati per essere compatibili con la convenzione usata dal resto della pipeline (inversione dell’asse di profondità e permutazione delle dimensioni per ottenere l’ordine [y,</w:t>
+        <w:t xml:space="preserve">Il volume e la maschera vengono poi </w:t>
+      </w:r>
+      <w:proofErr w:type="spellStart"/>
+      <w:r>
+        <w:t>ri</w:t>
+      </w:r>
+      <w:proofErr w:type="spellEnd"/>
+      <w:r>
+        <w:t>-orientati per essere compatibili con la convenzione usata dal resto della pipeline (inversione dell’asse di profondità e permutazione delle dimensioni per ottenere l’ordine [y,</w:t>
       </w:r>
       <w:r>
         <w:t xml:space="preserve"> </w:t>
@@ -1971,10 +2047,10 @@
         </w:rPr>
         <w:lastRenderedPageBreak/>
         <w:drawing>
-          <wp:inline distT="0" distB="0" distL="0" distR="0" wp14:anchorId="1406DD0F" wp14:editId="7659D568">
-            <wp:extent cx="4129200" cy="3096000"/>
-            <wp:effectExtent l="0" t="0" r="5080" b="9525"/>
-            <wp:docPr id="481521861" name="Picture 1"/>
+          <wp:inline distT="0" distB="0" distL="0" distR="0" wp14:anchorId="14FB4E52" wp14:editId="0327F709">
+            <wp:extent cx="2818976" cy="2113139"/>
+            <wp:effectExtent l="0" t="0" r="635" b="1905"/>
+            <wp:docPr id="1379495377" name="Picture 3"/>
             <wp:cNvGraphicFramePr>
               <a:graphicFrameLocks xmlns:a="http://schemas.openxmlformats.org/drawingml/2006/main" noChangeAspect="1"/>
             </wp:cNvGraphicFramePr>
@@ -1982,7 +2058,7 @@
               <a:graphicData uri="http://schemas.openxmlformats.org/drawingml/2006/picture">
                 <pic:pic xmlns:pic="http://schemas.openxmlformats.org/drawingml/2006/picture">
                   <pic:nvPicPr>
-                    <pic:cNvPr id="481521861" name="Picture 481521861"/>
+                    <pic:cNvPr id="1379495377" name="Picture 1379495377"/>
                     <pic:cNvPicPr/>
                   </pic:nvPicPr>
                   <pic:blipFill>
@@ -2000,7 +2076,7 @@
                   <pic:spPr>
                     <a:xfrm>
                       <a:off x="0" y="0"/>
-                      <a:ext cx="4129200" cy="3096000"/>
+                      <a:ext cx="2854637" cy="2139871"/>
                     </a:xfrm>
                     <a:prstGeom prst="rect">
                       <a:avLst/>
@@ -2012,103 +2088,15 @@
           </wp:inline>
         </w:drawing>
       </w:r>
-    </w:p>
-    <w:p>
-      <w:pPr>
-        <w:pStyle w:val="Caption"/>
-        <w:jc w:val="center"/>
-      </w:pPr>
-      <w:r>
-        <w:t xml:space="preserve">Figura </w:t>
-      </w:r>
-      <w:r>
-        <w:fldChar w:fldCharType="begin"/>
-      </w:r>
-      <w:r>
-        <w:instrText xml:space="preserve"> SEQ Figura \* ARABIC </w:instrText>
-      </w:r>
-      <w:r>
-        <w:fldChar w:fldCharType="separate"/>
-      </w:r>
-      <w:r>
-        <w:rPr>
-          <w:noProof/>
-        </w:rPr>
-        <w:t>4</w:t>
-      </w:r>
-      <w:r>
-        <w:fldChar w:fldCharType="end"/>
-      </w:r>
-      <w:r>
-        <w:t>: Rappresentazione grafica della matrice Mc dopo la rimozione dell'acqua (ovvero Mstart).</w:t>
-      </w:r>
-    </w:p>
-    <w:p>
-      <w:r>
-        <w:t xml:space="preserve">In seguito, tramite la funzione </w:t>
-      </w:r>
-      <w:r>
-        <w:rPr>
-          <w:b/>
-          <w:bCs/>
-          <w:i/>
-          <w:iCs/>
-        </w:rPr>
-        <w:t>calcolaMaschere.m</w:t>
-      </w:r>
-      <w:r>
-        <w:t>,</w:t>
-      </w:r>
-      <w:r>
-        <w:t xml:space="preserve"> vengono calcolate le maschere delle regioni nere e viene ricavato </w:t>
-      </w:r>
-      <m:oMath>
-        <m:r>
-          <w:rPr>
-            <w:rFonts w:ascii="Cambria Math" w:hAnsi="Cambria Math"/>
-          </w:rPr>
-          <m:t>volumePalmo</m:t>
-        </m:r>
-      </m:oMath>
-      <w:r>
-        <w:t xml:space="preserve">, cioè il volume che rappresenta la regione del palmo effettivamente utilizzabile. Combinando la maschera del nero del palmo con la maschera dell’acqua, la funzione produce anche </w:t>
-      </w:r>
-      <m:oMath>
-        <m:r>
-          <w:rPr>
-            <w:rFonts w:ascii="Cambria Math" w:hAnsi="Cambria Math"/>
-          </w:rPr>
-          <m:t>Mnp</m:t>
-        </m:r>
-      </m:oMath>
-      <w:r>
-        <w:t>, una versione del volume in cui sono stati rimossi sia acqua/rumore sia le porzioni nere del palmo.</w:t>
-      </w:r>
-      <w:r>
-        <w:t xml:space="preserve"> </w:t>
-      </w:r>
-      <w:r>
-        <w:t>Di seguito è possibile apprezzare una visualizzazione del volume</w:t>
-      </w:r>
-      <w:r>
-        <w:t xml:space="preserve"> ulteriormente ripulito.</w:t>
-      </w:r>
-    </w:p>
-    <w:p/>
-    <w:p>
-      <w:pPr>
-        <w:keepNext/>
-        <w:jc w:val="center"/>
-      </w:pPr>
       <w:r>
         <w:rPr>
           <w:noProof/>
         </w:rPr>
         <w:drawing>
-          <wp:inline distT="0" distB="0" distL="0" distR="0" wp14:anchorId="7CBF7E43" wp14:editId="44A25EE1">
-            <wp:extent cx="4140000" cy="3096000"/>
-            <wp:effectExtent l="0" t="0" r="0" b="9525"/>
-            <wp:docPr id="1434777218" name="Picture 2"/>
+          <wp:inline distT="0" distB="0" distL="0" distR="0" wp14:anchorId="1406DD0F" wp14:editId="695F2C00">
+            <wp:extent cx="2822895" cy="2116558"/>
+            <wp:effectExtent l="0" t="0" r="0" b="0"/>
+            <wp:docPr id="481521861" name="Picture 1"/>
             <wp:cNvGraphicFramePr>
               <a:graphicFrameLocks xmlns:a="http://schemas.openxmlformats.org/drawingml/2006/main" noChangeAspect="1"/>
             </wp:cNvGraphicFramePr>
@@ -2116,7 +2104,7 @@
               <a:graphicData uri="http://schemas.openxmlformats.org/drawingml/2006/picture">
                 <pic:pic xmlns:pic="http://schemas.openxmlformats.org/drawingml/2006/picture">
                   <pic:nvPicPr>
-                    <pic:cNvPr id="1434777218" name="Picture 1434777218"/>
+                    <pic:cNvPr id="481521861" name="Picture 481521861"/>
                     <pic:cNvPicPr/>
                   </pic:nvPicPr>
                   <pic:blipFill>
@@ -2134,7 +2122,7 @@
                   <pic:spPr>
                     <a:xfrm>
                       <a:off x="0" y="0"/>
-                      <a:ext cx="4140000" cy="3096000"/>
+                      <a:ext cx="2863367" cy="2146903"/>
                     </a:xfrm>
                     <a:prstGeom prst="rect">
                       <a:avLst/>
@@ -2168,37 +2156,50 @@
         <w:rPr>
           <w:noProof/>
         </w:rPr>
-        <w:t>5</w:t>
+        <w:t>4</w:t>
       </w:r>
       <w:r>
         <w:fldChar w:fldCharType="end"/>
       </w:r>
       <w:r>
+        <w:t>.a</w:t>
+      </w:r>
+      <w:r>
         <w:t xml:space="preserve">: </w:t>
       </w:r>
       <w:r>
-        <w:t>Rappresentazione grafica della matrice M</w:t>
-      </w:r>
-      <w:r>
-        <w:t>np</w:t>
-      </w:r>
-      <w:r>
-        <w:t xml:space="preserve"> dopo la rimozione del</w:t>
-      </w:r>
-      <w:r>
-        <w:t xml:space="preserve"> nero del palmo.</w:t>
+        <w:t xml:space="preserve">Maschera volta all’eliminazione dell’acqua; Figura 4.b: </w:t>
+      </w:r>
+      <w:r>
+        <w:t xml:space="preserve">Rappresentazione grafica della matrice Mc dopo la rimozione dell'acqua (ovvero </w:t>
+      </w:r>
+      <w:proofErr w:type="spellStart"/>
+      <w:r>
+        <w:t>Mstart</w:t>
+      </w:r>
+      <w:proofErr w:type="spellEnd"/>
+      <w:r>
+        <w:t>).</w:t>
       </w:r>
     </w:p>
-    <w:p/>
     <w:p>
       <w:r>
-        <w:t>Infine, per ogni coordinata (x,</w:t>
-      </w:r>
-      <w:r>
-        <w:t xml:space="preserve"> </w:t>
-      </w:r>
-      <w:r>
-        <w:t xml:space="preserve">y), la funzione calcola l’indice della prima slice lungo z in cui </w:t>
+        <w:t xml:space="preserve">In seguito, tramite la funzione </w:t>
+      </w:r>
+      <w:r>
+        <w:rPr>
+          <w:b/>
+          <w:bCs/>
+          <w:i/>
+          <w:iCs/>
+        </w:rPr>
+        <w:t>calcolaMaschere.m</w:t>
+      </w:r>
+      <w:r>
+        <w:t>,</w:t>
+      </w:r>
+      <w:r>
+        <w:t xml:space="preserve"> vengono calcolate le maschere delle regioni nere e viene ricavato </w:t>
       </w:r>
       <m:oMath>
         <m:r>
@@ -2209,6 +2210,254 @@
         </m:r>
       </m:oMath>
       <w:r>
+        <w:t xml:space="preserve">, cioè il volume che rappresenta la regione del palmo effettivamente utilizzabile. Combinando la maschera del nero del palmo con la maschera dell’acqua, la funzione produce anche </w:t>
+      </w:r>
+      <m:oMath>
+        <m:r>
+          <w:rPr>
+            <w:rFonts w:ascii="Cambria Math" w:hAnsi="Cambria Math"/>
+          </w:rPr>
+          <m:t>Mnp</m:t>
+        </m:r>
+      </m:oMath>
+      <w:r>
+        <w:t>, una versione del volume in cui sono stati rimossi sia acqua/rumore sia le porzioni nere del palmo.</w:t>
+      </w:r>
+      <w:r>
+        <w:t xml:space="preserve"> </w:t>
+      </w:r>
+      <w:r>
+        <w:t>Di seguito è possibile apprezzare una visualizzazione del volume</w:t>
+      </w:r>
+      <w:r>
+        <w:t xml:space="preserve"> ulteriormente ripulito.</w:t>
+      </w:r>
+    </w:p>
+    <w:p>
+      <w:r>
+        <w:rPr>
+          <w:noProof/>
+        </w:rPr>
+        <w:drawing>
+          <wp:inline distT="0" distB="0" distL="0" distR="0" wp14:anchorId="6504F259" wp14:editId="592E8989">
+            <wp:extent cx="2811600" cy="2113200"/>
+            <wp:effectExtent l="0" t="0" r="8255" b="1905"/>
+            <wp:docPr id="239782654" name="Picture 4"/>
+            <wp:cNvGraphicFramePr>
+              <a:graphicFrameLocks xmlns:a="http://schemas.openxmlformats.org/drawingml/2006/main" noChangeAspect="1"/>
+            </wp:cNvGraphicFramePr>
+            <a:graphic xmlns:a="http://schemas.openxmlformats.org/drawingml/2006/main">
+              <a:graphicData uri="http://schemas.openxmlformats.org/drawingml/2006/picture">
+                <pic:pic xmlns:pic="http://schemas.openxmlformats.org/drawingml/2006/picture">
+                  <pic:nvPicPr>
+                    <pic:cNvPr id="239782654" name="Picture 239782654"/>
+                    <pic:cNvPicPr/>
+                  </pic:nvPicPr>
+                  <pic:blipFill>
+                    <a:blip r:embed="rId21" cstate="print">
+                      <a:extLst>
+                        <a:ext uri="{28A0092B-C50C-407E-A947-70E740481C1C}">
+                          <a14:useLocalDpi xmlns:a14="http://schemas.microsoft.com/office/drawing/2010/main" val="0"/>
+                        </a:ext>
+                      </a:extLst>
+                    </a:blip>
+                    <a:stretch>
+                      <a:fillRect/>
+                    </a:stretch>
+                  </pic:blipFill>
+                  <pic:spPr>
+                    <a:xfrm>
+                      <a:off x="0" y="0"/>
+                      <a:ext cx="2811600" cy="2113200"/>
+                    </a:xfrm>
+                    <a:prstGeom prst="rect">
+                      <a:avLst/>
+                    </a:prstGeom>
+                  </pic:spPr>
+                </pic:pic>
+              </a:graphicData>
+            </a:graphic>
+          </wp:inline>
+        </w:drawing>
+      </w:r>
+      <w:r>
+        <w:rPr>
+          <w:noProof/>
+        </w:rPr>
+        <w:drawing>
+          <wp:inline distT="0" distB="0" distL="0" distR="0" wp14:anchorId="04779648" wp14:editId="09032852">
+            <wp:extent cx="2811600" cy="2113200"/>
+            <wp:effectExtent l="0" t="0" r="8255" b="1905"/>
+            <wp:docPr id="1949604160" name="Picture 5"/>
+            <wp:cNvGraphicFramePr>
+              <a:graphicFrameLocks xmlns:a="http://schemas.openxmlformats.org/drawingml/2006/main" noChangeAspect="1"/>
+            </wp:cNvGraphicFramePr>
+            <a:graphic xmlns:a="http://schemas.openxmlformats.org/drawingml/2006/main">
+              <a:graphicData uri="http://schemas.openxmlformats.org/drawingml/2006/picture">
+                <pic:pic xmlns:pic="http://schemas.openxmlformats.org/drawingml/2006/picture">
+                  <pic:nvPicPr>
+                    <pic:cNvPr id="1949604160" name="Picture 1949604160"/>
+                    <pic:cNvPicPr/>
+                  </pic:nvPicPr>
+                  <pic:blipFill>
+                    <a:blip r:embed="rId22" cstate="print">
+                      <a:extLst>
+                        <a:ext uri="{28A0092B-C50C-407E-A947-70E740481C1C}">
+                          <a14:useLocalDpi xmlns:a14="http://schemas.microsoft.com/office/drawing/2010/main" val="0"/>
+                        </a:ext>
+                      </a:extLst>
+                    </a:blip>
+                    <a:stretch>
+                      <a:fillRect/>
+                    </a:stretch>
+                  </pic:blipFill>
+                  <pic:spPr>
+                    <a:xfrm>
+                      <a:off x="0" y="0"/>
+                      <a:ext cx="2811600" cy="2113200"/>
+                    </a:xfrm>
+                    <a:prstGeom prst="rect">
+                      <a:avLst/>
+                    </a:prstGeom>
+                  </pic:spPr>
+                </pic:pic>
+              </a:graphicData>
+            </a:graphic>
+          </wp:inline>
+        </w:drawing>
+      </w:r>
+    </w:p>
+    <w:p>
+      <w:pPr>
+        <w:keepNext/>
+        <w:jc w:val="center"/>
+      </w:pPr>
+      <w:r>
+        <w:rPr>
+          <w:noProof/>
+        </w:rPr>
+        <w:drawing>
+          <wp:inline distT="0" distB="0" distL="0" distR="0" wp14:anchorId="7CBF7E43" wp14:editId="4479A030">
+            <wp:extent cx="2826000" cy="2113200"/>
+            <wp:effectExtent l="0" t="0" r="0" b="1905"/>
+            <wp:docPr id="1434777218" name="Picture 2"/>
+            <wp:cNvGraphicFramePr>
+              <a:graphicFrameLocks xmlns:a="http://schemas.openxmlformats.org/drawingml/2006/main" noChangeAspect="1"/>
+            </wp:cNvGraphicFramePr>
+            <a:graphic xmlns:a="http://schemas.openxmlformats.org/drawingml/2006/main">
+              <a:graphicData uri="http://schemas.openxmlformats.org/drawingml/2006/picture">
+                <pic:pic xmlns:pic="http://schemas.openxmlformats.org/drawingml/2006/picture">
+                  <pic:nvPicPr>
+                    <pic:cNvPr id="1434777218" name="Picture 1434777218"/>
+                    <pic:cNvPicPr/>
+                  </pic:nvPicPr>
+                  <pic:blipFill>
+                    <a:blip r:embed="rId23" cstate="print">
+                      <a:extLst>
+                        <a:ext uri="{28A0092B-C50C-407E-A947-70E740481C1C}">
+                          <a14:useLocalDpi xmlns:a14="http://schemas.microsoft.com/office/drawing/2010/main" val="0"/>
+                        </a:ext>
+                      </a:extLst>
+                    </a:blip>
+                    <a:stretch>
+                      <a:fillRect/>
+                    </a:stretch>
+                  </pic:blipFill>
+                  <pic:spPr>
+                    <a:xfrm>
+                      <a:off x="0" y="0"/>
+                      <a:ext cx="2826000" cy="2113200"/>
+                    </a:xfrm>
+                    <a:prstGeom prst="rect">
+                      <a:avLst/>
+                    </a:prstGeom>
+                  </pic:spPr>
+                </pic:pic>
+              </a:graphicData>
+            </a:graphic>
+          </wp:inline>
+        </w:drawing>
+      </w:r>
+    </w:p>
+    <w:p>
+      <w:pPr>
+        <w:pStyle w:val="Caption"/>
+        <w:jc w:val="center"/>
+      </w:pPr>
+      <w:r>
+        <w:t xml:space="preserve">Figura </w:t>
+      </w:r>
+      <w:r>
+        <w:fldChar w:fldCharType="begin"/>
+      </w:r>
+      <w:r>
+        <w:instrText xml:space="preserve"> SEQ Figura \* ARABIC </w:instrText>
+      </w:r>
+      <w:r>
+        <w:fldChar w:fldCharType="separate"/>
+      </w:r>
+      <w:r>
+        <w:rPr>
+          <w:noProof/>
+        </w:rPr>
+        <w:t>5</w:t>
+      </w:r>
+      <w:r>
+        <w:fldChar w:fldCharType="end"/>
+      </w:r>
+      <w:r>
+        <w:t>.a</w:t>
+      </w:r>
+      <w:r>
+        <w:t>:</w:t>
+      </w:r>
+      <w:r>
+        <w:t xml:space="preserve"> </w:t>
+      </w:r>
+      <w:r>
+        <w:t xml:space="preserve">Maschera volta all’eliminazione </w:t>
+      </w:r>
+      <w:r>
+        <w:t xml:space="preserve">del nero del palmo; Figura 5.b: Maschera totale che alla fine è stata applicata sul volume di partenza; Figura 5.c: </w:t>
+      </w:r>
+      <w:r>
+        <w:t xml:space="preserve">Rappresentazione grafica della matrice </w:t>
+      </w:r>
+      <w:proofErr w:type="spellStart"/>
+      <w:r>
+        <w:t>M</w:t>
+      </w:r>
+      <w:r>
+        <w:t>np</w:t>
+      </w:r>
+      <w:proofErr w:type="spellEnd"/>
+      <w:r>
+        <w:t xml:space="preserve"> dopo la rimozione del</w:t>
+      </w:r>
+      <w:r>
+        <w:t xml:space="preserve"> nero del palmo.</w:t>
+      </w:r>
+    </w:p>
+    <w:p/>
+    <w:p>
+      <w:r>
+        <w:t>Infine, per ogni coordinata (x,</w:t>
+      </w:r>
+      <w:r>
+        <w:t xml:space="preserve"> </w:t>
+      </w:r>
+      <w:r>
+        <w:t xml:space="preserve">y), la funzione calcola l’indice della prima slice lungo z in cui </w:t>
+      </w:r>
+      <m:oMath>
+        <m:r>
+          <w:rPr>
+            <w:rFonts w:ascii="Cambria Math" w:hAnsi="Cambria Math"/>
+          </w:rPr>
+          <m:t>volumePalmo</m:t>
+        </m:r>
+      </m:oMath>
+      <w:r>
         <w:t xml:space="preserve"> risulta non nullo, ottenendo una mappa della “quota di inizio palmo” (</w:t>
       </w:r>
       <m:oMath>
@@ -2249,7 +2498,7 @@
     </w:p>
     <w:p/>
     <w:sectPr>
-      <w:footerReference w:type="default" r:id="rId21"/>
+      <w:footerReference w:type="default" r:id="rId24"/>
       <w:type w:val="continuous"/>
       <w:pgSz w:w="11906" w:h="16838"/>
       <w:pgMar w:top="1440" w:right="1440" w:bottom="1440" w:left="1440" w:header="0" w:footer="0" w:gutter="0"/>

</xml_diff>

<commit_message>
αfeat(doc): terminata stesura paragrafo "Stima della profondità utile di binarizzazione"
</commit_message>
<xml_diff>
--- a/Progetto Stolfi/doc/Relazione Progetto Sensori.docx
+++ b/Progetto Stolfi/doc/Relazione Progetto Sensori.docx
@@ -24,7 +24,6 @@
       <w:r>
         <w:rPr>
           <w:rFonts w:ascii="Times New Roman" w:hAnsi="Times New Roman" w:cs="Times New Roman"/>
-          <w:noProof/>
         </w:rPr>
         <w:drawing>
           <wp:inline distT="0" distB="0" distL="0" distR="0" wp14:anchorId="6CA69621" wp14:editId="70080CAE">
@@ -95,7 +94,6 @@
       <w:r>
         <w:rPr>
           <w:rFonts w:ascii="Times New Roman" w:hAnsi="Times New Roman" w:cs="Times New Roman"/>
-          <w:noProof/>
         </w:rPr>
         <w:drawing>
           <wp:inline distT="0" distB="0" distL="0" distR="0" wp14:anchorId="1B3B703A" wp14:editId="4EFFAEA7">
@@ -516,7 +514,7 @@
         </w:rPr>
       </w:pPr>
     </w:p>
-    <w:bookmarkStart w:id="0" w:name="_Toc218535120" w:displacedByCustomXml="next"/>
+    <w:bookmarkStart w:id="0" w:name="_Toc218613666" w:displacedByCustomXml="next"/>
     <w:sdt>
       <w:sdtPr>
         <w:rPr>
@@ -593,7 +591,7 @@
             </w:rPr>
             <w:fldChar w:fldCharType="separate"/>
           </w:r>
-          <w:hyperlink w:anchor="_Toc218535120" w:history="1">
+          <w:hyperlink w:anchor="_Toc218613666" w:history="1">
             <w:r>
               <w:rPr>
                 <w:rStyle w:val="Hyperlink"/>
@@ -620,7 +618,7 @@
                 <w:noProof/>
                 <w:webHidden/>
               </w:rPr>
-              <w:instrText xml:space="preserve"> PAGEREF _Toc218535120 \h </w:instrText>
+              <w:instrText xml:space="preserve"> PAGEREF _Toc218613666 \h </w:instrText>
             </w:r>
             <w:r>
               <w:rPr>
@@ -655,6 +653,7 @@
           <w:pPr>
             <w:pStyle w:val="TOC1"/>
             <w:tabs>
+              <w:tab w:val="left" w:pos="440"/>
               <w:tab w:val="right" w:leader="dot" w:pos="9016"/>
             </w:tabs>
             <w:rPr>
@@ -666,7 +665,25 @@
               <w14:ligatures w14:val="standardContextual"/>
             </w:rPr>
           </w:pPr>
-          <w:hyperlink w:anchor="_Toc218535121" w:history="1">
+          <w:hyperlink w:anchor="_Toc218613667" w:history="1">
+            <w:r>
+              <w:rPr>
+                <w:rStyle w:val="Hyperlink"/>
+                <w:noProof/>
+              </w:rPr>
+              <w:t>1.</w:t>
+            </w:r>
+            <w:r>
+              <w:rPr>
+                <w:rFonts w:asciiTheme="minorHAnsi" w:eastAsiaTheme="minorEastAsia" w:hAnsiTheme="minorHAnsi" w:cstheme="minorBidi"/>
+                <w:noProof/>
+                <w:kern w:val="2"/>
+                <w:szCs w:val="24"/>
+                <w:lang w:eastAsia="it-IT"/>
+                <w14:ligatures w14:val="standardContextual"/>
+              </w:rPr>
+              <w:tab/>
+            </w:r>
             <w:r>
               <w:rPr>
                 <w:rStyle w:val="Hyperlink"/>
@@ -693,7 +710,7 @@
                 <w:noProof/>
                 <w:webHidden/>
               </w:rPr>
-              <w:instrText xml:space="preserve"> PAGEREF _Toc218535121 \h </w:instrText>
+              <w:instrText xml:space="preserve"> PAGEREF _Toc218613667 \h </w:instrText>
             </w:r>
             <w:r>
               <w:rPr>
@@ -728,6 +745,7 @@
           <w:pPr>
             <w:pStyle w:val="TOC1"/>
             <w:tabs>
+              <w:tab w:val="left" w:pos="440"/>
               <w:tab w:val="right" w:leader="dot" w:pos="9016"/>
             </w:tabs>
             <w:rPr>
@@ -739,7 +757,25 @@
               <w14:ligatures w14:val="standardContextual"/>
             </w:rPr>
           </w:pPr>
-          <w:hyperlink w:anchor="_Toc218535122" w:history="1">
+          <w:hyperlink w:anchor="_Toc218613668" w:history="1">
+            <w:r>
+              <w:rPr>
+                <w:rStyle w:val="Hyperlink"/>
+                <w:noProof/>
+              </w:rPr>
+              <w:t>2.</w:t>
+            </w:r>
+            <w:r>
+              <w:rPr>
+                <w:rFonts w:asciiTheme="minorHAnsi" w:eastAsiaTheme="minorEastAsia" w:hAnsiTheme="minorHAnsi" w:cstheme="minorBidi"/>
+                <w:noProof/>
+                <w:kern w:val="2"/>
+                <w:szCs w:val="24"/>
+                <w:lang w:eastAsia="it-IT"/>
+                <w14:ligatures w14:val="standardContextual"/>
+              </w:rPr>
+              <w:tab/>
+            </w:r>
             <w:r>
               <w:rPr>
                 <w:rStyle w:val="Hyperlink"/>
@@ -766,7 +802,7 @@
                 <w:noProof/>
                 <w:webHidden/>
               </w:rPr>
-              <w:instrText xml:space="preserve"> PAGEREF _Toc218535122 \h </w:instrText>
+              <w:instrText xml:space="preserve"> PAGEREF _Toc218613668 \h </w:instrText>
             </w:r>
             <w:r>
               <w:rPr>
@@ -801,6 +837,7 @@
           <w:pPr>
             <w:pStyle w:val="TOC2"/>
             <w:tabs>
+              <w:tab w:val="left" w:pos="840"/>
               <w:tab w:val="right" w:leader="dot" w:pos="9016"/>
             </w:tabs>
             <w:rPr>
@@ -812,7 +849,25 @@
               <w14:ligatures w14:val="standardContextual"/>
             </w:rPr>
           </w:pPr>
-          <w:hyperlink w:anchor="_Toc218535123" w:history="1">
+          <w:hyperlink w:anchor="_Toc218613669" w:history="1">
+            <w:r>
+              <w:rPr>
+                <w:rStyle w:val="Hyperlink"/>
+                <w:noProof/>
+              </w:rPr>
+              <w:t>2.1.</w:t>
+            </w:r>
+            <w:r>
+              <w:rPr>
+                <w:rFonts w:asciiTheme="minorHAnsi" w:eastAsiaTheme="minorEastAsia" w:hAnsiTheme="minorHAnsi" w:cstheme="minorBidi"/>
+                <w:noProof/>
+                <w:kern w:val="2"/>
+                <w:szCs w:val="24"/>
+                <w:lang w:eastAsia="it-IT"/>
+                <w14:ligatures w14:val="standardContextual"/>
+              </w:rPr>
+              <w:tab/>
+            </w:r>
             <w:r>
               <w:rPr>
                 <w:rStyle w:val="Hyperlink"/>
@@ -839,7 +894,7 @@
                 <w:noProof/>
                 <w:webHidden/>
               </w:rPr>
-              <w:instrText xml:space="preserve"> PAGEREF _Toc218535123 \h </w:instrText>
+              <w:instrText xml:space="preserve"> PAGEREF _Toc218613669 \h </w:instrText>
             </w:r>
             <w:r>
               <w:rPr>
@@ -874,6 +929,7 @@
           <w:pPr>
             <w:pStyle w:val="TOC2"/>
             <w:tabs>
+              <w:tab w:val="left" w:pos="840"/>
               <w:tab w:val="right" w:leader="dot" w:pos="9016"/>
             </w:tabs>
             <w:rPr>
@@ -885,7 +941,25 @@
               <w14:ligatures w14:val="standardContextual"/>
             </w:rPr>
           </w:pPr>
-          <w:hyperlink w:anchor="_Toc218535124" w:history="1">
+          <w:hyperlink w:anchor="_Toc218613673" w:history="1">
+            <w:r>
+              <w:rPr>
+                <w:rStyle w:val="Hyperlink"/>
+                <w:noProof/>
+              </w:rPr>
+              <w:t>2.2.</w:t>
+            </w:r>
+            <w:r>
+              <w:rPr>
+                <w:rFonts w:asciiTheme="minorHAnsi" w:eastAsiaTheme="minorEastAsia" w:hAnsiTheme="minorHAnsi" w:cstheme="minorBidi"/>
+                <w:noProof/>
+                <w:kern w:val="2"/>
+                <w:szCs w:val="24"/>
+                <w:lang w:eastAsia="it-IT"/>
+                <w14:ligatures w14:val="standardContextual"/>
+              </w:rPr>
+              <w:tab/>
+            </w:r>
             <w:r>
               <w:rPr>
                 <w:rStyle w:val="Hyperlink"/>
@@ -912,7 +986,7 @@
                 <w:noProof/>
                 <w:webHidden/>
               </w:rPr>
-              <w:instrText xml:space="preserve"> PAGEREF _Toc218535124 \h </w:instrText>
+              <w:instrText xml:space="preserve"> PAGEREF _Toc218613673 \h </w:instrText>
             </w:r>
             <w:r>
               <w:rPr>
@@ -945,6 +1019,282 @@
         </w:p>
         <w:p>
           <w:pPr>
+            <w:pStyle w:val="TOC2"/>
+            <w:tabs>
+              <w:tab w:val="left" w:pos="840"/>
+              <w:tab w:val="right" w:leader="dot" w:pos="9016"/>
+            </w:tabs>
+            <w:rPr>
+              <w:rFonts w:asciiTheme="minorHAnsi" w:eastAsiaTheme="minorEastAsia" w:hAnsiTheme="minorHAnsi" w:cstheme="minorBidi"/>
+              <w:noProof/>
+              <w:kern w:val="2"/>
+              <w:szCs w:val="24"/>
+              <w:lang w:eastAsia="it-IT"/>
+              <w14:ligatures w14:val="standardContextual"/>
+            </w:rPr>
+          </w:pPr>
+          <w:hyperlink w:anchor="_Toc218613674" w:history="1">
+            <w:r>
+              <w:rPr>
+                <w:rStyle w:val="Hyperlink"/>
+                <w:noProof/>
+              </w:rPr>
+              <w:t>2.3.</w:t>
+            </w:r>
+            <w:r>
+              <w:rPr>
+                <w:rFonts w:asciiTheme="minorHAnsi" w:eastAsiaTheme="minorEastAsia" w:hAnsiTheme="minorHAnsi" w:cstheme="minorBidi"/>
+                <w:noProof/>
+                <w:kern w:val="2"/>
+                <w:szCs w:val="24"/>
+                <w:lang w:eastAsia="it-IT"/>
+                <w14:ligatures w14:val="standardContextual"/>
+              </w:rPr>
+              <w:tab/>
+            </w:r>
+            <w:r>
+              <w:rPr>
+                <w:rStyle w:val="Hyperlink"/>
+                <w:noProof/>
+              </w:rPr>
+              <w:t>Estrapolazione</w:t>
+            </w:r>
+            <w:r>
+              <w:rPr>
+                <w:noProof/>
+                <w:webHidden/>
+              </w:rPr>
+              <w:tab/>
+            </w:r>
+            <w:r>
+              <w:rPr>
+                <w:noProof/>
+                <w:webHidden/>
+              </w:rPr>
+              <w:fldChar w:fldCharType="begin"/>
+            </w:r>
+            <w:r>
+              <w:rPr>
+                <w:noProof/>
+                <w:webHidden/>
+              </w:rPr>
+              <w:instrText xml:space="preserve"> PAGEREF _Toc218613674 \h </w:instrText>
+            </w:r>
+            <w:r>
+              <w:rPr>
+                <w:noProof/>
+                <w:webHidden/>
+              </w:rPr>
+            </w:r>
+            <w:r>
+              <w:rPr>
+                <w:noProof/>
+                <w:webHidden/>
+              </w:rPr>
+              <w:fldChar w:fldCharType="separate"/>
+            </w:r>
+            <w:r>
+              <w:rPr>
+                <w:noProof/>
+                <w:webHidden/>
+              </w:rPr>
+              <w:t>6</w:t>
+            </w:r>
+            <w:r>
+              <w:rPr>
+                <w:noProof/>
+                <w:webHidden/>
+              </w:rPr>
+              <w:fldChar w:fldCharType="end"/>
+            </w:r>
+          </w:hyperlink>
+        </w:p>
+        <w:p>
+          <w:pPr>
+            <w:pStyle w:val="TOC2"/>
+            <w:tabs>
+              <w:tab w:val="left" w:pos="840"/>
+              <w:tab w:val="right" w:leader="dot" w:pos="9016"/>
+            </w:tabs>
+            <w:rPr>
+              <w:rFonts w:asciiTheme="minorHAnsi" w:eastAsiaTheme="minorEastAsia" w:hAnsiTheme="minorHAnsi" w:cstheme="minorBidi"/>
+              <w:noProof/>
+              <w:kern w:val="2"/>
+              <w:szCs w:val="24"/>
+              <w:lang w:eastAsia="it-IT"/>
+              <w14:ligatures w14:val="standardContextual"/>
+            </w:rPr>
+          </w:pPr>
+          <w:hyperlink w:anchor="_Toc218613675" w:history="1">
+            <w:r>
+              <w:rPr>
+                <w:rStyle w:val="Hyperlink"/>
+                <w:noProof/>
+              </w:rPr>
+              <w:t>2.4.</w:t>
+            </w:r>
+            <w:r>
+              <w:rPr>
+                <w:rFonts w:asciiTheme="minorHAnsi" w:eastAsiaTheme="minorEastAsia" w:hAnsiTheme="minorHAnsi" w:cstheme="minorBidi"/>
+                <w:noProof/>
+                <w:kern w:val="2"/>
+                <w:szCs w:val="24"/>
+                <w:lang w:eastAsia="it-IT"/>
+                <w14:ligatures w14:val="standardContextual"/>
+              </w:rPr>
+              <w:tab/>
+            </w:r>
+            <w:r>
+              <w:rPr>
+                <w:rStyle w:val="Hyperlink"/>
+                <w:noProof/>
+              </w:rPr>
+              <w:t>Binarizzazione</w:t>
+            </w:r>
+            <w:r>
+              <w:rPr>
+                <w:noProof/>
+                <w:webHidden/>
+              </w:rPr>
+              <w:tab/>
+            </w:r>
+            <w:r>
+              <w:rPr>
+                <w:noProof/>
+                <w:webHidden/>
+              </w:rPr>
+              <w:fldChar w:fldCharType="begin"/>
+            </w:r>
+            <w:r>
+              <w:rPr>
+                <w:noProof/>
+                <w:webHidden/>
+              </w:rPr>
+              <w:instrText xml:space="preserve"> PAGEREF _Toc218613675 \h </w:instrText>
+            </w:r>
+            <w:r>
+              <w:rPr>
+                <w:noProof/>
+                <w:webHidden/>
+              </w:rPr>
+            </w:r>
+            <w:r>
+              <w:rPr>
+                <w:noProof/>
+                <w:webHidden/>
+              </w:rPr>
+              <w:fldChar w:fldCharType="separate"/>
+            </w:r>
+            <w:r>
+              <w:rPr>
+                <w:noProof/>
+                <w:webHidden/>
+              </w:rPr>
+              <w:t>9</w:t>
+            </w:r>
+            <w:r>
+              <w:rPr>
+                <w:noProof/>
+                <w:webHidden/>
+              </w:rPr>
+              <w:fldChar w:fldCharType="end"/>
+            </w:r>
+          </w:hyperlink>
+        </w:p>
+        <w:p>
+          <w:pPr>
+            <w:pStyle w:val="TOC3"/>
+            <w:tabs>
+              <w:tab w:val="left" w:pos="1400"/>
+              <w:tab w:val="right" w:leader="dot" w:pos="9016"/>
+            </w:tabs>
+            <w:rPr>
+              <w:rFonts w:asciiTheme="minorHAnsi" w:eastAsiaTheme="minorEastAsia" w:hAnsiTheme="minorHAnsi" w:cstheme="minorBidi"/>
+              <w:noProof/>
+              <w:kern w:val="2"/>
+              <w:szCs w:val="24"/>
+              <w:lang w:eastAsia="it-IT"/>
+              <w14:ligatures w14:val="standardContextual"/>
+            </w:rPr>
+          </w:pPr>
+          <w:hyperlink w:anchor="_Toc218613682" w:history="1">
+            <w:r>
+              <w:rPr>
+                <w:rStyle w:val="Hyperlink"/>
+                <w:noProof/>
+              </w:rPr>
+              <w:t>2.4.1.</w:t>
+            </w:r>
+            <w:r>
+              <w:rPr>
+                <w:rFonts w:asciiTheme="minorHAnsi" w:eastAsiaTheme="minorEastAsia" w:hAnsiTheme="minorHAnsi" w:cstheme="minorBidi"/>
+                <w:noProof/>
+                <w:kern w:val="2"/>
+                <w:szCs w:val="24"/>
+                <w:lang w:eastAsia="it-IT"/>
+                <w14:ligatures w14:val="standardContextual"/>
+              </w:rPr>
+              <w:tab/>
+            </w:r>
+            <w:r>
+              <w:rPr>
+                <w:rStyle w:val="Hyperlink"/>
+                <w:noProof/>
+              </w:rPr>
+              <w:t>Stima della profondità utile di binarizzazione</w:t>
+            </w:r>
+            <w:r>
+              <w:rPr>
+                <w:noProof/>
+                <w:webHidden/>
+              </w:rPr>
+              <w:tab/>
+            </w:r>
+            <w:r>
+              <w:rPr>
+                <w:noProof/>
+                <w:webHidden/>
+              </w:rPr>
+              <w:fldChar w:fldCharType="begin"/>
+            </w:r>
+            <w:r>
+              <w:rPr>
+                <w:noProof/>
+                <w:webHidden/>
+              </w:rPr>
+              <w:instrText xml:space="preserve"> PAGEREF _Toc218613682 \h </w:instrText>
+            </w:r>
+            <w:r>
+              <w:rPr>
+                <w:noProof/>
+                <w:webHidden/>
+              </w:rPr>
+            </w:r>
+            <w:r>
+              <w:rPr>
+                <w:noProof/>
+                <w:webHidden/>
+              </w:rPr>
+              <w:fldChar w:fldCharType="separate"/>
+            </w:r>
+            <w:r>
+              <w:rPr>
+                <w:noProof/>
+                <w:webHidden/>
+              </w:rPr>
+              <w:t>9</w:t>
+            </w:r>
+            <w:r>
+              <w:rPr>
+                <w:noProof/>
+                <w:webHidden/>
+              </w:rPr>
+              <w:fldChar w:fldCharType="end"/>
+            </w:r>
+          </w:hyperlink>
+        </w:p>
+        <w:p>
+          <w:pPr>
             <w:pStyle w:val="TOC1"/>
             <w:tabs>
               <w:tab w:val="right" w:leader="dot" w:pos="9015"/>
@@ -972,8 +1322,12 @@
     <w:p>
       <w:pPr>
         <w:pStyle w:val="Heading1"/>
-      </w:pPr>
-      <w:bookmarkStart w:id="1" w:name="_Toc218535121"/>
+        <w:numPr>
+          <w:ilvl w:val="0"/>
+          <w:numId w:val="66"/>
+        </w:numPr>
+      </w:pPr>
+      <w:bookmarkStart w:id="1" w:name="_Toc218613667"/>
       <w:r>
         <w:lastRenderedPageBreak/>
         <w:t>Introduzione</w:t>
@@ -1054,43 +1408,7 @@
         <w:rPr>
           <w:szCs w:val="24"/>
         </w:rPr>
-        <w:t xml:space="preserve">Il metodo denominato </w:t>
-      </w:r>
-      <w:r>
-        <w:rPr>
-          <w:szCs w:val="24"/>
-        </w:rPr>
-        <w:t>CCM</w:t>
-      </w:r>
-      <w:r>
-        <w:rPr>
-          <w:szCs w:val="24"/>
-        </w:rPr>
-        <w:t xml:space="preserve"> </w:t>
-      </w:r>
-      <w:r>
-        <w:rPr>
-          <w:szCs w:val="24"/>
-        </w:rPr>
-        <w:t>(dai suoi creatori Capece, Caporale, Manfreda)</w:t>
-      </w:r>
-      <w:r>
-        <w:rPr>
-          <w:szCs w:val="24"/>
-        </w:rPr>
-        <w:t xml:space="preserve">, è un metodo di feature extraction utile </w:t>
-      </w:r>
-      <w:r>
-        <w:rPr>
-          <w:szCs w:val="24"/>
-        </w:rPr>
-        <w:t>nell’estrazione del pattern venoso del palmo di una mano</w:t>
-      </w:r>
-      <w:r>
-        <w:rPr>
-          <w:szCs w:val="24"/>
-        </w:rPr>
-        <w:t xml:space="preserve">. Insieme con il presente documento è presente anche il manuale originale del metodo, che però in alcuni punti, risulta poco chiaro e oltremodo ostico. Uno degli obbiettivi di questo elaborato sarà proprio la spiegazione </w:t>
+        <w:t xml:space="preserve">Il metodo denominato CCM (dai suoi creatori Capece, Caporale, Manfreda), è un metodo di feature extraction utile nell’estrazione del pattern venoso del palmo di una mano. Insieme con il presente documento è presente anche il manuale originale del metodo, che però in alcuni punti, risulta poco chiaro e oltremodo ostico. Uno degli obbiettivi di questo elaborato sarà proprio la spiegazione </w:t>
       </w:r>
       <w:r>
         <w:rPr>
@@ -1196,8 +1514,12 @@
     <w:p>
       <w:pPr>
         <w:pStyle w:val="Heading1"/>
-      </w:pPr>
-      <w:bookmarkStart w:id="2" w:name="_Toc218535122"/>
+        <w:numPr>
+          <w:ilvl w:val="0"/>
+          <w:numId w:val="66"/>
+        </w:numPr>
+      </w:pPr>
+      <w:bookmarkStart w:id="2" w:name="_Toc218613668"/>
       <w:r>
         <w:lastRenderedPageBreak/>
         <w:t>Il metodo CCM</w:t>
@@ -1207,8 +1529,12 @@
     <w:p>
       <w:pPr>
         <w:pStyle w:val="Heading2"/>
-      </w:pPr>
-      <w:bookmarkStart w:id="3" w:name="_Toc218535123"/>
+        <w:numPr>
+          <w:ilvl w:val="1"/>
+          <w:numId w:val="66"/>
+        </w:numPr>
+      </w:pPr>
+      <w:bookmarkStart w:id="3" w:name="_Toc218613669"/>
       <w:r>
         <w:t>Dati di partenza</w:t>
       </w:r>
@@ -1216,26 +1542,10 @@
     </w:p>
     <w:p>
       <w:r>
-        <w:t xml:space="preserve">Il metodo CCM prende come input inziale i file </w:t>
-      </w:r>
-      <w:proofErr w:type="gramStart"/>
-      <w:r>
-        <w:t>“.mat</w:t>
-      </w:r>
-      <w:proofErr w:type="gramEnd"/>
-      <w:r>
-        <w:t>” contenenti i dati relativi alle varie acquisizioni dei vari utenti.</w:t>
-      </w:r>
-      <w:r>
-        <w:t xml:space="preserve"> È possibile osservare il contenuto di un file </w:t>
-      </w:r>
-      <w:proofErr w:type="gramStart"/>
-      <w:r>
-        <w:t>“.mat”  nella</w:t>
-      </w:r>
-      <w:proofErr w:type="gramEnd"/>
-      <w:r>
-        <w:t xml:space="preserve"> cattura seguente:</w:t>
+        <w:t>Il metodo CCM prende come input inziale i file “.mat” contenenti i dati relativi alle varie acquisizioni dei vari utenti.</w:t>
+      </w:r>
+      <w:r>
+        <w:t xml:space="preserve"> È possibile osservare il contenuto di un file “.mat”  nella cattura seguente:</w:t>
       </w:r>
     </w:p>
     <w:p>
@@ -1244,9 +1554,6 @@
         <w:jc w:val="center"/>
       </w:pPr>
       <w:r>
-        <w:rPr>
-          <w:noProof/>
-        </w:rPr>
         <w:drawing>
           <wp:inline distT="0" distB="0" distL="0" distR="0" wp14:anchorId="3E8FA3CF" wp14:editId="0C4D9BAE">
             <wp:extent cx="1584356" cy="1441621"/>
@@ -1288,9 +1595,6 @@
       <w:pPr>
         <w:pStyle w:val="Caption"/>
         <w:jc w:val="center"/>
-        <w:rPr>
-          <w:noProof/>
-        </w:rPr>
       </w:pPr>
       <w:r>
         <w:t xml:space="preserve">Figura </w:t>
@@ -1311,27 +1615,10 @@
         <w:t>1</w:t>
       </w:r>
       <w:r>
-        <w:rPr>
-          <w:noProof/>
-        </w:rPr>
         <w:fldChar w:fldCharType="end"/>
       </w:r>
       <w:r>
-        <w:t xml:space="preserve">: Preview MATLAB di un </w:t>
-      </w:r>
-      <w:proofErr w:type="gramStart"/>
-      <w:r>
-        <w:t>file .mat</w:t>
-      </w:r>
-      <w:proofErr w:type="gramEnd"/>
-      <w:r>
-        <w:t xml:space="preserve"> relativo all’acquisizione "00"</w:t>
-      </w:r>
-      <w:r>
-        <w:rPr>
-          <w:noProof/>
-        </w:rPr>
-        <w:t xml:space="preserve"> dell'utente "Brienza".</w:t>
+        <w:t>: Preview MATLAB di un file .mat relativo all’acquisizione "00" dell'utente "Brienza".</w:t>
       </w:r>
     </w:p>
     <w:p>
@@ -1339,13 +1626,7 @@
         <w:t xml:space="preserve">Delle matrici precedenti quella di interesse è la matrice M, che come è possibile osservare è una matrice </w:t>
       </w:r>
       <w:r>
-        <w:t>tridimensionale</w:t>
-      </w:r>
-      <w:r>
-        <w:t xml:space="preserve"> </w:t>
-      </w:r>
-      <w:r>
-        <w:t>di dimensioni originali 835×820×320 voxel</w:t>
+        <w:t>tridimensionale di dimensioni originali 835×820×320 voxel</w:t>
       </w:r>
       <w:r>
         <w:t xml:space="preserve">. Per tale matrice, </w:t>
@@ -1422,23 +1703,7 @@
     </w:p>
     <w:p>
       <w:r>
-        <w:t xml:space="preserve">Quindi la matrice di partenza è nella forma </w:t>
-      </w:r>
-      <w:proofErr w:type="spellStart"/>
-      <w:r>
-        <w:t>zxy</w:t>
-      </w:r>
-      <w:proofErr w:type="spellEnd"/>
-      <w:r>
-        <w:t xml:space="preserve">, però molte funzioni di elaborazione e stampa delle immagini tridimensionali in MATLAB usano la forma </w:t>
-      </w:r>
-      <w:proofErr w:type="spellStart"/>
-      <w:r>
-        <w:t>yxz</w:t>
-      </w:r>
-      <w:proofErr w:type="spellEnd"/>
-      <w:r>
-        <w:t>. Il passaggio dalla prima alla seconda forma è banale infatti basta eseguire il seguente pezzo di codice:</w:t>
+        <w:t>Quindi la matrice di partenza è nella forma zxy, però molte funzioni di elaborazione e stampa delle immagini tridimensionali in MATLAB usano la forma yxz. Il passaggio dalla prima alla seconda forma è banale infatti basta eseguire il seguente pezzo di codice:</w:t>
       </w:r>
       <w:r>
         <w:br/>
@@ -1478,30 +1743,12 @@
       <w:r>
         <w:t>. Per mostrare questo volume e tutti quelli seguenti verrà utilizzata la funzione custom “</w:t>
       </w:r>
-      <w:proofErr w:type="spellStart"/>
-      <w:proofErr w:type="gramStart"/>
       <w:r>
         <w:rPr>
           <w:i/>
           <w:iCs/>
         </w:rPr>
-        <w:t>graficoVolshow</w:t>
-      </w:r>
-      <w:proofErr w:type="spellEnd"/>
-      <w:r>
-        <w:rPr>
-          <w:i/>
-          <w:iCs/>
-        </w:rPr>
-        <w:t>(</w:t>
-      </w:r>
-      <w:proofErr w:type="gramEnd"/>
-      <w:r>
-        <w:rPr>
-          <w:i/>
-          <w:iCs/>
-        </w:rPr>
-        <w:t>…)</w:t>
+        <w:t>graficoVolshow(…)</w:t>
       </w:r>
       <w:r>
         <w:t xml:space="preserve">” che di occupa in autonomia della creazione di alcuni componenti grafici necessari a lanciare </w:t>
@@ -1524,9 +1771,6 @@
         <w:jc w:val="center"/>
       </w:pPr>
       <w:r>
-        <w:rPr>
-          <w:noProof/>
-        </w:rPr>
         <w:lastRenderedPageBreak/>
         <w:drawing>
           <wp:inline distT="0" distB="0" distL="0" distR="0" wp14:anchorId="4F4EFBDC" wp14:editId="2390E5C5">
@@ -1575,9 +1819,6 @@
       <w:pPr>
         <w:pStyle w:val="Caption"/>
         <w:jc w:val="center"/>
-        <w:rPr>
-          <w:noProof/>
-        </w:rPr>
       </w:pPr>
       <w:r>
         <w:t xml:space="preserve">Figura </w:t>
@@ -1598,40 +1839,106 @@
         <w:t>2</w:t>
       </w:r>
       <w:r>
-        <w:rPr>
-          <w:noProof/>
-        </w:rPr>
         <w:fldChar w:fldCharType="end"/>
       </w:r>
       <w:r>
         <w:t xml:space="preserve">: </w:t>
       </w:r>
       <w:r>
-        <w:t>Rappresentazione grafica della matrice M relativa all’acquisizione "00"</w:t>
-      </w:r>
-      <w:r>
-        <w:rPr>
-          <w:noProof/>
-        </w:rPr>
-        <w:t xml:space="preserve"> dell'utente "Brienza".</w:t>
+        <w:t>Rappresentazione grafica della matrice M relativa all’acquisizione "00" dell'utente "Brienza".</w:t>
       </w:r>
     </w:p>
     <w:p/>
     <w:p>
       <w:pPr>
-        <w:pStyle w:val="Heading2"/>
-      </w:pPr>
-      <w:bookmarkStart w:id="4" w:name="_Toc218535124"/>
-      <w:r>
-        <w:t>Ridimensionamento</w:t>
-      </w:r>
+        <w:pStyle w:val="ListParagraph"/>
+        <w:numPr>
+          <w:ilvl w:val="0"/>
+          <w:numId w:val="68"/>
+        </w:numPr>
+        <w:spacing w:before="360" w:after="120"/>
+        <w:contextualSpacing w:val="0"/>
+        <w:outlineLvl w:val="1"/>
+        <w:rPr>
+          <w:b/>
+          <w:bCs/>
+          <w:vanish/>
+          <w:color w:val="000000" w:themeColor="text1"/>
+          <w:sz w:val="32"/>
+          <w:szCs w:val="36"/>
+        </w:rPr>
+      </w:pPr>
+      <w:bookmarkStart w:id="4" w:name="_Toc218610243"/>
+      <w:bookmarkStart w:id="5" w:name="_Toc218613670"/>
       <w:bookmarkEnd w:id="4"/>
+      <w:bookmarkEnd w:id="5"/>
     </w:p>
     <w:p>
+      <w:pPr>
+        <w:pStyle w:val="ListParagraph"/>
+        <w:numPr>
+          <w:ilvl w:val="0"/>
+          <w:numId w:val="68"/>
+        </w:numPr>
+        <w:spacing w:before="360" w:after="120"/>
+        <w:contextualSpacing w:val="0"/>
+        <w:outlineLvl w:val="1"/>
+        <w:rPr>
+          <w:b/>
+          <w:bCs/>
+          <w:vanish/>
+          <w:color w:val="000000" w:themeColor="text1"/>
+          <w:sz w:val="32"/>
+          <w:szCs w:val="36"/>
+        </w:rPr>
+      </w:pPr>
+      <w:bookmarkStart w:id="6" w:name="_Toc218610244"/>
+      <w:bookmarkStart w:id="7" w:name="_Toc218613671"/>
+      <w:bookmarkEnd w:id="6"/>
+      <w:bookmarkEnd w:id="7"/>
+    </w:p>
+    <w:p>
+      <w:pPr>
+        <w:pStyle w:val="ListParagraph"/>
+        <w:numPr>
+          <w:ilvl w:val="1"/>
+          <w:numId w:val="68"/>
+        </w:numPr>
+        <w:spacing w:before="360" w:after="120"/>
+        <w:contextualSpacing w:val="0"/>
+        <w:outlineLvl w:val="1"/>
+        <w:rPr>
+          <w:b/>
+          <w:bCs/>
+          <w:vanish/>
+          <w:color w:val="000000" w:themeColor="text1"/>
+          <w:sz w:val="32"/>
+          <w:szCs w:val="36"/>
+        </w:rPr>
+      </w:pPr>
+      <w:bookmarkStart w:id="8" w:name="_Toc218610245"/>
+      <w:bookmarkStart w:id="9" w:name="_Toc218613672"/>
+      <w:bookmarkEnd w:id="8"/>
+      <w:bookmarkEnd w:id="9"/>
+    </w:p>
+    <w:p>
+      <w:pPr>
+        <w:pStyle w:val="Heading2"/>
+        <w:numPr>
+          <w:ilvl w:val="1"/>
+          <w:numId w:val="68"/>
+        </w:numPr>
+      </w:pPr>
+      <w:bookmarkStart w:id="10" w:name="_Toc218613673"/>
+      <w:r>
+        <w:t>Ridimensionamento</w:t>
+      </w:r>
+      <w:bookmarkEnd w:id="10"/>
+    </w:p>
+    <w:p>
       <w:r>
         <w:t xml:space="preserve">La funzione </w:t>
       </w:r>
-      <w:proofErr w:type="spellStart"/>
       <w:r>
         <w:rPr>
           <w:b/>
@@ -1641,22 +1948,13 @@
         </w:rPr>
         <w:t>cropMatrice.m</w:t>
       </w:r>
-      <w:proofErr w:type="spellEnd"/>
       <w:r>
         <w:t xml:space="preserve"> ridimensiona la matrice M, di dimensioni originali 835×820×320 voxel, estraendone una porzione centrale di 650×650×320 voxel.</w:t>
       </w:r>
     </w:p>
     <w:p>
       <w:r>
-        <w:t xml:space="preserve">La zona centrale del volume contiene le informazioni più rilevanti per l’analisi, poiché qui le vene risultano maggiormente visibili e distinguibili. Al contrario, i bordi del volume presentano un’elevata quantità di "rumore" e artefatti indesiderati che complicano il processo di feature extraction; questi disturbi, essendo troppo attaccati alle vene, sono difficili da separare senza compromettere la qualità d’insieme del pattern venoso. Il </w:t>
-      </w:r>
-      <w:proofErr w:type="spellStart"/>
-      <w:r>
-        <w:t>cropping</w:t>
-      </w:r>
-      <w:proofErr w:type="spellEnd"/>
-      <w:r>
-        <w:t xml:space="preserve"> centrale permette di isolare la parte interna della matrice, riducendo l'influenza del rumore periferico e preservando dettagli rilevanti per l’estrazione delle feature, senza "sporco" eccessivo.</w:t>
+        <w:t>La zona centrale del volume contiene le informazioni più rilevanti per l’analisi, poiché qui le vene risultano maggiormente visibili e distinguibili. Al contrario, i bordi del volume presentano un’elevata quantità di "rumore" e artefatti indesiderati che complicano il processo di feature extraction; questi disturbi, essendo troppo attaccati alle vene, sono difficili da separare senza compromettere la qualità d’insieme del pattern venoso. Il cropping centrale permette di isolare la parte interna della matrice, riducendo l'influenza del rumore periferico e preservando dettagli rilevanti per l’estrazione delle feature, senza "sporco" eccessivo.</w:t>
       </w:r>
     </w:p>
     <w:p>
@@ -1675,9 +1973,6 @@
         <w:jc w:val="center"/>
       </w:pPr>
       <w:r>
-        <w:rPr>
-          <w:noProof/>
-        </w:rPr>
         <w:lastRenderedPageBreak/>
         <w:drawing>
           <wp:inline distT="0" distB="0" distL="0" distR="0" wp14:anchorId="228E4CCF" wp14:editId="1199D75E">
@@ -1726,9 +2021,6 @@
       <w:pPr>
         <w:pStyle w:val="Caption"/>
         <w:jc w:val="center"/>
-        <w:rPr>
-          <w:noProof/>
-        </w:rPr>
       </w:pPr>
       <w:r>
         <w:t xml:space="preserve">Figura </w:t>
@@ -1749,55 +2041,34 @@
         <w:t>3</w:t>
       </w:r>
       <w:r>
-        <w:rPr>
-          <w:noProof/>
-        </w:rPr>
         <w:fldChar w:fldCharType="end"/>
       </w:r>
       <w:r>
-        <w:t xml:space="preserve">: </w:t>
-      </w:r>
-      <w:r>
-        <w:t xml:space="preserve">Rappresentazione grafica della </w:t>
-      </w:r>
-      <w:r>
-        <w:t xml:space="preserve">solita </w:t>
-      </w:r>
-      <w:r>
-        <w:t>matrice M</w:t>
-      </w:r>
-      <w:r>
-        <w:rPr>
-          <w:noProof/>
-        </w:rPr>
-        <w:t xml:space="preserve"> dopo il ridimensionamento</w:t>
-      </w:r>
-      <w:r>
-        <w:rPr>
-          <w:noProof/>
-        </w:rPr>
+        <w:t>: Rappresentazione grafica della solita matrice M dopo il ridimensionamento</w:t>
+      </w:r>
+      <w:r>
         <w:t xml:space="preserve"> </w:t>
       </w:r>
       <w:r>
-        <w:rPr>
-          <w:noProof/>
-        </w:rPr>
         <w:t>(ovvero Mc)</w:t>
       </w:r>
       <w:r>
-        <w:rPr>
-          <w:noProof/>
-        </w:rPr>
         <w:t>.</w:t>
       </w:r>
     </w:p>
     <w:p>
       <w:pPr>
         <w:pStyle w:val="Heading2"/>
-      </w:pPr>
+        <w:numPr>
+          <w:ilvl w:val="1"/>
+          <w:numId w:val="68"/>
+        </w:numPr>
+      </w:pPr>
+      <w:bookmarkStart w:id="11" w:name="_Toc218613674"/>
       <w:r>
         <w:t>Estrapolazione</w:t>
       </w:r>
+      <w:bookmarkEnd w:id="11"/>
     </w:p>
     <w:p>
       <w:r>
@@ -2001,15 +2272,7 @@
     </w:p>
     <w:p>
       <w:r>
-        <w:t xml:space="preserve">Il volume e la maschera vengono poi </w:t>
-      </w:r>
-      <w:proofErr w:type="spellStart"/>
-      <w:r>
-        <w:t>ri</w:t>
-      </w:r>
-      <w:proofErr w:type="spellEnd"/>
-      <w:r>
-        <w:t>-orientati per essere compatibili con la convenzione usata dal resto della pipeline (inversione dell’asse di profondità e permutazione delle dimensioni per ottenere l’ordine [y,</w:t>
+        <w:t>Il volume e la maschera vengono poi ri-orientati per essere compatibili con la convenzione usata dal resto della pipeline (inversione dell’asse di profondità e permutazione delle dimensioni per ottenere l’ordine [y,</w:t>
       </w:r>
       <w:r>
         <w:t xml:space="preserve"> </w:t>
@@ -2042,9 +2305,6 @@
         <w:jc w:val="center"/>
       </w:pPr>
       <w:r>
-        <w:rPr>
-          <w:noProof/>
-        </w:rPr>
         <w:lastRenderedPageBreak/>
         <w:drawing>
           <wp:inline distT="0" distB="0" distL="0" distR="0" wp14:anchorId="14FB4E52" wp14:editId="0327F709">
@@ -2089,9 +2349,6 @@
         </w:drawing>
       </w:r>
       <w:r>
-        <w:rPr>
-          <w:noProof/>
-        </w:rPr>
         <w:drawing>
           <wp:inline distT="0" distB="0" distL="0" distR="0" wp14:anchorId="1406DD0F" wp14:editId="695F2C00">
             <wp:extent cx="2822895" cy="2116558"/>
@@ -2171,15 +2428,7 @@
         <w:t xml:space="preserve">Maschera volta all’eliminazione dell’acqua; Figura 4.b: </w:t>
       </w:r>
       <w:r>
-        <w:t xml:space="preserve">Rappresentazione grafica della matrice Mc dopo la rimozione dell'acqua (ovvero </w:t>
-      </w:r>
-      <w:proofErr w:type="spellStart"/>
-      <w:r>
-        <w:t>Mstart</w:t>
-      </w:r>
-      <w:proofErr w:type="spellEnd"/>
-      <w:r>
-        <w:t>).</w:t>
+        <w:t>Rappresentazione grafica della matrice Mc dopo la rimozione dell'acqua (ovvero Mstart).</w:t>
       </w:r>
     </w:p>
     <w:p>
@@ -2235,9 +2484,6 @@
     </w:p>
     <w:p>
       <w:r>
-        <w:rPr>
-          <w:noProof/>
-        </w:rPr>
         <w:drawing>
           <wp:inline distT="0" distB="0" distL="0" distR="0" wp14:anchorId="6504F259" wp14:editId="592E8989">
             <wp:extent cx="2811600" cy="2113200"/>
@@ -2281,9 +2527,6 @@
         </w:drawing>
       </w:r>
       <w:r>
-        <w:rPr>
-          <w:noProof/>
-        </w:rPr>
         <w:drawing>
           <wp:inline distT="0" distB="0" distL="0" distR="0" wp14:anchorId="04779648" wp14:editId="09032852">
             <wp:extent cx="2811600" cy="2113200"/>
@@ -2333,9 +2576,6 @@
         <w:jc w:val="center"/>
       </w:pPr>
       <w:r>
-        <w:rPr>
-          <w:noProof/>
-        </w:rPr>
         <w:drawing>
           <wp:inline distT="0" distB="0" distL="0" distR="0" wp14:anchorId="7CBF7E43" wp14:editId="4479A030">
             <wp:extent cx="2826000" cy="2113200"/>
@@ -2421,21 +2661,7 @@
         <w:t xml:space="preserve">del nero del palmo; Figura 5.b: Maschera totale che alla fine è stata applicata sul volume di partenza; Figura 5.c: </w:t>
       </w:r>
       <w:r>
-        <w:t xml:space="preserve">Rappresentazione grafica della matrice </w:t>
-      </w:r>
-      <w:proofErr w:type="spellStart"/>
-      <w:r>
-        <w:t>M</w:t>
-      </w:r>
-      <w:r>
-        <w:t>np</w:t>
-      </w:r>
-      <w:proofErr w:type="spellEnd"/>
-      <w:r>
-        <w:t xml:space="preserve"> dopo la rimozione del</w:t>
-      </w:r>
-      <w:r>
-        <w:t xml:space="preserve"> nero del palmo.</w:t>
+        <w:t>Rappresentazione grafica della matrice Mnp dopo la rimozione del nero del palmo.</w:t>
       </w:r>
     </w:p>
     <w:p/>
@@ -2486,19 +2712,1113 @@
     <w:p>
       <w:pPr>
         <w:pStyle w:val="Heading2"/>
-      </w:pPr>
+        <w:numPr>
+          <w:ilvl w:val="1"/>
+          <w:numId w:val="68"/>
+        </w:numPr>
+      </w:pPr>
+      <w:bookmarkStart w:id="12" w:name="_Toc218613675"/>
       <w:r>
         <w:t>Binarizzazione</w:t>
       </w:r>
+      <w:bookmarkEnd w:id="12"/>
     </w:p>
     <w:p>
-      <w:r>
-        <w:t>Ciao</w:t>
+      <w:pPr>
+        <w:tabs>
+          <w:tab w:val="left" w:pos="1000"/>
+        </w:tabs>
+      </w:pPr>
+      <w:r>
+        <w:t>La funzione </w:t>
+      </w:r>
+      <w:r>
+        <w:rPr>
+          <w:b/>
+          <w:bCs/>
+          <w:i/>
+          <w:iCs/>
+        </w:rPr>
+        <w:t>effettuaBinarizzazione</w:t>
+      </w:r>
+      <w:r>
+        <w:rPr>
+          <w:b/>
+          <w:bCs/>
+          <w:i/>
+          <w:iCs/>
+        </w:rPr>
+        <w:t>.m</w:t>
+      </w:r>
+      <w:r>
+        <w:t> realizza l’intera pipeline di </w:t>
+      </w:r>
+      <w:r>
+        <w:rPr>
+          <w:b/>
+          <w:bCs/>
+        </w:rPr>
+        <w:t>binarizzazione 3D</w:t>
+      </w:r>
+      <w:r>
+        <w:t> finalizzata all’estrazione delle </w:t>
+      </w:r>
+      <w:r>
+        <w:rPr>
+          <w:b/>
+          <w:bCs/>
+        </w:rPr>
+        <w:t>strutture venose</w:t>
+      </w:r>
+      <w:r>
+        <w:t> dal volume del palmo. L’input principale è il volume pre-processato </w:t>
+      </w:r>
+      <w:r>
+        <w:rPr>
+          <w:b/>
+          <w:bCs/>
+          <w:i/>
+          <w:iCs/>
+        </w:rPr>
+        <w:t>Mnp</w:t>
+      </w:r>
+      <w:r>
+        <w:t> (intensità tipicamente in 0–255), accompagnato da</w:t>
+      </w:r>
+      <w:r>
+        <w:t>lle</w:t>
+      </w:r>
+      <w:r>
+        <w:t xml:space="preserve"> maschere di esclusione (mascheraAcqua, mascheraNeroTotale) e dalla mappa di superficie del palmo senza pelle indiciPalmoNoPelle, utilizzata per riferire le operazioni alla geometria del palmo lungo la profondità. In uscita produce: (i) </w:t>
+      </w:r>
+      <w:r>
+        <w:rPr>
+          <w:b/>
+          <w:bCs/>
+          <w:i/>
+          <w:iCs/>
+        </w:rPr>
+        <w:t>volBinFinal</w:t>
+      </w:r>
+      <w:r>
+        <w:t>, ossia il volume binario finale delle vene, e (ii) </w:t>
+      </w:r>
+      <w:r>
+        <w:rPr>
+          <w:b/>
+          <w:bCs/>
+          <w:i/>
+          <w:iCs/>
+        </w:rPr>
+        <w:t>vecProcessed</w:t>
+      </w:r>
+      <w:r>
+        <w:t>, un vettore “smussato” che descrive, per ciascun piano y, fino a quale profondità conviene binarizzare.</w:t>
+      </w:r>
+      <w:r>
+        <w:t xml:space="preserve"> Tale funzione si compone di diversi passi:</w:t>
+      </w:r>
+    </w:p>
+    <w:p>
+      <w:pPr>
+        <w:pStyle w:val="ListParagraph"/>
+        <w:numPr>
+          <w:ilvl w:val="0"/>
+          <w:numId w:val="69"/>
+        </w:numPr>
+        <w:tabs>
+          <w:tab w:val="left" w:pos="1000"/>
+        </w:tabs>
+      </w:pPr>
+      <w:r>
+        <w:t>Stima della profondità utile di binarizzazione (vettore “fine”)</w:t>
+      </w:r>
+      <w:r>
+        <w:t>;</w:t>
+      </w:r>
+    </w:p>
+    <w:p>
+      <w:pPr>
+        <w:pStyle w:val="ListParagraph"/>
+        <w:numPr>
+          <w:ilvl w:val="0"/>
+          <w:numId w:val="69"/>
+        </w:numPr>
+        <w:tabs>
+          <w:tab w:val="left" w:pos="1000"/>
+        </w:tabs>
+      </w:pPr>
+      <w:r>
+        <w:t>Binarizzazione iniziale e pulizia morfologica (pre-segmentazione)</w:t>
+      </w:r>
+      <w:r>
+        <w:t>;</w:t>
+      </w:r>
+    </w:p>
+    <w:p>
+      <w:pPr>
+        <w:pStyle w:val="ListParagraph"/>
+        <w:numPr>
+          <w:ilvl w:val="0"/>
+          <w:numId w:val="69"/>
+        </w:numPr>
+        <w:tabs>
+          <w:tab w:val="left" w:pos="1000"/>
+        </w:tabs>
+      </w:pPr>
+      <w:r>
+        <w:t>Stima distanza vene–palmo e stima dei diametri</w:t>
+      </w:r>
+      <w:r>
+        <w:t>;</w:t>
+      </w:r>
+    </w:p>
+    <w:p>
+      <w:pPr>
+        <w:pStyle w:val="ListParagraph"/>
+        <w:numPr>
+          <w:ilvl w:val="0"/>
+          <w:numId w:val="69"/>
+        </w:numPr>
+        <w:tabs>
+          <w:tab w:val="left" w:pos="1000"/>
+        </w:tabs>
+      </w:pPr>
+      <w:r>
+        <w:t>Stima automatica della soglia iniziale (per la binarizzazione incrementale)</w:t>
+      </w:r>
+      <w:r>
+        <w:t>;</w:t>
+      </w:r>
+    </w:p>
+    <w:p>
+      <w:pPr>
+        <w:pStyle w:val="ListParagraph"/>
+        <w:numPr>
+          <w:ilvl w:val="0"/>
+          <w:numId w:val="69"/>
+        </w:numPr>
+        <w:tabs>
+          <w:tab w:val="left" w:pos="1000"/>
+        </w:tabs>
+      </w:pPr>
+      <w:r>
+        <w:t>Binarizzazione finale (incrementale e vincolata)</w:t>
+      </w:r>
+      <w:r>
+        <w:t>;</w:t>
+      </w:r>
+    </w:p>
+    <w:p>
+      <w:pPr>
+        <w:pStyle w:val="ListParagraph"/>
+        <w:numPr>
+          <w:ilvl w:val="0"/>
+          <w:numId w:val="69"/>
+        </w:numPr>
+        <w:tabs>
+          <w:tab w:val="left" w:pos="1000"/>
+        </w:tabs>
+      </w:pPr>
+      <w:r>
+        <w:t>Salvataggio su disco</w:t>
+      </w:r>
+      <w:r>
+        <w:t>.</w:t>
+      </w:r>
+    </w:p>
+    <w:p>
+      <w:pPr>
+        <w:tabs>
+          <w:tab w:val="left" w:pos="1000"/>
+        </w:tabs>
+      </w:pPr>
+      <w:r>
+        <w:t>Ognuno dei passi precedenti, essendo tutti piuttosto complicati, sono effettuati da una o più funzioni dedicate</w:t>
+      </w:r>
+    </w:p>
+    <w:p>
+      <w:pPr>
+        <w:pStyle w:val="ListParagraph"/>
+        <w:keepNext/>
+        <w:keepLines/>
+        <w:numPr>
+          <w:ilvl w:val="0"/>
+          <w:numId w:val="79"/>
+        </w:numPr>
+        <w:spacing w:before="320" w:after="80"/>
+        <w:contextualSpacing w:val="0"/>
+        <w:outlineLvl w:val="2"/>
+        <w:rPr>
+          <w:rFonts w:eastAsiaTheme="minorEastAsia" w:cstheme="majorEastAsia"/>
+          <w:b/>
+          <w:vanish/>
+          <w:color w:val="000000" w:themeColor="text1"/>
+          <w:sz w:val="28"/>
+          <w:szCs w:val="32"/>
+        </w:rPr>
+      </w:pPr>
+      <w:bookmarkStart w:id="13" w:name="_Toc218613676"/>
+      <w:bookmarkEnd w:id="13"/>
+    </w:p>
+    <w:p>
+      <w:pPr>
+        <w:pStyle w:val="ListParagraph"/>
+        <w:keepNext/>
+        <w:keepLines/>
+        <w:numPr>
+          <w:ilvl w:val="0"/>
+          <w:numId w:val="79"/>
+        </w:numPr>
+        <w:spacing w:before="320" w:after="80"/>
+        <w:contextualSpacing w:val="0"/>
+        <w:outlineLvl w:val="2"/>
+        <w:rPr>
+          <w:rFonts w:eastAsiaTheme="minorEastAsia" w:cstheme="majorEastAsia"/>
+          <w:b/>
+          <w:vanish/>
+          <w:color w:val="000000" w:themeColor="text1"/>
+          <w:sz w:val="28"/>
+          <w:szCs w:val="32"/>
+        </w:rPr>
+      </w:pPr>
+      <w:bookmarkStart w:id="14" w:name="_Toc218613677"/>
+      <w:bookmarkEnd w:id="14"/>
+    </w:p>
+    <w:p>
+      <w:pPr>
+        <w:pStyle w:val="ListParagraph"/>
+        <w:keepNext/>
+        <w:keepLines/>
+        <w:numPr>
+          <w:ilvl w:val="1"/>
+          <w:numId w:val="79"/>
+        </w:numPr>
+        <w:spacing w:before="320" w:after="80"/>
+        <w:contextualSpacing w:val="0"/>
+        <w:outlineLvl w:val="2"/>
+        <w:rPr>
+          <w:rFonts w:eastAsiaTheme="minorEastAsia" w:cstheme="majorEastAsia"/>
+          <w:b/>
+          <w:vanish/>
+          <w:color w:val="000000" w:themeColor="text1"/>
+          <w:sz w:val="28"/>
+          <w:szCs w:val="32"/>
+        </w:rPr>
+      </w:pPr>
+      <w:bookmarkStart w:id="15" w:name="_Toc218613678"/>
+      <w:bookmarkEnd w:id="15"/>
+    </w:p>
+    <w:p>
+      <w:pPr>
+        <w:pStyle w:val="ListParagraph"/>
+        <w:keepNext/>
+        <w:keepLines/>
+        <w:numPr>
+          <w:ilvl w:val="1"/>
+          <w:numId w:val="79"/>
+        </w:numPr>
+        <w:spacing w:before="320" w:after="80"/>
+        <w:contextualSpacing w:val="0"/>
+        <w:outlineLvl w:val="2"/>
+        <w:rPr>
+          <w:rFonts w:eastAsiaTheme="minorEastAsia" w:cstheme="majorEastAsia"/>
+          <w:b/>
+          <w:vanish/>
+          <w:color w:val="000000" w:themeColor="text1"/>
+          <w:sz w:val="28"/>
+          <w:szCs w:val="32"/>
+        </w:rPr>
+      </w:pPr>
+      <w:bookmarkStart w:id="16" w:name="_Toc218613679"/>
+      <w:bookmarkEnd w:id="16"/>
+    </w:p>
+    <w:p>
+      <w:pPr>
+        <w:pStyle w:val="ListParagraph"/>
+        <w:keepNext/>
+        <w:keepLines/>
+        <w:numPr>
+          <w:ilvl w:val="1"/>
+          <w:numId w:val="79"/>
+        </w:numPr>
+        <w:spacing w:before="320" w:after="80"/>
+        <w:contextualSpacing w:val="0"/>
+        <w:outlineLvl w:val="2"/>
+        <w:rPr>
+          <w:rFonts w:eastAsiaTheme="minorEastAsia" w:cstheme="majorEastAsia"/>
+          <w:b/>
+          <w:vanish/>
+          <w:color w:val="000000" w:themeColor="text1"/>
+          <w:sz w:val="28"/>
+          <w:szCs w:val="32"/>
+        </w:rPr>
+      </w:pPr>
+      <w:bookmarkStart w:id="17" w:name="_Toc218613680"/>
+      <w:bookmarkEnd w:id="17"/>
+    </w:p>
+    <w:p>
+      <w:pPr>
+        <w:pStyle w:val="ListParagraph"/>
+        <w:keepNext/>
+        <w:keepLines/>
+        <w:numPr>
+          <w:ilvl w:val="1"/>
+          <w:numId w:val="79"/>
+        </w:numPr>
+        <w:spacing w:before="320" w:after="80"/>
+        <w:contextualSpacing w:val="0"/>
+        <w:outlineLvl w:val="2"/>
+        <w:rPr>
+          <w:rFonts w:eastAsiaTheme="minorEastAsia" w:cstheme="majorEastAsia"/>
+          <w:b/>
+          <w:vanish/>
+          <w:color w:val="000000" w:themeColor="text1"/>
+          <w:sz w:val="28"/>
+          <w:szCs w:val="32"/>
+        </w:rPr>
+      </w:pPr>
+      <w:bookmarkStart w:id="18" w:name="_Toc218613681"/>
+      <w:bookmarkEnd w:id="18"/>
+    </w:p>
+    <w:p>
+      <w:pPr>
+        <w:pStyle w:val="Heading3"/>
+        <w:numPr>
+          <w:ilvl w:val="2"/>
+          <w:numId w:val="79"/>
+        </w:numPr>
+        <w:rPr>
+          <w:lang w:val="it-IT"/>
+        </w:rPr>
+      </w:pPr>
+      <w:bookmarkStart w:id="19" w:name="_Toc218613682"/>
+      <w:r>
+        <w:rPr>
+          <w:lang w:val="it-IT"/>
+        </w:rPr>
+        <w:t>Stima della profondità utile di binarizzazione</w:t>
+      </w:r>
+      <w:bookmarkEnd w:id="19"/>
+    </w:p>
+    <w:p>
+      <w:pPr>
+        <w:pStyle w:val="ListParagraph"/>
+        <w:keepNext/>
+        <w:keepLines/>
+        <w:numPr>
+          <w:ilvl w:val="0"/>
+          <w:numId w:val="77"/>
+        </w:numPr>
+        <w:spacing w:before="320" w:after="80"/>
+        <w:contextualSpacing w:val="0"/>
+        <w:outlineLvl w:val="2"/>
+        <w:rPr>
+          <w:rFonts w:eastAsiaTheme="minorEastAsia" w:cstheme="majorEastAsia"/>
+          <w:b/>
+          <w:vanish/>
+          <w:color w:val="000000" w:themeColor="text1"/>
+          <w:sz w:val="28"/>
+          <w:szCs w:val="32"/>
+        </w:rPr>
+      </w:pPr>
+      <w:bookmarkStart w:id="20" w:name="_Toc218613683"/>
+      <w:bookmarkEnd w:id="20"/>
+    </w:p>
+    <w:p>
+      <w:pPr>
+        <w:pStyle w:val="ListParagraph"/>
+        <w:keepNext/>
+        <w:keepLines/>
+        <w:numPr>
+          <w:ilvl w:val="0"/>
+          <w:numId w:val="77"/>
+        </w:numPr>
+        <w:spacing w:before="320" w:after="80"/>
+        <w:contextualSpacing w:val="0"/>
+        <w:outlineLvl w:val="2"/>
+        <w:rPr>
+          <w:rFonts w:eastAsiaTheme="minorEastAsia" w:cstheme="majorEastAsia"/>
+          <w:b/>
+          <w:vanish/>
+          <w:color w:val="000000" w:themeColor="text1"/>
+          <w:sz w:val="28"/>
+          <w:szCs w:val="32"/>
+        </w:rPr>
+      </w:pPr>
+      <w:bookmarkStart w:id="21" w:name="_Toc218613684"/>
+      <w:bookmarkEnd w:id="21"/>
+    </w:p>
+    <w:p>
+      <w:pPr>
+        <w:pStyle w:val="ListParagraph"/>
+        <w:keepNext/>
+        <w:keepLines/>
+        <w:numPr>
+          <w:ilvl w:val="1"/>
+          <w:numId w:val="77"/>
+        </w:numPr>
+        <w:spacing w:before="320" w:after="80"/>
+        <w:contextualSpacing w:val="0"/>
+        <w:outlineLvl w:val="2"/>
+        <w:rPr>
+          <w:rFonts w:eastAsiaTheme="minorEastAsia" w:cstheme="majorEastAsia"/>
+          <w:b/>
+          <w:vanish/>
+          <w:color w:val="000000" w:themeColor="text1"/>
+          <w:sz w:val="28"/>
+          <w:szCs w:val="32"/>
+        </w:rPr>
+      </w:pPr>
+      <w:bookmarkStart w:id="22" w:name="_Toc218613685"/>
+      <w:bookmarkEnd w:id="22"/>
+    </w:p>
+    <w:p>
+      <w:pPr>
+        <w:pStyle w:val="ListParagraph"/>
+        <w:keepNext/>
+        <w:keepLines/>
+        <w:numPr>
+          <w:ilvl w:val="1"/>
+          <w:numId w:val="77"/>
+        </w:numPr>
+        <w:spacing w:before="320" w:after="80"/>
+        <w:contextualSpacing w:val="0"/>
+        <w:outlineLvl w:val="2"/>
+        <w:rPr>
+          <w:rFonts w:eastAsiaTheme="minorEastAsia" w:cstheme="majorEastAsia"/>
+          <w:b/>
+          <w:vanish/>
+          <w:color w:val="000000" w:themeColor="text1"/>
+          <w:sz w:val="28"/>
+          <w:szCs w:val="32"/>
+        </w:rPr>
+      </w:pPr>
+      <w:bookmarkStart w:id="23" w:name="_Toc218613686"/>
+      <w:bookmarkEnd w:id="23"/>
+    </w:p>
+    <w:p>
+      <w:pPr>
+        <w:pStyle w:val="ListParagraph"/>
+        <w:keepNext/>
+        <w:keepLines/>
+        <w:numPr>
+          <w:ilvl w:val="1"/>
+          <w:numId w:val="77"/>
+        </w:numPr>
+        <w:spacing w:before="320" w:after="80"/>
+        <w:contextualSpacing w:val="0"/>
+        <w:outlineLvl w:val="2"/>
+        <w:rPr>
+          <w:rFonts w:eastAsiaTheme="minorEastAsia" w:cstheme="majorEastAsia"/>
+          <w:b/>
+          <w:vanish/>
+          <w:color w:val="000000" w:themeColor="text1"/>
+          <w:sz w:val="28"/>
+          <w:szCs w:val="32"/>
+        </w:rPr>
+      </w:pPr>
+      <w:bookmarkStart w:id="24" w:name="_Toc218613687"/>
+      <w:bookmarkEnd w:id="24"/>
+    </w:p>
+    <w:p>
+      <w:pPr>
+        <w:pStyle w:val="ListParagraph"/>
+        <w:keepNext/>
+        <w:keepLines/>
+        <w:numPr>
+          <w:ilvl w:val="1"/>
+          <w:numId w:val="77"/>
+        </w:numPr>
+        <w:spacing w:before="320" w:after="80"/>
+        <w:contextualSpacing w:val="0"/>
+        <w:outlineLvl w:val="2"/>
+        <w:rPr>
+          <w:rFonts w:eastAsiaTheme="minorEastAsia" w:cstheme="majorEastAsia"/>
+          <w:b/>
+          <w:vanish/>
+          <w:color w:val="000000" w:themeColor="text1"/>
+          <w:sz w:val="28"/>
+          <w:szCs w:val="32"/>
+        </w:rPr>
+      </w:pPr>
+      <w:bookmarkStart w:id="25" w:name="_Toc218613688"/>
+      <w:bookmarkEnd w:id="25"/>
+    </w:p>
+    <w:p>
+      <w:r>
+        <w:t xml:space="preserve">La funzione </w:t>
+      </w:r>
+      <w:r>
+        <w:rPr>
+          <w:b/>
+          <w:bCs/>
+          <w:i/>
+          <w:iCs/>
+        </w:rPr>
+        <w:t>calcolaVecFineBin</w:t>
+      </w:r>
+      <w:r>
+        <w:rPr>
+          <w:b/>
+          <w:bCs/>
+          <w:i/>
+          <w:iCs/>
+        </w:rPr>
+        <w:t>.m</w:t>
+      </w:r>
+      <w:r>
+        <w:t xml:space="preserve"> costruisce un vettore </w:t>
+      </w:r>
+      <m:oMath>
+        <m:r>
+          <m:rPr>
+            <m:sty m:val="bi"/>
+          </m:rPr>
+          <w:rPr>
+            <w:rFonts w:ascii="Cambria Math" w:hAnsi="Cambria Math"/>
+          </w:rPr>
+          <m:t>vecFineBin</m:t>
+        </m:r>
+      </m:oMath>
+      <w:r>
+        <w:t xml:space="preserve"> (lungo </w:t>
+      </w:r>
+      <m:oMath>
+        <m:r>
+          <w:rPr>
+            <w:rFonts w:ascii="Cambria Math" w:hAnsi="Cambria Math"/>
+          </w:rPr>
+          <m:t>yDim</m:t>
+        </m:r>
+      </m:oMath>
+      <w:r>
+        <w:t xml:space="preserve">) che, per ogni slice </w:t>
+      </w:r>
+      <w:r>
+        <w:t xml:space="preserve">lungo </w:t>
+      </w:r>
+      <w:r>
+        <w:t xml:space="preserve">y del volume, stima un valore ottimale del parametro </w:t>
+      </w:r>
+      <w:r>
+        <w:rPr>
+          <w:b/>
+          <w:bCs/>
+        </w:rPr>
+        <w:t>fine</w:t>
+      </w:r>
+      <w:r>
+        <w:t xml:space="preserve"> usato poi nella binarizzazione dei piani XZ: in pratica indica fino a che profondità sotto la superficie del palmo conviene “scendere” quando si binarizza quel piano.</w:t>
+      </w:r>
+      <w:r>
+        <w:t xml:space="preserve"> </w:t>
+      </w:r>
+    </w:p>
+    <w:p>
+      <w:r>
+        <w:t>Per prima cosa l</w:t>
+      </w:r>
+      <w:r>
+        <w:t>egge le dimensioni del volume assumendo la convenzione (y,</w:t>
+      </w:r>
+      <w:r>
+        <w:t xml:space="preserve"> </w:t>
+      </w:r>
+      <w:r>
+        <w:t>x,</w:t>
+      </w:r>
+      <w:r>
+        <w:t xml:space="preserve"> </w:t>
+      </w:r>
+      <w:r>
+        <w:t xml:space="preserve">z), crea un volume a contrasto invertito </w:t>
+      </w:r>
+      <m:oMath>
+        <m:r>
+          <w:rPr>
+            <w:rFonts w:ascii="Cambria Math" w:hAnsi="Cambria Math"/>
+          </w:rPr>
+          <m:t>Minv = 255 - Mn</m:t>
+        </m:r>
+      </m:oMath>
+      <w:r>
+        <w:t xml:space="preserve"> (così strutture originariamente scure diventano</w:t>
+      </w:r>
+      <w:r>
+        <w:t xml:space="preserve"> ad alta </w:t>
+      </w:r>
+      <w:r>
+        <w:t xml:space="preserve">intensità) e azzera tutte le zone non utili usando </w:t>
+      </w:r>
+      <m:oMath>
+        <m:r>
+          <w:rPr>
+            <w:rFonts w:ascii="Cambria Math" w:hAnsi="Cambria Math"/>
+          </w:rPr>
+          <m:t>Minv(mascheraNeroTotale)=0</m:t>
+        </m:r>
+      </m:oMath>
+      <w:r>
+        <w:t xml:space="preserve">. Fissa inoltre </w:t>
+      </w:r>
+      <m:oMath>
+        <m:r>
+          <w:rPr>
+            <w:rFonts w:ascii="Cambria Math" w:hAnsi="Cambria Math"/>
+          </w:rPr>
+          <m:t>inizio = 1</m:t>
+        </m:r>
+      </m:oMath>
+      <w:r>
+        <w:t>, cioè il limite inferiore dell’intervallo di profondità considerato nella binarizzazione.</w:t>
       </w:r>
     </w:p>
     <w:p/>
+    <w:p>
+      <w:r>
+        <w:t>La stima di fine avviene poi con una scansione controllata: dalla maschera acqua ricava, per ogni coppia (y,</w:t>
+      </w:r>
+      <w:r>
+        <w:t xml:space="preserve"> </w:t>
+      </w:r>
+      <w:r>
+        <w:t>x), l’indice z del primo voxel marcato come acqua tramite</w:t>
+      </w:r>
+      <m:oMath>
+        <m:r>
+          <w:rPr>
+            <w:rFonts w:ascii="Cambria Math" w:hAnsi="Cambria Math"/>
+          </w:rPr>
+          <m:t>[~, id_mascheraAcqua] = max(mascheraAcqua ~= 0, [], 3)</m:t>
+        </m:r>
+      </m:oMath>
+      <w:r>
+        <w:t xml:space="preserve"> e impone un limite globale conservativo </w:t>
+      </w:r>
+      <m:oMath>
+        <m:r>
+          <w:rPr>
+            <w:rFonts w:ascii="Cambria Math" w:hAnsi="Cambria Math"/>
+          </w:rPr>
+          <m:t>fineIterazione = min(id_mascheraAcqua(:)) - 1</m:t>
+        </m:r>
+      </m:oMath>
+      <w:r>
+        <w:t xml:space="preserve">, cioè non prova mai valori di fine oltre una profondità che potrebbe già ricadere in acqua in qualche punto del volume. A questo punto, per ogni y, estrae il piano XZ del volume invertito come </w:t>
+      </w:r>
+      <m:oMath>
+        <m:r>
+          <w:rPr>
+            <w:rFonts w:ascii="Cambria Math" w:hAnsi="Cambria Math"/>
+          </w:rPr>
+          <m:t>pianoXZ = squeeze(Minv(y,:,:))'</m:t>
+        </m:r>
+      </m:oMath>
+      <w:r>
+        <w:t xml:space="preserve"> (porta il piano nella forma attesa dalle funzioni successive), prende il profilo della superficie “palmo senza pelle” </w:t>
+      </w:r>
+      <m:oMath>
+        <m:r>
+          <w:rPr>
+            <w:rFonts w:ascii="Cambria Math" w:hAnsi="Cambria Math"/>
+          </w:rPr>
+          <m:t>idPalmoNoPellepiano = indiciPalmoNoPelle(y,:)</m:t>
+        </m:r>
+      </m:oMath>
+      <w:r>
+        <w:t xml:space="preserve"> e costruisce un vettore vecCC lungo </w:t>
+      </w:r>
+      <m:oMath>
+        <m:r>
+          <w:rPr>
+            <w:rFonts w:ascii="Cambria Math" w:hAnsi="Cambria Math"/>
+          </w:rPr>
+          <m:t>fineIterazione</m:t>
+        </m:r>
+      </m:oMath>
+      <w:r>
+        <w:t xml:space="preserve">. Per ogni candidato binarizza il piano chiamando </w:t>
+      </w:r>
+      <w:r>
+        <w:rPr>
+          <w:b/>
+          <w:bCs/>
+          <w:i/>
+          <w:iCs/>
+        </w:rPr>
+        <w:t>binPianoSingolo</w:t>
+      </w:r>
+      <w:r>
+        <w:rPr>
+          <w:b/>
+          <w:bCs/>
+          <w:i/>
+          <w:iCs/>
+        </w:rPr>
+        <w:t>.m</w:t>
+      </w:r>
+      <w:r>
+        <w:t xml:space="preserve">, converte la maschera logica risultante in un’immagine binaria uint8 a 0/255 (formato richiesto dalla funzione di conteggio) e calcola quante componenti connesse sono presenti con </w:t>
+      </w:r>
+      <m:oMath>
+        <m:r>
+          <w:rPr>
+            <w:rFonts w:ascii="Cambria Math" w:hAnsi="Cambria Math"/>
+          </w:rPr>
+          <m:t>[numCC, ~] = contaCC(pianoFinaleBin, y)</m:t>
+        </m:r>
+      </m:oMath>
+      <w:r>
+        <w:t xml:space="preserve">, salvando </w:t>
+      </w:r>
+      <m:oMath>
+        <m:r>
+          <w:rPr>
+            <w:rFonts w:ascii="Cambria Math" w:hAnsi="Cambria Math"/>
+          </w:rPr>
+          <m:t>numCC</m:t>
+        </m:r>
+      </m:oMath>
+      <w:r>
+        <w:t xml:space="preserve"> in </w:t>
+      </w:r>
+      <m:oMath>
+        <m:r>
+          <w:rPr>
+            <w:rFonts w:ascii="Cambria Math" w:hAnsi="Cambria Math"/>
+          </w:rPr>
+          <m:t>vecCC(fine)</m:t>
+        </m:r>
+      </m:oMath>
+      <w:r>
+        <w:t xml:space="preserve">. Terminata la scansione, cerca i picchi di vecCC con </w:t>
+      </w:r>
+      <m:oMath>
+        <m:r>
+          <w:rPr>
+            <w:rFonts w:ascii="Cambria Math" w:hAnsi="Cambria Math"/>
+          </w:rPr>
+          <m:t>findpeaks(..., 'MinPeakProminence', 1)</m:t>
+        </m:r>
+      </m:oMath>
+      <w:r>
+        <w:t xml:space="preserve"> e sceglie l’indice ottimo del piano in modo deterministico: se i picchi sono almeno due usa la media dei primi due, se ce n’è uno solo usa il primo, se non ce ne sono assegna NaN. Quel valore viene salvato in vecFineBin(y). Finito il ciclo su tutte le y, crea la cartella di output se manca e salva vecFineBin su disco solo se contiene almeno un valore diverso da zero</w:t>
+      </w:r>
+      <w:r>
+        <w:t xml:space="preserve"> </w:t>
+      </w:r>
+      <w:r>
+        <w:t>altrimenti evita di salvare un risultato vuoto.</w:t>
+      </w:r>
+    </w:p>
+    <w:p>
+      <w:pPr>
+        <w:keepNext/>
+        <w:jc w:val="center"/>
+      </w:pPr>
+      <w:r>
+        <w:rPr>
+          <w:noProof/>
+        </w:rPr>
+        <w:drawing>
+          <wp:inline distT="0" distB="0" distL="0" distR="0" wp14:anchorId="3283EC08" wp14:editId="04A821C9">
+            <wp:extent cx="3679200" cy="3096000"/>
+            <wp:effectExtent l="0" t="0" r="0" b="9525"/>
+            <wp:docPr id="608450351" name="Picture 6"/>
+            <wp:cNvGraphicFramePr>
+              <a:graphicFrameLocks xmlns:a="http://schemas.openxmlformats.org/drawingml/2006/main" noChangeAspect="1"/>
+            </wp:cNvGraphicFramePr>
+            <a:graphic xmlns:a="http://schemas.openxmlformats.org/drawingml/2006/main">
+              <a:graphicData uri="http://schemas.openxmlformats.org/drawingml/2006/picture">
+                <pic:pic xmlns:pic="http://schemas.openxmlformats.org/drawingml/2006/picture">
+                  <pic:nvPicPr>
+                    <pic:cNvPr id="0" name="Picture 73"/>
+                    <pic:cNvPicPr>
+                      <a:picLocks noChangeAspect="1" noChangeArrowheads="1"/>
+                    </pic:cNvPicPr>
+                  </pic:nvPicPr>
+                  <pic:blipFill>
+                    <a:blip r:embed="rId24">
+                      <a:extLst>
+                        <a:ext uri="{28A0092B-C50C-407E-A947-70E740481C1C}">
+                          <a14:useLocalDpi xmlns:a14="http://schemas.microsoft.com/office/drawing/2010/main" val="0"/>
+                        </a:ext>
+                      </a:extLst>
+                    </a:blip>
+                    <a:srcRect/>
+                    <a:stretch>
+                      <a:fillRect/>
+                    </a:stretch>
+                  </pic:blipFill>
+                  <pic:spPr bwMode="auto">
+                    <a:xfrm>
+                      <a:off x="0" y="0"/>
+                      <a:ext cx="3679200" cy="3096000"/>
+                    </a:xfrm>
+                    <a:prstGeom prst="rect">
+                      <a:avLst/>
+                    </a:prstGeom>
+                    <a:noFill/>
+                    <a:ln>
+                      <a:noFill/>
+                    </a:ln>
+                  </pic:spPr>
+                </pic:pic>
+              </a:graphicData>
+            </a:graphic>
+          </wp:inline>
+        </w:drawing>
+      </w:r>
+    </w:p>
+    <w:p>
+      <w:pPr>
+        <w:pStyle w:val="Caption"/>
+        <w:jc w:val="center"/>
+      </w:pPr>
+      <w:r>
+        <w:t xml:space="preserve">Figura </w:t>
+      </w:r>
+      <w:r>
+        <w:fldChar w:fldCharType="begin"/>
+      </w:r>
+      <w:r>
+        <w:instrText xml:space="preserve"> SEQ Figura \* ARABIC </w:instrText>
+      </w:r>
+      <w:r>
+        <w:fldChar w:fldCharType="separate"/>
+      </w:r>
+      <w:r>
+        <w:rPr>
+          <w:noProof/>
+        </w:rPr>
+        <w:t>6</w:t>
+      </w:r>
+      <w:r>
+        <w:fldChar w:fldCharType="end"/>
+      </w:r>
+      <w:r>
+        <w:t xml:space="preserve">: </w:t>
+      </w:r>
+      <w:r>
+        <w:t>Plot del numero delle cc per ogni iterazione d</w:t>
+      </w:r>
+      <w:r>
+        <w:t xml:space="preserve">i un </w:t>
+      </w:r>
+      <w:r>
+        <w:t>piano XZ</w:t>
+      </w:r>
+      <w:r>
+        <w:t>.</w:t>
+      </w:r>
+    </w:p>
+    <w:p>
+      <w:r>
+        <w:t xml:space="preserve">La scelta di limitarsi ai primi </w:t>
+      </w:r>
+      <w:r>
+        <w:t xml:space="preserve">due </w:t>
+      </w:r>
+      <w:r>
+        <w:t>picchi è del tutto arbitraria e potrebbe rivelarsi non ottima.</w:t>
+      </w:r>
+    </w:p>
+    <w:p>
+      <w:r>
+        <w:lastRenderedPageBreak/>
+        <w:t>Una volta completati tutti i piani il vettore ricavato</w:t>
+      </w:r>
+      <w:r>
+        <w:t xml:space="preserve"> viene processato tramite la funzione </w:t>
+      </w:r>
+      <w:r>
+        <w:rPr>
+          <w:b/>
+          <w:bCs/>
+          <w:i/>
+          <w:iCs/>
+        </w:rPr>
+        <w:t>processaVettore</w:t>
+      </w:r>
+      <w:r>
+        <w:rPr>
+          <w:b/>
+          <w:bCs/>
+          <w:i/>
+          <w:iCs/>
+        </w:rPr>
+        <w:t>.m</w:t>
+      </w:r>
+      <w:r>
+        <w:t xml:space="preserve"> la quale restituisce il vettore </w:t>
+      </w:r>
+      <m:oMath>
+        <m:r>
+          <w:rPr>
+            <w:rFonts w:ascii="Cambria Math" w:hAnsi="Cambria Math"/>
+          </w:rPr>
+          <m:t>vecProcessed</m:t>
+        </m:r>
+      </m:oMath>
+      <w:r>
+        <w:t>.</w:t>
+      </w:r>
+    </w:p>
+    <w:p>
+      <w:pPr>
+        <w:keepNext/>
+        <w:jc w:val="center"/>
+      </w:pPr>
+      <w:r>
+        <w:rPr>
+          <w:noProof/>
+        </w:rPr>
+        <w:drawing>
+          <wp:inline distT="0" distB="0" distL="0" distR="0" wp14:anchorId="3BD1DB2B" wp14:editId="3BB475A5">
+            <wp:extent cx="5011398" cy="3257550"/>
+            <wp:effectExtent l="0" t="0" r="0" b="0"/>
+            <wp:docPr id="383288736" name="Picture 7"/>
+            <wp:cNvGraphicFramePr>
+              <a:graphicFrameLocks xmlns:a="http://schemas.openxmlformats.org/drawingml/2006/main" noChangeAspect="1"/>
+            </wp:cNvGraphicFramePr>
+            <a:graphic xmlns:a="http://schemas.openxmlformats.org/drawingml/2006/main">
+              <a:graphicData uri="http://schemas.openxmlformats.org/drawingml/2006/picture">
+                <pic:pic xmlns:pic="http://schemas.openxmlformats.org/drawingml/2006/picture">
+                  <pic:nvPicPr>
+                    <pic:cNvPr id="383288736" name="Picture 7"/>
+                    <pic:cNvPicPr>
+                      <a:picLocks noChangeAspect="1" noChangeArrowheads="1"/>
+                    </pic:cNvPicPr>
+                  </pic:nvPicPr>
+                  <pic:blipFill>
+                    <a:blip r:embed="rId25" cstate="print">
+                      <a:extLst>
+                        <a:ext uri="{28A0092B-C50C-407E-A947-70E740481C1C}">
+                          <a14:useLocalDpi xmlns:a14="http://schemas.microsoft.com/office/drawing/2010/main" val="0"/>
+                        </a:ext>
+                      </a:extLst>
+                    </a:blip>
+                    <a:stretch>
+                      <a:fillRect/>
+                    </a:stretch>
+                  </pic:blipFill>
+                  <pic:spPr bwMode="auto">
+                    <a:xfrm>
+                      <a:off x="0" y="0"/>
+                      <a:ext cx="5011398" cy="3257550"/>
+                    </a:xfrm>
+                    <a:prstGeom prst="rect">
+                      <a:avLst/>
+                    </a:prstGeom>
+                    <a:noFill/>
+                    <a:ln>
+                      <a:noFill/>
+                    </a:ln>
+                  </pic:spPr>
+                </pic:pic>
+              </a:graphicData>
+            </a:graphic>
+          </wp:inline>
+        </w:drawing>
+      </w:r>
+    </w:p>
+    <w:p>
+      <w:pPr>
+        <w:pStyle w:val="Caption"/>
+        <w:jc w:val="center"/>
+      </w:pPr>
+      <w:r>
+        <w:t xml:space="preserve">Figura </w:t>
+      </w:r>
+      <w:r>
+        <w:fldChar w:fldCharType="begin"/>
+      </w:r>
+      <w:r>
+        <w:instrText xml:space="preserve"> SEQ Figura \* ARABIC </w:instrText>
+      </w:r>
+      <w:r>
+        <w:fldChar w:fldCharType="separate"/>
+      </w:r>
+      <w:r>
+        <w:rPr>
+          <w:noProof/>
+        </w:rPr>
+        <w:t>7</w:t>
+      </w:r>
+      <w:r>
+        <w:fldChar w:fldCharType="end"/>
+      </w:r>
+      <w:r>
+        <w:t xml:space="preserve">: </w:t>
+      </w:r>
+      <w:r>
+        <w:t>Fine binarizzazione calcolata per ogni piano XZ del volume</w:t>
+      </w:r>
+      <w:r>
+        <w:t>.</w:t>
+      </w:r>
+    </w:p>
+    <w:p>
+      <w:r>
+        <w:t xml:space="preserve">Nella Figura 7 </w:t>
+      </w:r>
+      <w:r>
+        <w:t>è possibile</w:t>
+      </w:r>
+      <w:r>
+        <w:t xml:space="preserve"> vedere il valore di fine ottimo calcolato per ogni piano XZ il quale rappresenterà l’andamento della binarizzazione lungo la dimensione Z e quindi sarà in grado di ricavare sia le vene più pendenti che quelle costanti. Per rendere la caratterizzazione delle vene più omogenea </w:t>
+      </w:r>
+      <w:r>
+        <w:t>viene</w:t>
+      </w:r>
+      <w:r>
+        <w:t xml:space="preserve"> applica</w:t>
+      </w:r>
+      <w:r>
+        <w:t>ta</w:t>
+      </w:r>
+      <w:r>
+        <w:t xml:space="preserve"> al vettore in questione una procedura di smoothing. Lo smussamento va a regolare i picchi non dando peso a possibili outlier ma conservando l’andamento generale delle vene profonde. Sono stati provati diversi operatori di smoothing ma alla fine si è visto che l’operatore rlowess funziona meglio per questo scopo (tratto</w:t>
+      </w:r>
+      <w:r>
+        <w:t xml:space="preserve"> turchese</w:t>
+      </w:r>
+      <w:r>
+        <w:t>).</w:t>
+      </w:r>
+    </w:p>
+    <w:p>
+      <w:r>
+        <w:t xml:space="preserve">Da questo vettore possiamo intuire come l’utente in questione abbia nella zona del BSCAN che va da 0 a 200 la vena principale ad una profondità </w:t>
+      </w:r>
+      <w:r>
+        <w:t xml:space="preserve">che parte </w:t>
+      </w:r>
+      <w:r>
+        <w:t xml:space="preserve">nell’intorno di </w:t>
+      </w:r>
+      <w:r>
+        <w:t>90</w:t>
+      </w:r>
+      <w:r>
+        <w:t xml:space="preserve"> per poi </w:t>
+      </w:r>
+      <w:r>
+        <w:t xml:space="preserve">scendere in profondità fino a 100 e infine </w:t>
+      </w:r>
+      <w:r>
+        <w:t>risalire più verso la superficie da 2</w:t>
+      </w:r>
+      <w:r>
+        <w:t>0</w:t>
+      </w:r>
+      <w:r>
+        <w:t>0 in poi.</w:t>
+      </w:r>
+    </w:p>
     <w:sectPr>
-      <w:footerReference w:type="default" r:id="rId24"/>
+      <w:footerReference w:type="default" r:id="rId26"/>
       <w:type w:val="continuous"/>
       <w:pgSz w:w="11906" w:h="16838"/>
       <w:pgMar w:top="1440" w:right="1440" w:bottom="1440" w:left="1440" w:header="0" w:footer="0" w:gutter="0"/>
@@ -3052,6 +4372,92 @@
     </w:lvl>
   </w:abstractNum>
   <w:abstractNum w:abstractNumId="3" w15:restartNumberingAfterBreak="0">
+    <w:nsid w:val="06633AD2"/>
+    <w:multiLevelType w:val="multilevel"/>
+    <w:tmpl w:val="0410001F"/>
+    <w:lvl w:ilvl="0">
+      <w:start w:val="1"/>
+      <w:numFmt w:val="decimal"/>
+      <w:lvlText w:val="%1."/>
+      <w:lvlJc w:val="left"/>
+      <w:pPr>
+        <w:ind w:left="360" w:hanging="360"/>
+      </w:pPr>
+    </w:lvl>
+    <w:lvl w:ilvl="1">
+      <w:start w:val="1"/>
+      <w:numFmt w:val="decimal"/>
+      <w:lvlText w:val="%1.%2."/>
+      <w:lvlJc w:val="left"/>
+      <w:pPr>
+        <w:ind w:left="792" w:hanging="432"/>
+      </w:pPr>
+    </w:lvl>
+    <w:lvl w:ilvl="2">
+      <w:start w:val="1"/>
+      <w:numFmt w:val="decimal"/>
+      <w:lvlText w:val="%1.%2.%3."/>
+      <w:lvlJc w:val="left"/>
+      <w:pPr>
+        <w:ind w:left="1224" w:hanging="504"/>
+      </w:pPr>
+    </w:lvl>
+    <w:lvl w:ilvl="3">
+      <w:start w:val="1"/>
+      <w:numFmt w:val="decimal"/>
+      <w:lvlText w:val="%1.%2.%3.%4."/>
+      <w:lvlJc w:val="left"/>
+      <w:pPr>
+        <w:ind w:left="1728" w:hanging="648"/>
+      </w:pPr>
+    </w:lvl>
+    <w:lvl w:ilvl="4">
+      <w:start w:val="1"/>
+      <w:numFmt w:val="decimal"/>
+      <w:lvlText w:val="%1.%2.%3.%4.%5."/>
+      <w:lvlJc w:val="left"/>
+      <w:pPr>
+        <w:ind w:left="2232" w:hanging="792"/>
+      </w:pPr>
+    </w:lvl>
+    <w:lvl w:ilvl="5">
+      <w:start w:val="1"/>
+      <w:numFmt w:val="decimal"/>
+      <w:lvlText w:val="%1.%2.%3.%4.%5.%6."/>
+      <w:lvlJc w:val="left"/>
+      <w:pPr>
+        <w:ind w:left="2736" w:hanging="936"/>
+      </w:pPr>
+    </w:lvl>
+    <w:lvl w:ilvl="6">
+      <w:start w:val="1"/>
+      <w:numFmt w:val="decimal"/>
+      <w:lvlText w:val="%1.%2.%3.%4.%5.%6.%7."/>
+      <w:lvlJc w:val="left"/>
+      <w:pPr>
+        <w:ind w:left="3240" w:hanging="1080"/>
+      </w:pPr>
+    </w:lvl>
+    <w:lvl w:ilvl="7">
+      <w:start w:val="1"/>
+      <w:numFmt w:val="decimal"/>
+      <w:lvlText w:val="%1.%2.%3.%4.%5.%6.%7.%8."/>
+      <w:lvlJc w:val="left"/>
+      <w:pPr>
+        <w:ind w:left="3744" w:hanging="1224"/>
+      </w:pPr>
+    </w:lvl>
+    <w:lvl w:ilvl="8">
+      <w:start w:val="1"/>
+      <w:numFmt w:val="decimal"/>
+      <w:lvlText w:val="%1.%2.%3.%4.%5.%6.%7.%8.%9."/>
+      <w:lvlJc w:val="left"/>
+      <w:pPr>
+        <w:ind w:left="4320" w:hanging="1440"/>
+      </w:pPr>
+    </w:lvl>
+  </w:abstractNum>
+  <w:abstractNum w:abstractNumId="4" w15:restartNumberingAfterBreak="0">
     <w:nsid w:val="07103300"/>
     <w:multiLevelType w:val="hybridMultilevel"/>
     <w:tmpl w:val="5C62A786"/>
@@ -3164,7 +4570,7 @@
       </w:rPr>
     </w:lvl>
   </w:abstractNum>
-  <w:abstractNum w:abstractNumId="4" w15:restartNumberingAfterBreak="0">
+  <w:abstractNum w:abstractNumId="5" w15:restartNumberingAfterBreak="0">
     <w:nsid w:val="0726FE3D"/>
     <w:multiLevelType w:val="hybridMultilevel"/>
     <w:tmpl w:val="0E7E325A"/>
@@ -3277,7 +4683,7 @@
       </w:rPr>
     </w:lvl>
   </w:abstractNum>
-  <w:abstractNum w:abstractNumId="5" w15:restartNumberingAfterBreak="0">
+  <w:abstractNum w:abstractNumId="6" w15:restartNumberingAfterBreak="0">
     <w:nsid w:val="084F7524"/>
     <w:multiLevelType w:val="hybridMultilevel"/>
     <w:tmpl w:val="5A200174"/>
@@ -3390,7 +4796,7 @@
       </w:rPr>
     </w:lvl>
   </w:abstractNum>
-  <w:abstractNum w:abstractNumId="6" w15:restartNumberingAfterBreak="0">
+  <w:abstractNum w:abstractNumId="7" w15:restartNumberingAfterBreak="0">
     <w:nsid w:val="0BE23F23"/>
     <w:multiLevelType w:val="hybridMultilevel"/>
     <w:tmpl w:val="64207F70"/>
@@ -3476,7 +4882,7 @@
       </w:pPr>
     </w:lvl>
   </w:abstractNum>
-  <w:abstractNum w:abstractNumId="7" w15:restartNumberingAfterBreak="0">
+  <w:abstractNum w:abstractNumId="8" w15:restartNumberingAfterBreak="0">
     <w:nsid w:val="14174B86"/>
     <w:multiLevelType w:val="hybridMultilevel"/>
     <w:tmpl w:val="58DED638"/>
@@ -3562,7 +4968,7 @@
       </w:pPr>
     </w:lvl>
   </w:abstractNum>
-  <w:abstractNum w:abstractNumId="8" w15:restartNumberingAfterBreak="0">
+  <w:abstractNum w:abstractNumId="9" w15:restartNumberingAfterBreak="0">
     <w:nsid w:val="15179521"/>
     <w:multiLevelType w:val="hybridMultilevel"/>
     <w:tmpl w:val="D8C0F33A"/>
@@ -3648,7 +5054,7 @@
       </w:pPr>
     </w:lvl>
   </w:abstractNum>
-  <w:abstractNum w:abstractNumId="9" w15:restartNumberingAfterBreak="0">
+  <w:abstractNum w:abstractNumId="10" w15:restartNumberingAfterBreak="0">
     <w:nsid w:val="15E64C81"/>
     <w:multiLevelType w:val="hybridMultilevel"/>
     <w:tmpl w:val="71FC63E6"/>
@@ -3761,7 +5167,7 @@
       </w:rPr>
     </w:lvl>
   </w:abstractNum>
-  <w:abstractNum w:abstractNumId="10" w15:restartNumberingAfterBreak="0">
+  <w:abstractNum w:abstractNumId="11" w15:restartNumberingAfterBreak="0">
     <w:nsid w:val="16E61DD1"/>
     <w:multiLevelType w:val="hybridMultilevel"/>
     <w:tmpl w:val="0F0EF2AA"/>
@@ -3874,7 +5280,7 @@
       </w:rPr>
     </w:lvl>
   </w:abstractNum>
-  <w:abstractNum w:abstractNumId="11" w15:restartNumberingAfterBreak="0">
+  <w:abstractNum w:abstractNumId="12" w15:restartNumberingAfterBreak="0">
     <w:nsid w:val="17466E4E"/>
     <w:multiLevelType w:val="hybridMultilevel"/>
     <w:tmpl w:val="587297F4"/>
@@ -3987,7 +5393,7 @@
       </w:rPr>
     </w:lvl>
   </w:abstractNum>
-  <w:abstractNum w:abstractNumId="12" w15:restartNumberingAfterBreak="0">
+  <w:abstractNum w:abstractNumId="13" w15:restartNumberingAfterBreak="0">
     <w:nsid w:val="189C55AE"/>
     <w:multiLevelType w:val="hybridMultilevel"/>
     <w:tmpl w:val="583A2AEC"/>
@@ -4100,7 +5506,93 @@
       </w:rPr>
     </w:lvl>
   </w:abstractNum>
-  <w:abstractNum w:abstractNumId="13" w15:restartNumberingAfterBreak="0">
+  <w:abstractNum w:abstractNumId="14" w15:restartNumberingAfterBreak="0">
+    <w:nsid w:val="1A711883"/>
+    <w:multiLevelType w:val="hybridMultilevel"/>
+    <w:tmpl w:val="FC8C1E0A"/>
+    <w:lvl w:ilvl="0" w:tplc="04100011">
+      <w:start w:val="1"/>
+      <w:numFmt w:val="decimal"/>
+      <w:lvlText w:val="%1)"/>
+      <w:lvlJc w:val="left"/>
+      <w:pPr>
+        <w:ind w:left="720" w:hanging="360"/>
+      </w:pPr>
+    </w:lvl>
+    <w:lvl w:ilvl="1" w:tplc="04100019" w:tentative="1">
+      <w:start w:val="1"/>
+      <w:numFmt w:val="lowerLetter"/>
+      <w:lvlText w:val="%2."/>
+      <w:lvlJc w:val="left"/>
+      <w:pPr>
+        <w:ind w:left="1440" w:hanging="360"/>
+      </w:pPr>
+    </w:lvl>
+    <w:lvl w:ilvl="2" w:tplc="0410001B" w:tentative="1">
+      <w:start w:val="1"/>
+      <w:numFmt w:val="lowerRoman"/>
+      <w:lvlText w:val="%3."/>
+      <w:lvlJc w:val="right"/>
+      <w:pPr>
+        <w:ind w:left="2160" w:hanging="180"/>
+      </w:pPr>
+    </w:lvl>
+    <w:lvl w:ilvl="3" w:tplc="0410000F" w:tentative="1">
+      <w:start w:val="1"/>
+      <w:numFmt w:val="decimal"/>
+      <w:lvlText w:val="%4."/>
+      <w:lvlJc w:val="left"/>
+      <w:pPr>
+        <w:ind w:left="2880" w:hanging="360"/>
+      </w:pPr>
+    </w:lvl>
+    <w:lvl w:ilvl="4" w:tplc="04100019" w:tentative="1">
+      <w:start w:val="1"/>
+      <w:numFmt w:val="lowerLetter"/>
+      <w:lvlText w:val="%5."/>
+      <w:lvlJc w:val="left"/>
+      <w:pPr>
+        <w:ind w:left="3600" w:hanging="360"/>
+      </w:pPr>
+    </w:lvl>
+    <w:lvl w:ilvl="5" w:tplc="0410001B" w:tentative="1">
+      <w:start w:val="1"/>
+      <w:numFmt w:val="lowerRoman"/>
+      <w:lvlText w:val="%6."/>
+      <w:lvlJc w:val="right"/>
+      <w:pPr>
+        <w:ind w:left="4320" w:hanging="180"/>
+      </w:pPr>
+    </w:lvl>
+    <w:lvl w:ilvl="6" w:tplc="0410000F" w:tentative="1">
+      <w:start w:val="1"/>
+      <w:numFmt w:val="decimal"/>
+      <w:lvlText w:val="%7."/>
+      <w:lvlJc w:val="left"/>
+      <w:pPr>
+        <w:ind w:left="5040" w:hanging="360"/>
+      </w:pPr>
+    </w:lvl>
+    <w:lvl w:ilvl="7" w:tplc="04100019" w:tentative="1">
+      <w:start w:val="1"/>
+      <w:numFmt w:val="lowerLetter"/>
+      <w:lvlText w:val="%8."/>
+      <w:lvlJc w:val="left"/>
+      <w:pPr>
+        <w:ind w:left="5760" w:hanging="360"/>
+      </w:pPr>
+    </w:lvl>
+    <w:lvl w:ilvl="8" w:tplc="0410001B" w:tentative="1">
+      <w:start w:val="1"/>
+      <w:numFmt w:val="lowerRoman"/>
+      <w:lvlText w:val="%9."/>
+      <w:lvlJc w:val="right"/>
+      <w:pPr>
+        <w:ind w:left="6480" w:hanging="180"/>
+      </w:pPr>
+    </w:lvl>
+  </w:abstractNum>
+  <w:abstractNum w:abstractNumId="15" w15:restartNumberingAfterBreak="0">
     <w:nsid w:val="1A72B2D8"/>
     <w:multiLevelType w:val="hybridMultilevel"/>
     <w:tmpl w:val="C604160C"/>
@@ -4213,7 +5705,7 @@
       </w:rPr>
     </w:lvl>
   </w:abstractNum>
-  <w:abstractNum w:abstractNumId="14" w15:restartNumberingAfterBreak="0">
+  <w:abstractNum w:abstractNumId="16" w15:restartNumberingAfterBreak="0">
     <w:nsid w:val="1B0F5477"/>
     <w:multiLevelType w:val="hybridMultilevel"/>
     <w:tmpl w:val="5E94C24A"/>
@@ -4326,7 +5818,7 @@
       </w:rPr>
     </w:lvl>
   </w:abstractNum>
-  <w:abstractNum w:abstractNumId="15" w15:restartNumberingAfterBreak="0">
+  <w:abstractNum w:abstractNumId="17" w15:restartNumberingAfterBreak="0">
     <w:nsid w:val="1B7F7D01"/>
     <w:multiLevelType w:val="hybridMultilevel"/>
     <w:tmpl w:val="DED2CF54"/>
@@ -4439,7 +5931,7 @@
       </w:rPr>
     </w:lvl>
   </w:abstractNum>
-  <w:abstractNum w:abstractNumId="16" w15:restartNumberingAfterBreak="0">
+  <w:abstractNum w:abstractNumId="18" w15:restartNumberingAfterBreak="0">
     <w:nsid w:val="1D0BEA7C"/>
     <w:multiLevelType w:val="hybridMultilevel"/>
     <w:tmpl w:val="4C444748"/>
@@ -4553,7 +6045,7 @@
       </w:rPr>
     </w:lvl>
   </w:abstractNum>
-  <w:abstractNum w:abstractNumId="17" w15:restartNumberingAfterBreak="0">
+  <w:abstractNum w:abstractNumId="19" w15:restartNumberingAfterBreak="0">
     <w:nsid w:val="1F6F1815"/>
     <w:multiLevelType w:val="hybridMultilevel"/>
     <w:tmpl w:val="38E2A100"/>
@@ -4666,7 +6158,7 @@
       </w:rPr>
     </w:lvl>
   </w:abstractNum>
-  <w:abstractNum w:abstractNumId="18" w15:restartNumberingAfterBreak="0">
+  <w:abstractNum w:abstractNumId="20" w15:restartNumberingAfterBreak="0">
     <w:nsid w:val="20702F4D"/>
     <w:multiLevelType w:val="hybridMultilevel"/>
     <w:tmpl w:val="43F8DF2A"/>
@@ -4752,7 +6244,7 @@
       </w:pPr>
     </w:lvl>
   </w:abstractNum>
-  <w:abstractNum w:abstractNumId="19" w15:restartNumberingAfterBreak="0">
+  <w:abstractNum w:abstractNumId="21" w15:restartNumberingAfterBreak="0">
     <w:nsid w:val="20AC9139"/>
     <w:multiLevelType w:val="hybridMultilevel"/>
     <w:tmpl w:val="C3A2D5C2"/>
@@ -4865,7 +6357,7 @@
       </w:rPr>
     </w:lvl>
   </w:abstractNum>
-  <w:abstractNum w:abstractNumId="20" w15:restartNumberingAfterBreak="0">
+  <w:abstractNum w:abstractNumId="22" w15:restartNumberingAfterBreak="0">
     <w:nsid w:val="245640C7"/>
     <w:multiLevelType w:val="hybridMultilevel"/>
     <w:tmpl w:val="B1EAE524"/>
@@ -4951,7 +6443,7 @@
       </w:pPr>
     </w:lvl>
   </w:abstractNum>
-  <w:abstractNum w:abstractNumId="21" w15:restartNumberingAfterBreak="0">
+  <w:abstractNum w:abstractNumId="23" w15:restartNumberingAfterBreak="0">
     <w:nsid w:val="247B39D6"/>
     <w:multiLevelType w:val="hybridMultilevel"/>
     <w:tmpl w:val="049068AC"/>
@@ -5063,7 +6555,7 @@
       </w:rPr>
     </w:lvl>
   </w:abstractNum>
-  <w:abstractNum w:abstractNumId="22" w15:restartNumberingAfterBreak="0">
+  <w:abstractNum w:abstractNumId="24" w15:restartNumberingAfterBreak="0">
     <w:nsid w:val="24BA7CF3"/>
     <w:multiLevelType w:val="hybridMultilevel"/>
     <w:tmpl w:val="501A7140"/>
@@ -5176,7 +6668,7 @@
       </w:rPr>
     </w:lvl>
   </w:abstractNum>
-  <w:abstractNum w:abstractNumId="23" w15:restartNumberingAfterBreak="0">
+  <w:abstractNum w:abstractNumId="25" w15:restartNumberingAfterBreak="0">
     <w:nsid w:val="283BEFA0"/>
     <w:multiLevelType w:val="hybridMultilevel"/>
     <w:tmpl w:val="714AC136"/>
@@ -5289,7 +6781,93 @@
       </w:rPr>
     </w:lvl>
   </w:abstractNum>
-  <w:abstractNum w:abstractNumId="24" w15:restartNumberingAfterBreak="0">
+  <w:abstractNum w:abstractNumId="26" w15:restartNumberingAfterBreak="0">
+    <w:nsid w:val="284D41BA"/>
+    <w:multiLevelType w:val="multilevel"/>
+    <w:tmpl w:val="0410001F"/>
+    <w:lvl w:ilvl="0">
+      <w:start w:val="1"/>
+      <w:numFmt w:val="decimal"/>
+      <w:lvlText w:val="%1."/>
+      <w:lvlJc w:val="left"/>
+      <w:pPr>
+        <w:ind w:left="360" w:hanging="360"/>
+      </w:pPr>
+    </w:lvl>
+    <w:lvl w:ilvl="1">
+      <w:start w:val="1"/>
+      <w:numFmt w:val="decimal"/>
+      <w:lvlText w:val="%1.%2."/>
+      <w:lvlJc w:val="left"/>
+      <w:pPr>
+        <w:ind w:left="792" w:hanging="432"/>
+      </w:pPr>
+    </w:lvl>
+    <w:lvl w:ilvl="2">
+      <w:start w:val="1"/>
+      <w:numFmt w:val="decimal"/>
+      <w:lvlText w:val="%1.%2.%3."/>
+      <w:lvlJc w:val="left"/>
+      <w:pPr>
+        <w:ind w:left="1224" w:hanging="504"/>
+      </w:pPr>
+    </w:lvl>
+    <w:lvl w:ilvl="3">
+      <w:start w:val="1"/>
+      <w:numFmt w:val="decimal"/>
+      <w:lvlText w:val="%1.%2.%3.%4."/>
+      <w:lvlJc w:val="left"/>
+      <w:pPr>
+        <w:ind w:left="1728" w:hanging="648"/>
+      </w:pPr>
+    </w:lvl>
+    <w:lvl w:ilvl="4">
+      <w:start w:val="1"/>
+      <w:numFmt w:val="decimal"/>
+      <w:lvlText w:val="%1.%2.%3.%4.%5."/>
+      <w:lvlJc w:val="left"/>
+      <w:pPr>
+        <w:ind w:left="2232" w:hanging="792"/>
+      </w:pPr>
+    </w:lvl>
+    <w:lvl w:ilvl="5">
+      <w:start w:val="1"/>
+      <w:numFmt w:val="decimal"/>
+      <w:lvlText w:val="%1.%2.%3.%4.%5.%6."/>
+      <w:lvlJc w:val="left"/>
+      <w:pPr>
+        <w:ind w:left="2736" w:hanging="936"/>
+      </w:pPr>
+    </w:lvl>
+    <w:lvl w:ilvl="6">
+      <w:start w:val="1"/>
+      <w:numFmt w:val="decimal"/>
+      <w:lvlText w:val="%1.%2.%3.%4.%5.%6.%7."/>
+      <w:lvlJc w:val="left"/>
+      <w:pPr>
+        <w:ind w:left="3240" w:hanging="1080"/>
+      </w:pPr>
+    </w:lvl>
+    <w:lvl w:ilvl="7">
+      <w:start w:val="1"/>
+      <w:numFmt w:val="decimal"/>
+      <w:lvlText w:val="%1.%2.%3.%4.%5.%6.%7.%8."/>
+      <w:lvlJc w:val="left"/>
+      <w:pPr>
+        <w:ind w:left="3744" w:hanging="1224"/>
+      </w:pPr>
+    </w:lvl>
+    <w:lvl w:ilvl="8">
+      <w:start w:val="1"/>
+      <w:numFmt w:val="decimal"/>
+      <w:lvlText w:val="%1.%2.%3.%4.%5.%6.%7.%8.%9."/>
+      <w:lvlJc w:val="left"/>
+      <w:pPr>
+        <w:ind w:left="4320" w:hanging="1440"/>
+      </w:pPr>
+    </w:lvl>
+  </w:abstractNum>
+  <w:abstractNum w:abstractNumId="27" w15:restartNumberingAfterBreak="0">
     <w:nsid w:val="28648F77"/>
     <w:multiLevelType w:val="hybridMultilevel"/>
     <w:tmpl w:val="5F6E66D6"/>
@@ -5402,7 +6980,7 @@
       </w:rPr>
     </w:lvl>
   </w:abstractNum>
-  <w:abstractNum w:abstractNumId="25" w15:restartNumberingAfterBreak="0">
+  <w:abstractNum w:abstractNumId="28" w15:restartNumberingAfterBreak="0">
     <w:nsid w:val="2F725B91"/>
     <w:multiLevelType w:val="hybridMultilevel"/>
     <w:tmpl w:val="4630F56E"/>
@@ -5515,7 +7093,7 @@
       </w:rPr>
     </w:lvl>
   </w:abstractNum>
-  <w:abstractNum w:abstractNumId="26" w15:restartNumberingAfterBreak="0">
+  <w:abstractNum w:abstractNumId="29" w15:restartNumberingAfterBreak="0">
     <w:nsid w:val="2FB9C124"/>
     <w:multiLevelType w:val="hybridMultilevel"/>
     <w:tmpl w:val="D406AAB0"/>
@@ -5628,7 +7206,7 @@
       </w:rPr>
     </w:lvl>
   </w:abstractNum>
-  <w:abstractNum w:abstractNumId="27" w15:restartNumberingAfterBreak="0">
+  <w:abstractNum w:abstractNumId="30" w15:restartNumberingAfterBreak="0">
     <w:nsid w:val="2FC552CE"/>
     <w:multiLevelType w:val="hybridMultilevel"/>
     <w:tmpl w:val="4266976E"/>
@@ -5714,7 +7292,7 @@
       </w:pPr>
     </w:lvl>
   </w:abstractNum>
-  <w:abstractNum w:abstractNumId="28" w15:restartNumberingAfterBreak="0">
+  <w:abstractNum w:abstractNumId="31" w15:restartNumberingAfterBreak="0">
     <w:nsid w:val="327873F2"/>
     <w:multiLevelType w:val="hybridMultilevel"/>
     <w:tmpl w:val="AE0A6170"/>
@@ -5827,7 +7405,7 @@
       </w:rPr>
     </w:lvl>
   </w:abstractNum>
-  <w:abstractNum w:abstractNumId="29" w15:restartNumberingAfterBreak="0">
+  <w:abstractNum w:abstractNumId="32" w15:restartNumberingAfterBreak="0">
     <w:nsid w:val="33655742"/>
     <w:multiLevelType w:val="hybridMultilevel"/>
     <w:tmpl w:val="94E218C8"/>
@@ -5940,7 +7518,7 @@
       </w:rPr>
     </w:lvl>
   </w:abstractNum>
-  <w:abstractNum w:abstractNumId="30" w15:restartNumberingAfterBreak="0">
+  <w:abstractNum w:abstractNumId="33" w15:restartNumberingAfterBreak="0">
     <w:nsid w:val="357C2F34"/>
     <w:multiLevelType w:val="hybridMultilevel"/>
     <w:tmpl w:val="9F74C0F4"/>
@@ -6053,7 +7631,7 @@
       </w:rPr>
     </w:lvl>
   </w:abstractNum>
-  <w:abstractNum w:abstractNumId="31" w15:restartNumberingAfterBreak="0">
+  <w:abstractNum w:abstractNumId="34" w15:restartNumberingAfterBreak="0">
     <w:nsid w:val="35F3F56E"/>
     <w:multiLevelType w:val="hybridMultilevel"/>
     <w:tmpl w:val="C2CA5148"/>
@@ -6166,7 +7744,7 @@
       </w:rPr>
     </w:lvl>
   </w:abstractNum>
-  <w:abstractNum w:abstractNumId="32" w15:restartNumberingAfterBreak="0">
+  <w:abstractNum w:abstractNumId="35" w15:restartNumberingAfterBreak="0">
     <w:nsid w:val="38676D2C"/>
     <w:multiLevelType w:val="hybridMultilevel"/>
     <w:tmpl w:val="361ADBE4"/>
@@ -6279,7 +7857,7 @@
       </w:rPr>
     </w:lvl>
   </w:abstractNum>
-  <w:abstractNum w:abstractNumId="33" w15:restartNumberingAfterBreak="0">
+  <w:abstractNum w:abstractNumId="36" w15:restartNumberingAfterBreak="0">
     <w:nsid w:val="3BF4258B"/>
     <w:multiLevelType w:val="hybridMultilevel"/>
     <w:tmpl w:val="5B728A90"/>
@@ -6392,7 +7970,233 @@
       </w:rPr>
     </w:lvl>
   </w:abstractNum>
-  <w:abstractNum w:abstractNumId="34" w15:restartNumberingAfterBreak="0">
+  <w:abstractNum w:abstractNumId="37" w15:restartNumberingAfterBreak="0">
+    <w:nsid w:val="3C60689A"/>
+    <w:multiLevelType w:val="multilevel"/>
+    <w:tmpl w:val="31B8C150"/>
+    <w:lvl w:ilvl="0">
+      <w:start w:val="1"/>
+      <w:numFmt w:val="decimal"/>
+      <w:lvlText w:val="%1."/>
+      <w:lvlJc w:val="left"/>
+      <w:pPr>
+        <w:ind w:left="357" w:hanging="357"/>
+      </w:pPr>
+      <w:rPr>
+        <w:rFonts w:hint="default"/>
+      </w:rPr>
+    </w:lvl>
+    <w:lvl w:ilvl="1">
+      <w:start w:val="1"/>
+      <w:numFmt w:val="decimal"/>
+      <w:lvlText w:val="%1.%2."/>
+      <w:lvlJc w:val="left"/>
+      <w:pPr>
+        <w:ind w:left="357" w:hanging="357"/>
+      </w:pPr>
+      <w:rPr>
+        <w:rFonts w:hint="default"/>
+      </w:rPr>
+    </w:lvl>
+    <w:lvl w:ilvl="2">
+      <w:start w:val="1"/>
+      <w:numFmt w:val="decimal"/>
+      <w:lvlText w:val="%1.%2.%3."/>
+      <w:lvlJc w:val="left"/>
+      <w:pPr>
+        <w:ind w:left="357" w:hanging="357"/>
+      </w:pPr>
+      <w:rPr>
+        <w:rFonts w:hint="default"/>
+      </w:rPr>
+    </w:lvl>
+    <w:lvl w:ilvl="3">
+      <w:start w:val="1"/>
+      <w:numFmt w:val="decimal"/>
+      <w:lvlText w:val="%1.%2.%3.%4."/>
+      <w:lvlJc w:val="left"/>
+      <w:pPr>
+        <w:ind w:left="357" w:hanging="357"/>
+      </w:pPr>
+      <w:rPr>
+        <w:rFonts w:hint="default"/>
+      </w:rPr>
+    </w:lvl>
+    <w:lvl w:ilvl="4">
+      <w:start w:val="1"/>
+      <w:numFmt w:val="decimal"/>
+      <w:lvlText w:val="%1.%2.%3.%4.%5."/>
+      <w:lvlJc w:val="left"/>
+      <w:pPr>
+        <w:ind w:left="357" w:hanging="357"/>
+      </w:pPr>
+      <w:rPr>
+        <w:rFonts w:hint="default"/>
+      </w:rPr>
+    </w:lvl>
+    <w:lvl w:ilvl="5">
+      <w:start w:val="1"/>
+      <w:numFmt w:val="decimal"/>
+      <w:lvlText w:val="%1.%2.%3.%4.%5.%6."/>
+      <w:lvlJc w:val="left"/>
+      <w:pPr>
+        <w:ind w:left="357" w:hanging="357"/>
+      </w:pPr>
+      <w:rPr>
+        <w:rFonts w:hint="default"/>
+      </w:rPr>
+    </w:lvl>
+    <w:lvl w:ilvl="6">
+      <w:start w:val="1"/>
+      <w:numFmt w:val="decimal"/>
+      <w:lvlText w:val="%1.%2.%3.%4.%5.%6.%7."/>
+      <w:lvlJc w:val="left"/>
+      <w:pPr>
+        <w:ind w:left="357" w:hanging="357"/>
+      </w:pPr>
+      <w:rPr>
+        <w:rFonts w:hint="default"/>
+      </w:rPr>
+    </w:lvl>
+    <w:lvl w:ilvl="7">
+      <w:start w:val="1"/>
+      <w:numFmt w:val="decimal"/>
+      <w:lvlText w:val="%1.%2.%3.%4.%5.%6.%7.%8."/>
+      <w:lvlJc w:val="left"/>
+      <w:pPr>
+        <w:ind w:left="357" w:hanging="357"/>
+      </w:pPr>
+      <w:rPr>
+        <w:rFonts w:hint="default"/>
+      </w:rPr>
+    </w:lvl>
+    <w:lvl w:ilvl="8">
+      <w:start w:val="1"/>
+      <w:numFmt w:val="decimal"/>
+      <w:lvlText w:val="%1.%2.%3.%4.%5.%6.%7.%8.%9."/>
+      <w:lvlJc w:val="left"/>
+      <w:pPr>
+        <w:ind w:left="357" w:hanging="357"/>
+      </w:pPr>
+      <w:rPr>
+        <w:rFonts w:hint="default"/>
+      </w:rPr>
+    </w:lvl>
+  </w:abstractNum>
+  <w:abstractNum w:abstractNumId="38" w15:restartNumberingAfterBreak="0">
+    <w:nsid w:val="3D105A8F"/>
+    <w:multiLevelType w:val="multilevel"/>
+    <w:tmpl w:val="2E2CDDF4"/>
+    <w:lvl w:ilvl="0">
+      <w:start w:val="1"/>
+      <w:numFmt w:val="decimal"/>
+      <w:lvlText w:val="%1."/>
+      <w:lvlJc w:val="left"/>
+      <w:pPr>
+        <w:ind w:left="357" w:hanging="357"/>
+      </w:pPr>
+      <w:rPr>
+        <w:rFonts w:hint="default"/>
+      </w:rPr>
+    </w:lvl>
+    <w:lvl w:ilvl="1">
+      <w:start w:val="1"/>
+      <w:numFmt w:val="decimal"/>
+      <w:lvlText w:val="%1.%2."/>
+      <w:lvlJc w:val="left"/>
+      <w:pPr>
+        <w:ind w:left="357" w:hanging="357"/>
+      </w:pPr>
+      <w:rPr>
+        <w:rFonts w:hint="default"/>
+      </w:rPr>
+    </w:lvl>
+    <w:lvl w:ilvl="2">
+      <w:start w:val="1"/>
+      <w:numFmt w:val="decimal"/>
+      <w:lvlText w:val="%1.%2.%3."/>
+      <w:lvlJc w:val="left"/>
+      <w:pPr>
+        <w:ind w:left="357" w:hanging="357"/>
+      </w:pPr>
+      <w:rPr>
+        <w:rFonts w:hint="default"/>
+      </w:rPr>
+    </w:lvl>
+    <w:lvl w:ilvl="3">
+      <w:start w:val="1"/>
+      <w:numFmt w:val="decimal"/>
+      <w:lvlText w:val="%1.%2.%3.%4."/>
+      <w:lvlJc w:val="left"/>
+      <w:pPr>
+        <w:ind w:left="357" w:hanging="357"/>
+      </w:pPr>
+      <w:rPr>
+        <w:rFonts w:hint="default"/>
+      </w:rPr>
+    </w:lvl>
+    <w:lvl w:ilvl="4">
+      <w:start w:val="1"/>
+      <w:numFmt w:val="decimal"/>
+      <w:lvlText w:val="%1.%2.%3.%4.%5."/>
+      <w:lvlJc w:val="left"/>
+      <w:pPr>
+        <w:ind w:left="357" w:hanging="357"/>
+      </w:pPr>
+      <w:rPr>
+        <w:rFonts w:hint="default"/>
+      </w:rPr>
+    </w:lvl>
+    <w:lvl w:ilvl="5">
+      <w:start w:val="1"/>
+      <w:numFmt w:val="decimal"/>
+      <w:lvlText w:val="%1.%2.%3.%4.%5.%6."/>
+      <w:lvlJc w:val="left"/>
+      <w:pPr>
+        <w:ind w:left="357" w:hanging="357"/>
+      </w:pPr>
+      <w:rPr>
+        <w:rFonts w:hint="default"/>
+      </w:rPr>
+    </w:lvl>
+    <w:lvl w:ilvl="6">
+      <w:start w:val="1"/>
+      <w:numFmt w:val="decimal"/>
+      <w:lvlText w:val="%1.%2.%3.%4.%5.%6.%7."/>
+      <w:lvlJc w:val="left"/>
+      <w:pPr>
+        <w:ind w:left="357" w:hanging="357"/>
+      </w:pPr>
+      <w:rPr>
+        <w:rFonts w:hint="default"/>
+      </w:rPr>
+    </w:lvl>
+    <w:lvl w:ilvl="7">
+      <w:start w:val="1"/>
+      <w:numFmt w:val="decimal"/>
+      <w:lvlText w:val="%1.%2.%3.%4.%5.%6.%7.%8."/>
+      <w:lvlJc w:val="left"/>
+      <w:pPr>
+        <w:ind w:left="357" w:hanging="357"/>
+      </w:pPr>
+      <w:rPr>
+        <w:rFonts w:hint="default"/>
+      </w:rPr>
+    </w:lvl>
+    <w:lvl w:ilvl="8">
+      <w:start w:val="1"/>
+      <w:numFmt w:val="decimal"/>
+      <w:lvlText w:val="%1.%2.%3.%4.%5.%6.%7.%8.%9."/>
+      <w:lvlJc w:val="left"/>
+      <w:pPr>
+        <w:ind w:left="357" w:hanging="357"/>
+      </w:pPr>
+      <w:rPr>
+        <w:rFonts w:hint="default"/>
+      </w:rPr>
+    </w:lvl>
+  </w:abstractNum>
+  <w:abstractNum w:abstractNumId="39" w15:restartNumberingAfterBreak="0">
     <w:nsid w:val="3DE421BB"/>
     <w:multiLevelType w:val="hybridMultilevel"/>
     <w:tmpl w:val="625A7290"/>
@@ -6478,7 +8282,7 @@
       </w:pPr>
     </w:lvl>
   </w:abstractNum>
-  <w:abstractNum w:abstractNumId="35" w15:restartNumberingAfterBreak="0">
+  <w:abstractNum w:abstractNumId="40" w15:restartNumberingAfterBreak="0">
     <w:nsid w:val="3E493469"/>
     <w:multiLevelType w:val="hybridMultilevel"/>
     <w:tmpl w:val="40E89100"/>
@@ -6564,7 +8368,7 @@
       </w:pPr>
     </w:lvl>
   </w:abstractNum>
-  <w:abstractNum w:abstractNumId="36" w15:restartNumberingAfterBreak="0">
+  <w:abstractNum w:abstractNumId="41" w15:restartNumberingAfterBreak="0">
     <w:nsid w:val="3E824438"/>
     <w:multiLevelType w:val="hybridMultilevel"/>
     <w:tmpl w:val="70BEAE68"/>
@@ -6677,7 +8481,7 @@
       </w:rPr>
     </w:lvl>
   </w:abstractNum>
-  <w:abstractNum w:abstractNumId="37" w15:restartNumberingAfterBreak="0">
+  <w:abstractNum w:abstractNumId="42" w15:restartNumberingAfterBreak="0">
     <w:nsid w:val="3F9506A8"/>
     <w:multiLevelType w:val="hybridMultilevel"/>
     <w:tmpl w:val="F594BB8C"/>
@@ -6790,7 +8594,7 @@
       </w:rPr>
     </w:lvl>
   </w:abstractNum>
-  <w:abstractNum w:abstractNumId="38" w15:restartNumberingAfterBreak="0">
+  <w:abstractNum w:abstractNumId="43" w15:restartNumberingAfterBreak="0">
     <w:nsid w:val="40639AE1"/>
     <w:multiLevelType w:val="hybridMultilevel"/>
     <w:tmpl w:val="553C6C48"/>
@@ -6903,7 +8707,7 @@
       </w:rPr>
     </w:lvl>
   </w:abstractNum>
-  <w:abstractNum w:abstractNumId="39" w15:restartNumberingAfterBreak="0">
+  <w:abstractNum w:abstractNumId="44" w15:restartNumberingAfterBreak="0">
     <w:nsid w:val="419FD24B"/>
     <w:multiLevelType w:val="hybridMultilevel"/>
     <w:tmpl w:val="4FC84556"/>
@@ -7016,7 +8820,7 @@
       </w:rPr>
     </w:lvl>
   </w:abstractNum>
-  <w:abstractNum w:abstractNumId="40" w15:restartNumberingAfterBreak="0">
+  <w:abstractNum w:abstractNumId="45" w15:restartNumberingAfterBreak="0">
     <w:nsid w:val="426F3940"/>
     <w:multiLevelType w:val="hybridMultilevel"/>
     <w:tmpl w:val="F84C07F6"/>
@@ -7129,7 +8933,120 @@
       </w:rPr>
     </w:lvl>
   </w:abstractNum>
-  <w:abstractNum w:abstractNumId="41" w15:restartNumberingAfterBreak="0">
+  <w:abstractNum w:abstractNumId="46" w15:restartNumberingAfterBreak="0">
+    <w:nsid w:val="4357163E"/>
+    <w:multiLevelType w:val="multilevel"/>
+    <w:tmpl w:val="2E2CDDF4"/>
+    <w:lvl w:ilvl="0">
+      <w:start w:val="1"/>
+      <w:numFmt w:val="decimal"/>
+      <w:lvlText w:val="%1."/>
+      <w:lvlJc w:val="left"/>
+      <w:pPr>
+        <w:ind w:left="357" w:hanging="357"/>
+      </w:pPr>
+      <w:rPr>
+        <w:rFonts w:hint="default"/>
+      </w:rPr>
+    </w:lvl>
+    <w:lvl w:ilvl="1">
+      <w:start w:val="1"/>
+      <w:numFmt w:val="decimal"/>
+      <w:lvlText w:val="%1.%2."/>
+      <w:lvlJc w:val="left"/>
+      <w:pPr>
+        <w:ind w:left="357" w:hanging="357"/>
+      </w:pPr>
+      <w:rPr>
+        <w:rFonts w:hint="default"/>
+      </w:rPr>
+    </w:lvl>
+    <w:lvl w:ilvl="2">
+      <w:start w:val="1"/>
+      <w:numFmt w:val="decimal"/>
+      <w:lvlText w:val="%1.%2.%3."/>
+      <w:lvlJc w:val="left"/>
+      <w:pPr>
+        <w:ind w:left="357" w:hanging="357"/>
+      </w:pPr>
+      <w:rPr>
+        <w:rFonts w:hint="default"/>
+      </w:rPr>
+    </w:lvl>
+    <w:lvl w:ilvl="3">
+      <w:start w:val="1"/>
+      <w:numFmt w:val="decimal"/>
+      <w:lvlText w:val="%1.%2.%3.%4."/>
+      <w:lvlJc w:val="left"/>
+      <w:pPr>
+        <w:ind w:left="357" w:hanging="357"/>
+      </w:pPr>
+      <w:rPr>
+        <w:rFonts w:hint="default"/>
+      </w:rPr>
+    </w:lvl>
+    <w:lvl w:ilvl="4">
+      <w:start w:val="1"/>
+      <w:numFmt w:val="decimal"/>
+      <w:lvlText w:val="%1.%2.%3.%4.%5."/>
+      <w:lvlJc w:val="left"/>
+      <w:pPr>
+        <w:ind w:left="357" w:hanging="357"/>
+      </w:pPr>
+      <w:rPr>
+        <w:rFonts w:hint="default"/>
+      </w:rPr>
+    </w:lvl>
+    <w:lvl w:ilvl="5">
+      <w:start w:val="1"/>
+      <w:numFmt w:val="decimal"/>
+      <w:lvlText w:val="%1.%2.%3.%4.%5.%6."/>
+      <w:lvlJc w:val="left"/>
+      <w:pPr>
+        <w:ind w:left="357" w:hanging="357"/>
+      </w:pPr>
+      <w:rPr>
+        <w:rFonts w:hint="default"/>
+      </w:rPr>
+    </w:lvl>
+    <w:lvl w:ilvl="6">
+      <w:start w:val="1"/>
+      <w:numFmt w:val="decimal"/>
+      <w:lvlText w:val="%1.%2.%3.%4.%5.%6.%7."/>
+      <w:lvlJc w:val="left"/>
+      <w:pPr>
+        <w:ind w:left="357" w:hanging="357"/>
+      </w:pPr>
+      <w:rPr>
+        <w:rFonts w:hint="default"/>
+      </w:rPr>
+    </w:lvl>
+    <w:lvl w:ilvl="7">
+      <w:start w:val="1"/>
+      <w:numFmt w:val="decimal"/>
+      <w:lvlText w:val="%1.%2.%3.%4.%5.%6.%7.%8."/>
+      <w:lvlJc w:val="left"/>
+      <w:pPr>
+        <w:ind w:left="357" w:hanging="357"/>
+      </w:pPr>
+      <w:rPr>
+        <w:rFonts w:hint="default"/>
+      </w:rPr>
+    </w:lvl>
+    <w:lvl w:ilvl="8">
+      <w:start w:val="1"/>
+      <w:numFmt w:val="decimal"/>
+      <w:lvlText w:val="%1.%2.%3.%4.%5.%6.%7.%8.%9."/>
+      <w:lvlJc w:val="left"/>
+      <w:pPr>
+        <w:ind w:left="357" w:hanging="357"/>
+      </w:pPr>
+      <w:rPr>
+        <w:rFonts w:hint="default"/>
+      </w:rPr>
+    </w:lvl>
+  </w:abstractNum>
+  <w:abstractNum w:abstractNumId="47" w15:restartNumberingAfterBreak="0">
     <w:nsid w:val="452D967F"/>
     <w:multiLevelType w:val="hybridMultilevel"/>
     <w:tmpl w:val="C59EE176"/>
@@ -7242,7 +9159,120 @@
       </w:rPr>
     </w:lvl>
   </w:abstractNum>
-  <w:abstractNum w:abstractNumId="42" w15:restartNumberingAfterBreak="0">
+  <w:abstractNum w:abstractNumId="48" w15:restartNumberingAfterBreak="0">
+    <w:nsid w:val="4783211C"/>
+    <w:multiLevelType w:val="multilevel"/>
+    <w:tmpl w:val="2E2CDDF4"/>
+    <w:lvl w:ilvl="0">
+      <w:start w:val="1"/>
+      <w:numFmt w:val="decimal"/>
+      <w:lvlText w:val="%1."/>
+      <w:lvlJc w:val="left"/>
+      <w:pPr>
+        <w:ind w:left="357" w:hanging="357"/>
+      </w:pPr>
+      <w:rPr>
+        <w:rFonts w:hint="default"/>
+      </w:rPr>
+    </w:lvl>
+    <w:lvl w:ilvl="1">
+      <w:start w:val="1"/>
+      <w:numFmt w:val="decimal"/>
+      <w:lvlText w:val="%1.%2."/>
+      <w:lvlJc w:val="left"/>
+      <w:pPr>
+        <w:ind w:left="357" w:hanging="357"/>
+      </w:pPr>
+      <w:rPr>
+        <w:rFonts w:hint="default"/>
+      </w:rPr>
+    </w:lvl>
+    <w:lvl w:ilvl="2">
+      <w:start w:val="1"/>
+      <w:numFmt w:val="decimal"/>
+      <w:lvlText w:val="%1.%2.%3."/>
+      <w:lvlJc w:val="left"/>
+      <w:pPr>
+        <w:ind w:left="357" w:hanging="357"/>
+      </w:pPr>
+      <w:rPr>
+        <w:rFonts w:hint="default"/>
+      </w:rPr>
+    </w:lvl>
+    <w:lvl w:ilvl="3">
+      <w:start w:val="1"/>
+      <w:numFmt w:val="decimal"/>
+      <w:lvlText w:val="%1.%2.%3.%4."/>
+      <w:lvlJc w:val="left"/>
+      <w:pPr>
+        <w:ind w:left="357" w:hanging="357"/>
+      </w:pPr>
+      <w:rPr>
+        <w:rFonts w:hint="default"/>
+      </w:rPr>
+    </w:lvl>
+    <w:lvl w:ilvl="4">
+      <w:start w:val="1"/>
+      <w:numFmt w:val="decimal"/>
+      <w:lvlText w:val="%1.%2.%3.%4.%5."/>
+      <w:lvlJc w:val="left"/>
+      <w:pPr>
+        <w:ind w:left="357" w:hanging="357"/>
+      </w:pPr>
+      <w:rPr>
+        <w:rFonts w:hint="default"/>
+      </w:rPr>
+    </w:lvl>
+    <w:lvl w:ilvl="5">
+      <w:start w:val="1"/>
+      <w:numFmt w:val="decimal"/>
+      <w:lvlText w:val="%1.%2.%3.%4.%5.%6."/>
+      <w:lvlJc w:val="left"/>
+      <w:pPr>
+        <w:ind w:left="357" w:hanging="357"/>
+      </w:pPr>
+      <w:rPr>
+        <w:rFonts w:hint="default"/>
+      </w:rPr>
+    </w:lvl>
+    <w:lvl w:ilvl="6">
+      <w:start w:val="1"/>
+      <w:numFmt w:val="decimal"/>
+      <w:lvlText w:val="%1.%2.%3.%4.%5.%6.%7."/>
+      <w:lvlJc w:val="left"/>
+      <w:pPr>
+        <w:ind w:left="357" w:hanging="357"/>
+      </w:pPr>
+      <w:rPr>
+        <w:rFonts w:hint="default"/>
+      </w:rPr>
+    </w:lvl>
+    <w:lvl w:ilvl="7">
+      <w:start w:val="1"/>
+      <w:numFmt w:val="decimal"/>
+      <w:lvlText w:val="%1.%2.%3.%4.%5.%6.%7.%8."/>
+      <w:lvlJc w:val="left"/>
+      <w:pPr>
+        <w:ind w:left="357" w:hanging="357"/>
+      </w:pPr>
+      <w:rPr>
+        <w:rFonts w:hint="default"/>
+      </w:rPr>
+    </w:lvl>
+    <w:lvl w:ilvl="8">
+      <w:start w:val="1"/>
+      <w:numFmt w:val="decimal"/>
+      <w:lvlText w:val="%1.%2.%3.%4.%5.%6.%7.%8.%9."/>
+      <w:lvlJc w:val="left"/>
+      <w:pPr>
+        <w:ind w:left="357" w:hanging="357"/>
+      </w:pPr>
+      <w:rPr>
+        <w:rFonts w:hint="default"/>
+      </w:rPr>
+    </w:lvl>
+  </w:abstractNum>
+  <w:abstractNum w:abstractNumId="49" w15:restartNumberingAfterBreak="0">
     <w:nsid w:val="478FE984"/>
     <w:multiLevelType w:val="hybridMultilevel"/>
     <w:tmpl w:val="B7B40770"/>
@@ -7355,7 +9385,7 @@
       </w:rPr>
     </w:lvl>
   </w:abstractNum>
-  <w:abstractNum w:abstractNumId="43" w15:restartNumberingAfterBreak="0">
+  <w:abstractNum w:abstractNumId="50" w15:restartNumberingAfterBreak="0">
     <w:nsid w:val="47D57CA4"/>
     <w:multiLevelType w:val="hybridMultilevel"/>
     <w:tmpl w:val="E66ED0D0"/>
@@ -7441,7 +9471,7 @@
       </w:pPr>
     </w:lvl>
   </w:abstractNum>
-  <w:abstractNum w:abstractNumId="44" w15:restartNumberingAfterBreak="0">
+  <w:abstractNum w:abstractNumId="51" w15:restartNumberingAfterBreak="0">
     <w:nsid w:val="4C8E2FB3"/>
     <w:multiLevelType w:val="hybridMultilevel"/>
     <w:tmpl w:val="4514880C"/>
@@ -7554,7 +9584,319 @@
       </w:rPr>
     </w:lvl>
   </w:abstractNum>
-  <w:abstractNum w:abstractNumId="45" w15:restartNumberingAfterBreak="0">
+  <w:abstractNum w:abstractNumId="52" w15:restartNumberingAfterBreak="0">
+    <w:nsid w:val="4D8B05C5"/>
+    <w:multiLevelType w:val="multilevel"/>
+    <w:tmpl w:val="F05CA1D0"/>
+    <w:lvl w:ilvl="0">
+      <w:start w:val="1"/>
+      <w:numFmt w:val="decimal"/>
+      <w:lvlText w:val="%1."/>
+      <w:lvlJc w:val="left"/>
+      <w:pPr>
+        <w:ind w:left="360" w:hanging="360"/>
+      </w:pPr>
+      <w:rPr>
+        <w:rFonts w:hint="default"/>
+      </w:rPr>
+    </w:lvl>
+    <w:lvl w:ilvl="1">
+      <w:start w:val="1"/>
+      <w:numFmt w:val="decimal"/>
+      <w:lvlText w:val="%1.%2."/>
+      <w:lvlJc w:val="left"/>
+      <w:pPr>
+        <w:ind w:left="792" w:hanging="432"/>
+      </w:pPr>
+      <w:rPr>
+        <w:rFonts w:hint="default"/>
+      </w:rPr>
+    </w:lvl>
+    <w:lvl w:ilvl="2">
+      <w:start w:val="1"/>
+      <w:numFmt w:val="decimal"/>
+      <w:lvlText w:val="%1.%2.%3."/>
+      <w:lvlJc w:val="left"/>
+      <w:pPr>
+        <w:ind w:left="1224" w:hanging="504"/>
+      </w:pPr>
+      <w:rPr>
+        <w:rFonts w:hint="default"/>
+      </w:rPr>
+    </w:lvl>
+    <w:lvl w:ilvl="3">
+      <w:start w:val="1"/>
+      <w:numFmt w:val="decimal"/>
+      <w:lvlText w:val="%1.%2.%3.%4."/>
+      <w:lvlJc w:val="left"/>
+      <w:pPr>
+        <w:ind w:left="1728" w:hanging="648"/>
+      </w:pPr>
+      <w:rPr>
+        <w:rFonts w:hint="default"/>
+      </w:rPr>
+    </w:lvl>
+    <w:lvl w:ilvl="4">
+      <w:start w:val="1"/>
+      <w:numFmt w:val="decimal"/>
+      <w:lvlText w:val="%1.%2.%3.%4.%5."/>
+      <w:lvlJc w:val="left"/>
+      <w:pPr>
+        <w:ind w:left="2232" w:hanging="792"/>
+      </w:pPr>
+      <w:rPr>
+        <w:rFonts w:hint="default"/>
+      </w:rPr>
+    </w:lvl>
+    <w:lvl w:ilvl="5">
+      <w:start w:val="1"/>
+      <w:numFmt w:val="decimal"/>
+      <w:lvlText w:val="%1.%2.%3.%4.%5.%6."/>
+      <w:lvlJc w:val="left"/>
+      <w:pPr>
+        <w:ind w:left="2736" w:hanging="936"/>
+      </w:pPr>
+      <w:rPr>
+        <w:rFonts w:hint="default"/>
+      </w:rPr>
+    </w:lvl>
+    <w:lvl w:ilvl="6">
+      <w:start w:val="1"/>
+      <w:numFmt w:val="decimal"/>
+      <w:lvlText w:val="%1.%2.%3.%4.%5.%6.%7."/>
+      <w:lvlJc w:val="left"/>
+      <w:pPr>
+        <w:ind w:left="3240" w:hanging="1080"/>
+      </w:pPr>
+      <w:rPr>
+        <w:rFonts w:hint="default"/>
+      </w:rPr>
+    </w:lvl>
+    <w:lvl w:ilvl="7">
+      <w:start w:val="1"/>
+      <w:numFmt w:val="decimal"/>
+      <w:lvlText w:val="%1.%2.%3.%4.%5.%6.%7.%8."/>
+      <w:lvlJc w:val="left"/>
+      <w:pPr>
+        <w:ind w:left="3744" w:hanging="1224"/>
+      </w:pPr>
+      <w:rPr>
+        <w:rFonts w:hint="default"/>
+      </w:rPr>
+    </w:lvl>
+    <w:lvl w:ilvl="8">
+      <w:start w:val="1"/>
+      <w:numFmt w:val="decimal"/>
+      <w:lvlText w:val="%1.%2.%3.%4.%5.%6.%7.%8.%9."/>
+      <w:lvlJc w:val="left"/>
+      <w:pPr>
+        <w:ind w:left="4320" w:hanging="1440"/>
+      </w:pPr>
+      <w:rPr>
+        <w:rFonts w:hint="default"/>
+      </w:rPr>
+    </w:lvl>
+  </w:abstractNum>
+  <w:abstractNum w:abstractNumId="53" w15:restartNumberingAfterBreak="0">
+    <w:nsid w:val="4E985EEC"/>
+    <w:multiLevelType w:val="multilevel"/>
+    <w:tmpl w:val="2E2CDDF4"/>
+    <w:lvl w:ilvl="0">
+      <w:start w:val="1"/>
+      <w:numFmt w:val="decimal"/>
+      <w:lvlText w:val="%1."/>
+      <w:lvlJc w:val="left"/>
+      <w:pPr>
+        <w:ind w:left="357" w:hanging="357"/>
+      </w:pPr>
+      <w:rPr>
+        <w:rFonts w:hint="default"/>
+      </w:rPr>
+    </w:lvl>
+    <w:lvl w:ilvl="1">
+      <w:start w:val="1"/>
+      <w:numFmt w:val="decimal"/>
+      <w:lvlText w:val="%1.%2."/>
+      <w:lvlJc w:val="left"/>
+      <w:pPr>
+        <w:ind w:left="357" w:hanging="357"/>
+      </w:pPr>
+      <w:rPr>
+        <w:rFonts w:hint="default"/>
+      </w:rPr>
+    </w:lvl>
+    <w:lvl w:ilvl="2">
+      <w:start w:val="1"/>
+      <w:numFmt w:val="decimal"/>
+      <w:lvlText w:val="%1.%2.%3."/>
+      <w:lvlJc w:val="left"/>
+      <w:pPr>
+        <w:ind w:left="357" w:hanging="357"/>
+      </w:pPr>
+      <w:rPr>
+        <w:rFonts w:hint="default"/>
+      </w:rPr>
+    </w:lvl>
+    <w:lvl w:ilvl="3">
+      <w:start w:val="1"/>
+      <w:numFmt w:val="decimal"/>
+      <w:lvlText w:val="%1.%2.%3.%4."/>
+      <w:lvlJc w:val="left"/>
+      <w:pPr>
+        <w:ind w:left="357" w:hanging="357"/>
+      </w:pPr>
+      <w:rPr>
+        <w:rFonts w:hint="default"/>
+      </w:rPr>
+    </w:lvl>
+    <w:lvl w:ilvl="4">
+      <w:start w:val="1"/>
+      <w:numFmt w:val="decimal"/>
+      <w:lvlText w:val="%1.%2.%3.%4.%5."/>
+      <w:lvlJc w:val="left"/>
+      <w:pPr>
+        <w:ind w:left="357" w:hanging="357"/>
+      </w:pPr>
+      <w:rPr>
+        <w:rFonts w:hint="default"/>
+      </w:rPr>
+    </w:lvl>
+    <w:lvl w:ilvl="5">
+      <w:start w:val="1"/>
+      <w:numFmt w:val="decimal"/>
+      <w:lvlText w:val="%1.%2.%3.%4.%5.%6."/>
+      <w:lvlJc w:val="left"/>
+      <w:pPr>
+        <w:ind w:left="357" w:hanging="357"/>
+      </w:pPr>
+      <w:rPr>
+        <w:rFonts w:hint="default"/>
+      </w:rPr>
+    </w:lvl>
+    <w:lvl w:ilvl="6">
+      <w:start w:val="1"/>
+      <w:numFmt w:val="decimal"/>
+      <w:lvlText w:val="%1.%2.%3.%4.%5.%6.%7."/>
+      <w:lvlJc w:val="left"/>
+      <w:pPr>
+        <w:ind w:left="357" w:hanging="357"/>
+      </w:pPr>
+      <w:rPr>
+        <w:rFonts w:hint="default"/>
+      </w:rPr>
+    </w:lvl>
+    <w:lvl w:ilvl="7">
+      <w:start w:val="1"/>
+      <w:numFmt w:val="decimal"/>
+      <w:lvlText w:val="%1.%2.%3.%4.%5.%6.%7.%8."/>
+      <w:lvlJc w:val="left"/>
+      <w:pPr>
+        <w:ind w:left="357" w:hanging="357"/>
+      </w:pPr>
+      <w:rPr>
+        <w:rFonts w:hint="default"/>
+      </w:rPr>
+    </w:lvl>
+    <w:lvl w:ilvl="8">
+      <w:start w:val="1"/>
+      <w:numFmt w:val="decimal"/>
+      <w:lvlText w:val="%1.%2.%3.%4.%5.%6.%7.%8.%9."/>
+      <w:lvlJc w:val="left"/>
+      <w:pPr>
+        <w:ind w:left="357" w:hanging="357"/>
+      </w:pPr>
+      <w:rPr>
+        <w:rFonts w:hint="default"/>
+      </w:rPr>
+    </w:lvl>
+  </w:abstractNum>
+  <w:abstractNum w:abstractNumId="54" w15:restartNumberingAfterBreak="0">
+    <w:nsid w:val="4ECF24C1"/>
+    <w:multiLevelType w:val="multilevel"/>
+    <w:tmpl w:val="0410001F"/>
+    <w:lvl w:ilvl="0">
+      <w:start w:val="1"/>
+      <w:numFmt w:val="decimal"/>
+      <w:lvlText w:val="%1."/>
+      <w:lvlJc w:val="left"/>
+      <w:pPr>
+        <w:ind w:left="360" w:hanging="360"/>
+      </w:pPr>
+    </w:lvl>
+    <w:lvl w:ilvl="1">
+      <w:start w:val="1"/>
+      <w:numFmt w:val="decimal"/>
+      <w:lvlText w:val="%1.%2."/>
+      <w:lvlJc w:val="left"/>
+      <w:pPr>
+        <w:ind w:left="792" w:hanging="432"/>
+      </w:pPr>
+    </w:lvl>
+    <w:lvl w:ilvl="2">
+      <w:start w:val="1"/>
+      <w:numFmt w:val="decimal"/>
+      <w:lvlText w:val="%1.%2.%3."/>
+      <w:lvlJc w:val="left"/>
+      <w:pPr>
+        <w:ind w:left="1224" w:hanging="504"/>
+      </w:pPr>
+    </w:lvl>
+    <w:lvl w:ilvl="3">
+      <w:start w:val="1"/>
+      <w:numFmt w:val="decimal"/>
+      <w:lvlText w:val="%1.%2.%3.%4."/>
+      <w:lvlJc w:val="left"/>
+      <w:pPr>
+        <w:ind w:left="1728" w:hanging="648"/>
+      </w:pPr>
+    </w:lvl>
+    <w:lvl w:ilvl="4">
+      <w:start w:val="1"/>
+      <w:numFmt w:val="decimal"/>
+      <w:lvlText w:val="%1.%2.%3.%4.%5."/>
+      <w:lvlJc w:val="left"/>
+      <w:pPr>
+        <w:ind w:left="2232" w:hanging="792"/>
+      </w:pPr>
+    </w:lvl>
+    <w:lvl w:ilvl="5">
+      <w:start w:val="1"/>
+      <w:numFmt w:val="decimal"/>
+      <w:lvlText w:val="%1.%2.%3.%4.%5.%6."/>
+      <w:lvlJc w:val="left"/>
+      <w:pPr>
+        <w:ind w:left="2736" w:hanging="936"/>
+      </w:pPr>
+    </w:lvl>
+    <w:lvl w:ilvl="6">
+      <w:start w:val="1"/>
+      <w:numFmt w:val="decimal"/>
+      <w:lvlText w:val="%1.%2.%3.%4.%5.%6.%7."/>
+      <w:lvlJc w:val="left"/>
+      <w:pPr>
+        <w:ind w:left="3240" w:hanging="1080"/>
+      </w:pPr>
+    </w:lvl>
+    <w:lvl w:ilvl="7">
+      <w:start w:val="1"/>
+      <w:numFmt w:val="decimal"/>
+      <w:lvlText w:val="%1.%2.%3.%4.%5.%6.%7.%8."/>
+      <w:lvlJc w:val="left"/>
+      <w:pPr>
+        <w:ind w:left="3744" w:hanging="1224"/>
+      </w:pPr>
+    </w:lvl>
+    <w:lvl w:ilvl="8">
+      <w:start w:val="1"/>
+      <w:numFmt w:val="decimal"/>
+      <w:lvlText w:val="%1.%2.%3.%4.%5.%6.%7.%8.%9."/>
+      <w:lvlJc w:val="left"/>
+      <w:pPr>
+        <w:ind w:left="4320" w:hanging="1440"/>
+      </w:pPr>
+    </w:lvl>
+  </w:abstractNum>
+  <w:abstractNum w:abstractNumId="55" w15:restartNumberingAfterBreak="0">
     <w:nsid w:val="508EE2BC"/>
     <w:multiLevelType w:val="hybridMultilevel"/>
     <w:tmpl w:val="E31EA6B6"/>
@@ -7667,7 +10009,7 @@
       </w:rPr>
     </w:lvl>
   </w:abstractNum>
-  <w:abstractNum w:abstractNumId="46" w15:restartNumberingAfterBreak="0">
+  <w:abstractNum w:abstractNumId="56" w15:restartNumberingAfterBreak="0">
     <w:nsid w:val="53D430B5"/>
     <w:multiLevelType w:val="hybridMultilevel"/>
     <w:tmpl w:val="087CBE88"/>
@@ -7780,7 +10122,7 @@
       </w:rPr>
     </w:lvl>
   </w:abstractNum>
-  <w:abstractNum w:abstractNumId="47" w15:restartNumberingAfterBreak="0">
+  <w:abstractNum w:abstractNumId="57" w15:restartNumberingAfterBreak="0">
     <w:nsid w:val="54F80DED"/>
     <w:multiLevelType w:val="hybridMultilevel"/>
     <w:tmpl w:val="7960B3FE"/>
@@ -7893,7 +10235,93 @@
       </w:rPr>
     </w:lvl>
   </w:abstractNum>
-  <w:abstractNum w:abstractNumId="48" w15:restartNumberingAfterBreak="0">
+  <w:abstractNum w:abstractNumId="58" w15:restartNumberingAfterBreak="0">
+    <w:nsid w:val="5AA543E9"/>
+    <w:multiLevelType w:val="multilevel"/>
+    <w:tmpl w:val="0410001F"/>
+    <w:lvl w:ilvl="0">
+      <w:start w:val="1"/>
+      <w:numFmt w:val="decimal"/>
+      <w:lvlText w:val="%1."/>
+      <w:lvlJc w:val="left"/>
+      <w:pPr>
+        <w:ind w:left="360" w:hanging="360"/>
+      </w:pPr>
+    </w:lvl>
+    <w:lvl w:ilvl="1">
+      <w:start w:val="1"/>
+      <w:numFmt w:val="decimal"/>
+      <w:lvlText w:val="%1.%2."/>
+      <w:lvlJc w:val="left"/>
+      <w:pPr>
+        <w:ind w:left="792" w:hanging="432"/>
+      </w:pPr>
+    </w:lvl>
+    <w:lvl w:ilvl="2">
+      <w:start w:val="1"/>
+      <w:numFmt w:val="decimal"/>
+      <w:lvlText w:val="%1.%2.%3."/>
+      <w:lvlJc w:val="left"/>
+      <w:pPr>
+        <w:ind w:left="1224" w:hanging="504"/>
+      </w:pPr>
+    </w:lvl>
+    <w:lvl w:ilvl="3">
+      <w:start w:val="1"/>
+      <w:numFmt w:val="decimal"/>
+      <w:lvlText w:val="%1.%2.%3.%4."/>
+      <w:lvlJc w:val="left"/>
+      <w:pPr>
+        <w:ind w:left="1728" w:hanging="648"/>
+      </w:pPr>
+    </w:lvl>
+    <w:lvl w:ilvl="4">
+      <w:start w:val="1"/>
+      <w:numFmt w:val="decimal"/>
+      <w:lvlText w:val="%1.%2.%3.%4.%5."/>
+      <w:lvlJc w:val="left"/>
+      <w:pPr>
+        <w:ind w:left="2232" w:hanging="792"/>
+      </w:pPr>
+    </w:lvl>
+    <w:lvl w:ilvl="5">
+      <w:start w:val="1"/>
+      <w:numFmt w:val="decimal"/>
+      <w:lvlText w:val="%1.%2.%3.%4.%5.%6."/>
+      <w:lvlJc w:val="left"/>
+      <w:pPr>
+        <w:ind w:left="2736" w:hanging="936"/>
+      </w:pPr>
+    </w:lvl>
+    <w:lvl w:ilvl="6">
+      <w:start w:val="1"/>
+      <w:numFmt w:val="decimal"/>
+      <w:lvlText w:val="%1.%2.%3.%4.%5.%6.%7."/>
+      <w:lvlJc w:val="left"/>
+      <w:pPr>
+        <w:ind w:left="3240" w:hanging="1080"/>
+      </w:pPr>
+    </w:lvl>
+    <w:lvl w:ilvl="7">
+      <w:start w:val="1"/>
+      <w:numFmt w:val="decimal"/>
+      <w:lvlText w:val="%1.%2.%3.%4.%5.%6.%7.%8."/>
+      <w:lvlJc w:val="left"/>
+      <w:pPr>
+        <w:ind w:left="3744" w:hanging="1224"/>
+      </w:pPr>
+    </w:lvl>
+    <w:lvl w:ilvl="8">
+      <w:start w:val="1"/>
+      <w:numFmt w:val="decimal"/>
+      <w:lvlText w:val="%1.%2.%3.%4.%5.%6.%7.%8.%9."/>
+      <w:lvlJc w:val="left"/>
+      <w:pPr>
+        <w:ind w:left="4320" w:hanging="1440"/>
+      </w:pPr>
+    </w:lvl>
+  </w:abstractNum>
+  <w:abstractNum w:abstractNumId="59" w15:restartNumberingAfterBreak="0">
     <w:nsid w:val="5DF54336"/>
     <w:multiLevelType w:val="hybridMultilevel"/>
     <w:tmpl w:val="3E8AAAB2"/>
@@ -7979,7 +10407,7 @@
       </w:pPr>
     </w:lvl>
   </w:abstractNum>
-  <w:abstractNum w:abstractNumId="49" w15:restartNumberingAfterBreak="0">
+  <w:abstractNum w:abstractNumId="60" w15:restartNumberingAfterBreak="0">
     <w:nsid w:val="5E3369D8"/>
     <w:multiLevelType w:val="hybridMultilevel"/>
     <w:tmpl w:val="CF12958E"/>
@@ -8092,7 +10520,7 @@
       </w:rPr>
     </w:lvl>
   </w:abstractNum>
-  <w:abstractNum w:abstractNumId="50" w15:restartNumberingAfterBreak="0">
+  <w:abstractNum w:abstractNumId="61" w15:restartNumberingAfterBreak="0">
     <w:nsid w:val="5EDA466C"/>
     <w:multiLevelType w:val="hybridMultilevel"/>
     <w:tmpl w:val="88F8F152"/>
@@ -8205,7 +10633,7 @@
       </w:rPr>
     </w:lvl>
   </w:abstractNum>
-  <w:abstractNum w:abstractNumId="51" w15:restartNumberingAfterBreak="0">
+  <w:abstractNum w:abstractNumId="62" w15:restartNumberingAfterBreak="0">
     <w:nsid w:val="632A64BB"/>
     <w:multiLevelType w:val="hybridMultilevel"/>
     <w:tmpl w:val="D34464AE"/>
@@ -8291,7 +10719,7 @@
       </w:pPr>
     </w:lvl>
   </w:abstractNum>
-  <w:abstractNum w:abstractNumId="52" w15:restartNumberingAfterBreak="0">
+  <w:abstractNum w:abstractNumId="63" w15:restartNumberingAfterBreak="0">
     <w:nsid w:val="685A2035"/>
     <w:multiLevelType w:val="hybridMultilevel"/>
     <w:tmpl w:val="A440CDA2"/>
@@ -8404,7 +10832,7 @@
       </w:rPr>
     </w:lvl>
   </w:abstractNum>
-  <w:abstractNum w:abstractNumId="53" w15:restartNumberingAfterBreak="0">
+  <w:abstractNum w:abstractNumId="64" w15:restartNumberingAfterBreak="0">
     <w:nsid w:val="6977A44E"/>
     <w:multiLevelType w:val="hybridMultilevel"/>
     <w:tmpl w:val="852C7AFE"/>
@@ -8517,7 +10945,93 @@
       </w:rPr>
     </w:lvl>
   </w:abstractNum>
-  <w:abstractNum w:abstractNumId="54" w15:restartNumberingAfterBreak="0">
+  <w:abstractNum w:abstractNumId="65" w15:restartNumberingAfterBreak="0">
+    <w:nsid w:val="699712C0"/>
+    <w:multiLevelType w:val="multilevel"/>
+    <w:tmpl w:val="0410001F"/>
+    <w:lvl w:ilvl="0">
+      <w:start w:val="1"/>
+      <w:numFmt w:val="decimal"/>
+      <w:lvlText w:val="%1."/>
+      <w:lvlJc w:val="left"/>
+      <w:pPr>
+        <w:ind w:left="360" w:hanging="360"/>
+      </w:pPr>
+    </w:lvl>
+    <w:lvl w:ilvl="1">
+      <w:start w:val="1"/>
+      <w:numFmt w:val="decimal"/>
+      <w:lvlText w:val="%1.%2."/>
+      <w:lvlJc w:val="left"/>
+      <w:pPr>
+        <w:ind w:left="792" w:hanging="432"/>
+      </w:pPr>
+    </w:lvl>
+    <w:lvl w:ilvl="2">
+      <w:start w:val="1"/>
+      <w:numFmt w:val="decimal"/>
+      <w:lvlText w:val="%1.%2.%3."/>
+      <w:lvlJc w:val="left"/>
+      <w:pPr>
+        <w:ind w:left="1224" w:hanging="504"/>
+      </w:pPr>
+    </w:lvl>
+    <w:lvl w:ilvl="3">
+      <w:start w:val="1"/>
+      <w:numFmt w:val="decimal"/>
+      <w:lvlText w:val="%1.%2.%3.%4."/>
+      <w:lvlJc w:val="left"/>
+      <w:pPr>
+        <w:ind w:left="1728" w:hanging="648"/>
+      </w:pPr>
+    </w:lvl>
+    <w:lvl w:ilvl="4">
+      <w:start w:val="1"/>
+      <w:numFmt w:val="decimal"/>
+      <w:lvlText w:val="%1.%2.%3.%4.%5."/>
+      <w:lvlJc w:val="left"/>
+      <w:pPr>
+        <w:ind w:left="2232" w:hanging="792"/>
+      </w:pPr>
+    </w:lvl>
+    <w:lvl w:ilvl="5">
+      <w:start w:val="1"/>
+      <w:numFmt w:val="decimal"/>
+      <w:lvlText w:val="%1.%2.%3.%4.%5.%6."/>
+      <w:lvlJc w:val="left"/>
+      <w:pPr>
+        <w:ind w:left="2736" w:hanging="936"/>
+      </w:pPr>
+    </w:lvl>
+    <w:lvl w:ilvl="6">
+      <w:start w:val="1"/>
+      <w:numFmt w:val="decimal"/>
+      <w:lvlText w:val="%1.%2.%3.%4.%5.%6.%7."/>
+      <w:lvlJc w:val="left"/>
+      <w:pPr>
+        <w:ind w:left="3240" w:hanging="1080"/>
+      </w:pPr>
+    </w:lvl>
+    <w:lvl w:ilvl="7">
+      <w:start w:val="1"/>
+      <w:numFmt w:val="decimal"/>
+      <w:lvlText w:val="%1.%2.%3.%4.%5.%6.%7.%8."/>
+      <w:lvlJc w:val="left"/>
+      <w:pPr>
+        <w:ind w:left="3744" w:hanging="1224"/>
+      </w:pPr>
+    </w:lvl>
+    <w:lvl w:ilvl="8">
+      <w:start w:val="1"/>
+      <w:numFmt w:val="decimal"/>
+      <w:lvlText w:val="%1.%2.%3.%4.%5.%6.%7.%8.%9."/>
+      <w:lvlJc w:val="left"/>
+      <w:pPr>
+        <w:ind w:left="4320" w:hanging="1440"/>
+      </w:pPr>
+    </w:lvl>
+  </w:abstractNum>
+  <w:abstractNum w:abstractNumId="66" w15:restartNumberingAfterBreak="0">
     <w:nsid w:val="6C1DE0DD"/>
     <w:multiLevelType w:val="hybridMultilevel"/>
     <w:tmpl w:val="71E4D34A"/>
@@ -8630,7 +11144,7 @@
       </w:rPr>
     </w:lvl>
   </w:abstractNum>
-  <w:abstractNum w:abstractNumId="55" w15:restartNumberingAfterBreak="0">
+  <w:abstractNum w:abstractNumId="67" w15:restartNumberingAfterBreak="0">
     <w:nsid w:val="6E9296EC"/>
     <w:multiLevelType w:val="hybridMultilevel"/>
     <w:tmpl w:val="560EEE00"/>
@@ -8743,7 +11257,7 @@
       </w:rPr>
     </w:lvl>
   </w:abstractNum>
-  <w:abstractNum w:abstractNumId="56" w15:restartNumberingAfterBreak="0">
+  <w:abstractNum w:abstractNumId="68" w15:restartNumberingAfterBreak="0">
     <w:nsid w:val="726573BF"/>
     <w:multiLevelType w:val="hybridMultilevel"/>
     <w:tmpl w:val="78D03C54"/>
@@ -8829,7 +11343,7 @@
       </w:pPr>
     </w:lvl>
   </w:abstractNum>
-  <w:abstractNum w:abstractNumId="57" w15:restartNumberingAfterBreak="0">
+  <w:abstractNum w:abstractNumId="69" w15:restartNumberingAfterBreak="0">
     <w:nsid w:val="7338FDC6"/>
     <w:multiLevelType w:val="hybridMultilevel"/>
     <w:tmpl w:val="A1245E90"/>
@@ -8942,7 +11456,7 @@
       </w:rPr>
     </w:lvl>
   </w:abstractNum>
-  <w:abstractNum w:abstractNumId="58" w15:restartNumberingAfterBreak="0">
+  <w:abstractNum w:abstractNumId="70" w15:restartNumberingAfterBreak="0">
     <w:nsid w:val="733B5E66"/>
     <w:multiLevelType w:val="hybridMultilevel"/>
     <w:tmpl w:val="59DA7AA2"/>
@@ -9055,7 +11569,7 @@
       </w:rPr>
     </w:lvl>
   </w:abstractNum>
-  <w:abstractNum w:abstractNumId="59" w15:restartNumberingAfterBreak="0">
+  <w:abstractNum w:abstractNumId="71" w15:restartNumberingAfterBreak="0">
     <w:nsid w:val="755D500B"/>
     <w:multiLevelType w:val="hybridMultilevel"/>
     <w:tmpl w:val="15001B4C"/>
@@ -9168,7 +11682,7 @@
       </w:rPr>
     </w:lvl>
   </w:abstractNum>
-  <w:abstractNum w:abstractNumId="60" w15:restartNumberingAfterBreak="0">
+  <w:abstractNum w:abstractNumId="72" w15:restartNumberingAfterBreak="0">
     <w:nsid w:val="783A08DD"/>
     <w:multiLevelType w:val="hybridMultilevel"/>
     <w:tmpl w:val="6BF043BE"/>
@@ -9281,7 +11795,93 @@
       </w:rPr>
     </w:lvl>
   </w:abstractNum>
-  <w:abstractNum w:abstractNumId="61" w15:restartNumberingAfterBreak="0">
+  <w:abstractNum w:abstractNumId="73" w15:restartNumberingAfterBreak="0">
+    <w:nsid w:val="79515A1B"/>
+    <w:multiLevelType w:val="hybridMultilevel"/>
+    <w:tmpl w:val="187E211A"/>
+    <w:lvl w:ilvl="0" w:tplc="0410000F">
+      <w:start w:val="1"/>
+      <w:numFmt w:val="decimal"/>
+      <w:lvlText w:val="%1."/>
+      <w:lvlJc w:val="left"/>
+      <w:pPr>
+        <w:ind w:left="720" w:hanging="360"/>
+      </w:pPr>
+    </w:lvl>
+    <w:lvl w:ilvl="1" w:tplc="04100019" w:tentative="1">
+      <w:start w:val="1"/>
+      <w:numFmt w:val="lowerLetter"/>
+      <w:lvlText w:val="%2."/>
+      <w:lvlJc w:val="left"/>
+      <w:pPr>
+        <w:ind w:left="1440" w:hanging="360"/>
+      </w:pPr>
+    </w:lvl>
+    <w:lvl w:ilvl="2" w:tplc="0410001B" w:tentative="1">
+      <w:start w:val="1"/>
+      <w:numFmt w:val="lowerRoman"/>
+      <w:lvlText w:val="%3."/>
+      <w:lvlJc w:val="right"/>
+      <w:pPr>
+        <w:ind w:left="2160" w:hanging="180"/>
+      </w:pPr>
+    </w:lvl>
+    <w:lvl w:ilvl="3" w:tplc="0410000F" w:tentative="1">
+      <w:start w:val="1"/>
+      <w:numFmt w:val="decimal"/>
+      <w:lvlText w:val="%4."/>
+      <w:lvlJc w:val="left"/>
+      <w:pPr>
+        <w:ind w:left="2880" w:hanging="360"/>
+      </w:pPr>
+    </w:lvl>
+    <w:lvl w:ilvl="4" w:tplc="04100019" w:tentative="1">
+      <w:start w:val="1"/>
+      <w:numFmt w:val="lowerLetter"/>
+      <w:lvlText w:val="%5."/>
+      <w:lvlJc w:val="left"/>
+      <w:pPr>
+        <w:ind w:left="3600" w:hanging="360"/>
+      </w:pPr>
+    </w:lvl>
+    <w:lvl w:ilvl="5" w:tplc="0410001B" w:tentative="1">
+      <w:start w:val="1"/>
+      <w:numFmt w:val="lowerRoman"/>
+      <w:lvlText w:val="%6."/>
+      <w:lvlJc w:val="right"/>
+      <w:pPr>
+        <w:ind w:left="4320" w:hanging="180"/>
+      </w:pPr>
+    </w:lvl>
+    <w:lvl w:ilvl="6" w:tplc="0410000F" w:tentative="1">
+      <w:start w:val="1"/>
+      <w:numFmt w:val="decimal"/>
+      <w:lvlText w:val="%7."/>
+      <w:lvlJc w:val="left"/>
+      <w:pPr>
+        <w:ind w:left="5040" w:hanging="360"/>
+      </w:pPr>
+    </w:lvl>
+    <w:lvl w:ilvl="7" w:tplc="04100019" w:tentative="1">
+      <w:start w:val="1"/>
+      <w:numFmt w:val="lowerLetter"/>
+      <w:lvlText w:val="%8."/>
+      <w:lvlJc w:val="left"/>
+      <w:pPr>
+        <w:ind w:left="5760" w:hanging="360"/>
+      </w:pPr>
+    </w:lvl>
+    <w:lvl w:ilvl="8" w:tplc="0410001B" w:tentative="1">
+      <w:start w:val="1"/>
+      <w:numFmt w:val="lowerRoman"/>
+      <w:lvlText w:val="%9."/>
+      <w:lvlJc w:val="right"/>
+      <w:pPr>
+        <w:ind w:left="6480" w:hanging="180"/>
+      </w:pPr>
+    </w:lvl>
+  </w:abstractNum>
+  <w:abstractNum w:abstractNumId="74" w15:restartNumberingAfterBreak="0">
     <w:nsid w:val="7B29B53D"/>
     <w:multiLevelType w:val="hybridMultilevel"/>
     <w:tmpl w:val="EF1C96CC"/>
@@ -9394,7 +11994,93 @@
       </w:rPr>
     </w:lvl>
   </w:abstractNum>
-  <w:abstractNum w:abstractNumId="62" w15:restartNumberingAfterBreak="0">
+  <w:abstractNum w:abstractNumId="75" w15:restartNumberingAfterBreak="0">
+    <w:nsid w:val="7B553A84"/>
+    <w:multiLevelType w:val="multilevel"/>
+    <w:tmpl w:val="0410001F"/>
+    <w:lvl w:ilvl="0">
+      <w:start w:val="1"/>
+      <w:numFmt w:val="decimal"/>
+      <w:lvlText w:val="%1."/>
+      <w:lvlJc w:val="left"/>
+      <w:pPr>
+        <w:ind w:left="360" w:hanging="360"/>
+      </w:pPr>
+    </w:lvl>
+    <w:lvl w:ilvl="1">
+      <w:start w:val="1"/>
+      <w:numFmt w:val="decimal"/>
+      <w:lvlText w:val="%1.%2."/>
+      <w:lvlJc w:val="left"/>
+      <w:pPr>
+        <w:ind w:left="792" w:hanging="432"/>
+      </w:pPr>
+    </w:lvl>
+    <w:lvl w:ilvl="2">
+      <w:start w:val="1"/>
+      <w:numFmt w:val="decimal"/>
+      <w:lvlText w:val="%1.%2.%3."/>
+      <w:lvlJc w:val="left"/>
+      <w:pPr>
+        <w:ind w:left="1224" w:hanging="504"/>
+      </w:pPr>
+    </w:lvl>
+    <w:lvl w:ilvl="3">
+      <w:start w:val="1"/>
+      <w:numFmt w:val="decimal"/>
+      <w:lvlText w:val="%1.%2.%3.%4."/>
+      <w:lvlJc w:val="left"/>
+      <w:pPr>
+        <w:ind w:left="1728" w:hanging="648"/>
+      </w:pPr>
+    </w:lvl>
+    <w:lvl w:ilvl="4">
+      <w:start w:val="1"/>
+      <w:numFmt w:val="decimal"/>
+      <w:lvlText w:val="%1.%2.%3.%4.%5."/>
+      <w:lvlJc w:val="left"/>
+      <w:pPr>
+        <w:ind w:left="2232" w:hanging="792"/>
+      </w:pPr>
+    </w:lvl>
+    <w:lvl w:ilvl="5">
+      <w:start w:val="1"/>
+      <w:numFmt w:val="decimal"/>
+      <w:lvlText w:val="%1.%2.%3.%4.%5.%6."/>
+      <w:lvlJc w:val="left"/>
+      <w:pPr>
+        <w:ind w:left="2736" w:hanging="936"/>
+      </w:pPr>
+    </w:lvl>
+    <w:lvl w:ilvl="6">
+      <w:start w:val="1"/>
+      <w:numFmt w:val="decimal"/>
+      <w:lvlText w:val="%1.%2.%3.%4.%5.%6.%7."/>
+      <w:lvlJc w:val="left"/>
+      <w:pPr>
+        <w:ind w:left="3240" w:hanging="1080"/>
+      </w:pPr>
+    </w:lvl>
+    <w:lvl w:ilvl="7">
+      <w:start w:val="1"/>
+      <w:numFmt w:val="decimal"/>
+      <w:lvlText w:val="%1.%2.%3.%4.%5.%6.%7.%8."/>
+      <w:lvlJc w:val="left"/>
+      <w:pPr>
+        <w:ind w:left="3744" w:hanging="1224"/>
+      </w:pPr>
+    </w:lvl>
+    <w:lvl w:ilvl="8">
+      <w:start w:val="1"/>
+      <w:numFmt w:val="decimal"/>
+      <w:lvlText w:val="%1.%2.%3.%4.%5.%6.%7.%8.%9."/>
+      <w:lvlJc w:val="left"/>
+      <w:pPr>
+        <w:ind w:left="4320" w:hanging="1440"/>
+      </w:pPr>
+    </w:lvl>
+  </w:abstractNum>
+  <w:abstractNum w:abstractNumId="76" w15:restartNumberingAfterBreak="0">
     <w:nsid w:val="7E06A91B"/>
     <w:multiLevelType w:val="hybridMultilevel"/>
     <w:tmpl w:val="9B545A1E"/>
@@ -9507,7 +12193,7 @@
       </w:rPr>
     </w:lvl>
   </w:abstractNum>
-  <w:abstractNum w:abstractNumId="63" w15:restartNumberingAfterBreak="0">
+  <w:abstractNum w:abstractNumId="77" w15:restartNumberingAfterBreak="0">
     <w:nsid w:val="7E9204E2"/>
     <w:multiLevelType w:val="hybridMultilevel"/>
     <w:tmpl w:val="560EBD9A"/>
@@ -9620,7 +12306,7 @@
       </w:rPr>
     </w:lvl>
   </w:abstractNum>
-  <w:abstractNum w:abstractNumId="64" w15:restartNumberingAfterBreak="0">
+  <w:abstractNum w:abstractNumId="78" w15:restartNumberingAfterBreak="0">
     <w:nsid w:val="7E9C7EB1"/>
     <w:multiLevelType w:val="hybridMultilevel"/>
     <w:tmpl w:val="26BE93F6"/>
@@ -9734,199 +12420,241 @@
     </w:lvl>
   </w:abstractNum>
   <w:num w:numId="1" w16cid:durableId="2015104313">
-    <w:abstractNumId w:val="22"/>
+    <w:abstractNumId w:val="24"/>
   </w:num>
   <w:num w:numId="2" w16cid:durableId="1397122594">
+    <w:abstractNumId w:val="61"/>
+  </w:num>
+  <w:num w:numId="3" w16cid:durableId="1059133153">
+    <w:abstractNumId w:val="8"/>
+  </w:num>
+  <w:num w:numId="4" w16cid:durableId="263735064">
     <w:abstractNumId w:val="50"/>
   </w:num>
-  <w:num w:numId="3" w16cid:durableId="1059133153">
-    <w:abstractNumId w:val="7"/>
-  </w:num>
-  <w:num w:numId="4" w16cid:durableId="263735064">
-    <w:abstractNumId w:val="43"/>
-  </w:num>
   <w:num w:numId="5" w16cid:durableId="994341424">
-    <w:abstractNumId w:val="51"/>
+    <w:abstractNumId w:val="62"/>
   </w:num>
   <w:num w:numId="6" w16cid:durableId="1445809309">
-    <w:abstractNumId w:val="8"/>
+    <w:abstractNumId w:val="9"/>
   </w:num>
   <w:num w:numId="7" w16cid:durableId="876893509">
-    <w:abstractNumId w:val="13"/>
+    <w:abstractNumId w:val="15"/>
   </w:num>
   <w:num w:numId="8" w16cid:durableId="1446996856">
-    <w:abstractNumId w:val="53"/>
+    <w:abstractNumId w:val="64"/>
   </w:num>
   <w:num w:numId="9" w16cid:durableId="634532661">
-    <w:abstractNumId w:val="16"/>
+    <w:abstractNumId w:val="18"/>
   </w:num>
   <w:num w:numId="10" w16cid:durableId="954749476">
-    <w:abstractNumId w:val="47"/>
+    <w:abstractNumId w:val="57"/>
   </w:num>
   <w:num w:numId="11" w16cid:durableId="893781428">
-    <w:abstractNumId w:val="19"/>
+    <w:abstractNumId w:val="21"/>
   </w:num>
   <w:num w:numId="12" w16cid:durableId="1402558392">
-    <w:abstractNumId w:val="33"/>
+    <w:abstractNumId w:val="36"/>
   </w:num>
   <w:num w:numId="13" w16cid:durableId="1502235360">
-    <w:abstractNumId w:val="54"/>
+    <w:abstractNumId w:val="66"/>
   </w:num>
   <w:num w:numId="14" w16cid:durableId="487985871">
-    <w:abstractNumId w:val="57"/>
+    <w:abstractNumId w:val="69"/>
   </w:num>
   <w:num w:numId="15" w16cid:durableId="1866213917">
-    <w:abstractNumId w:val="18"/>
+    <w:abstractNumId w:val="20"/>
   </w:num>
   <w:num w:numId="16" w16cid:durableId="994526704">
-    <w:abstractNumId w:val="42"/>
+    <w:abstractNumId w:val="49"/>
   </w:num>
   <w:num w:numId="17" w16cid:durableId="834808957">
-    <w:abstractNumId w:val="62"/>
+    <w:abstractNumId w:val="76"/>
   </w:num>
   <w:num w:numId="18" w16cid:durableId="456871571">
-    <w:abstractNumId w:val="32"/>
+    <w:abstractNumId w:val="35"/>
   </w:num>
   <w:num w:numId="19" w16cid:durableId="47384870">
     <w:abstractNumId w:val="0"/>
   </w:num>
   <w:num w:numId="20" w16cid:durableId="2043939825">
-    <w:abstractNumId w:val="39"/>
+    <w:abstractNumId w:val="44"/>
   </w:num>
   <w:num w:numId="21" w16cid:durableId="1769540306">
+    <w:abstractNumId w:val="5"/>
+  </w:num>
+  <w:num w:numId="22" w16cid:durableId="760561532">
+    <w:abstractNumId w:val="25"/>
+  </w:num>
+  <w:num w:numId="23" w16cid:durableId="528638659">
+    <w:abstractNumId w:val="34"/>
+  </w:num>
+  <w:num w:numId="24" w16cid:durableId="1620447981">
+    <w:abstractNumId w:val="56"/>
+  </w:num>
+  <w:num w:numId="25" w16cid:durableId="810563517">
+    <w:abstractNumId w:val="43"/>
+  </w:num>
+  <w:num w:numId="26" w16cid:durableId="1641961851">
+    <w:abstractNumId w:val="29"/>
+  </w:num>
+  <w:num w:numId="27" w16cid:durableId="834809103">
+    <w:abstractNumId w:val="12"/>
+  </w:num>
+  <w:num w:numId="28" w16cid:durableId="1640261001">
+    <w:abstractNumId w:val="67"/>
+  </w:num>
+  <w:num w:numId="29" w16cid:durableId="1359551410">
+    <w:abstractNumId w:val="33"/>
+  </w:num>
+  <w:num w:numId="30" w16cid:durableId="1929187879">
+    <w:abstractNumId w:val="45"/>
+  </w:num>
+  <w:num w:numId="31" w16cid:durableId="1151561789">
+    <w:abstractNumId w:val="47"/>
+  </w:num>
+  <w:num w:numId="32" w16cid:durableId="2038003389">
     <w:abstractNumId w:val="4"/>
   </w:num>
-  <w:num w:numId="22" w16cid:durableId="760561532">
-    <w:abstractNumId w:val="23"/>
+  <w:num w:numId="33" w16cid:durableId="544370942">
+    <w:abstractNumId w:val="68"/>
   </w:num>
-  <w:num w:numId="23" w16cid:durableId="528638659">
-    <w:abstractNumId w:val="31"/>
-  </w:num>
-  <w:num w:numId="24" w16cid:durableId="1620447981">
-    <w:abstractNumId w:val="46"/>
-  </w:num>
-  <w:num w:numId="25" w16cid:durableId="810563517">
-    <w:abstractNumId w:val="38"/>
-  </w:num>
-  <w:num w:numId="26" w16cid:durableId="1641961851">
-    <w:abstractNumId w:val="26"/>
-  </w:num>
-  <w:num w:numId="27" w16cid:durableId="834809103">
-    <w:abstractNumId w:val="11"/>
-  </w:num>
-  <w:num w:numId="28" w16cid:durableId="1640261001">
+  <w:num w:numId="34" w16cid:durableId="1728260835">
     <w:abstractNumId w:val="55"/>
   </w:num>
-  <w:num w:numId="29" w16cid:durableId="1359551410">
-    <w:abstractNumId w:val="30"/>
-  </w:num>
-  <w:num w:numId="30" w16cid:durableId="1929187879">
-    <w:abstractNumId w:val="40"/>
-  </w:num>
-  <w:num w:numId="31" w16cid:durableId="1151561789">
-    <w:abstractNumId w:val="41"/>
-  </w:num>
-  <w:num w:numId="32" w16cid:durableId="2038003389">
-    <w:abstractNumId w:val="3"/>
-  </w:num>
-  <w:num w:numId="33" w16cid:durableId="544370942">
-    <w:abstractNumId w:val="56"/>
-  </w:num>
-  <w:num w:numId="34" w16cid:durableId="1728260835">
-    <w:abstractNumId w:val="45"/>
-  </w:num>
   <w:num w:numId="35" w16cid:durableId="1520004202">
-    <w:abstractNumId w:val="63"/>
+    <w:abstractNumId w:val="77"/>
   </w:num>
   <w:num w:numId="36" w16cid:durableId="654527223">
-    <w:abstractNumId w:val="49"/>
+    <w:abstractNumId w:val="60"/>
   </w:num>
   <w:num w:numId="37" w16cid:durableId="764880509">
     <w:abstractNumId w:val="2"/>
   </w:num>
   <w:num w:numId="38" w16cid:durableId="589193690">
-    <w:abstractNumId w:val="61"/>
+    <w:abstractNumId w:val="74"/>
   </w:num>
   <w:num w:numId="39" w16cid:durableId="1639920675">
-    <w:abstractNumId w:val="24"/>
+    <w:abstractNumId w:val="27"/>
   </w:num>
   <w:num w:numId="40" w16cid:durableId="699362285">
-    <w:abstractNumId w:val="6"/>
+    <w:abstractNumId w:val="7"/>
   </w:num>
   <w:num w:numId="41" w16cid:durableId="1822429361">
     <w:abstractNumId w:val="1"/>
   </w:num>
   <w:num w:numId="42" w16cid:durableId="66847316">
+    <w:abstractNumId w:val="71"/>
+  </w:num>
+  <w:num w:numId="43" w16cid:durableId="1926114001">
+    <w:abstractNumId w:val="41"/>
+  </w:num>
+  <w:num w:numId="44" w16cid:durableId="275719307">
+    <w:abstractNumId w:val="17"/>
+  </w:num>
+  <w:num w:numId="45" w16cid:durableId="747262815">
+    <w:abstractNumId w:val="31"/>
+  </w:num>
+  <w:num w:numId="46" w16cid:durableId="1618901990">
+    <w:abstractNumId w:val="70"/>
+  </w:num>
+  <w:num w:numId="47" w16cid:durableId="770931589">
+    <w:abstractNumId w:val="78"/>
+  </w:num>
+  <w:num w:numId="48" w16cid:durableId="2140340259">
     <w:abstractNumId w:val="59"/>
   </w:num>
-  <w:num w:numId="43" w16cid:durableId="1926114001">
-    <w:abstractNumId w:val="36"/>
+  <w:num w:numId="49" w16cid:durableId="1698775962">
+    <w:abstractNumId w:val="32"/>
   </w:num>
-  <w:num w:numId="44" w16cid:durableId="275719307">
-    <w:abstractNumId w:val="15"/>
-  </w:num>
-  <w:num w:numId="45" w16cid:durableId="747262815">
+  <w:num w:numId="50" w16cid:durableId="256912094">
     <w:abstractNumId w:val="28"/>
   </w:num>
-  <w:num w:numId="46" w16cid:durableId="1618901990">
+  <w:num w:numId="51" w16cid:durableId="628588159">
+    <w:abstractNumId w:val="13"/>
+  </w:num>
+  <w:num w:numId="52" w16cid:durableId="386804943">
+    <w:abstractNumId w:val="51"/>
+  </w:num>
+  <w:num w:numId="53" w16cid:durableId="837961745">
+    <w:abstractNumId w:val="72"/>
+  </w:num>
+  <w:num w:numId="54" w16cid:durableId="87894640">
+    <w:abstractNumId w:val="40"/>
+  </w:num>
+  <w:num w:numId="55" w16cid:durableId="496649286">
+    <w:abstractNumId w:val="63"/>
+  </w:num>
+  <w:num w:numId="56" w16cid:durableId="650716066">
+    <w:abstractNumId w:val="39"/>
+  </w:num>
+  <w:num w:numId="57" w16cid:durableId="1188757603">
+    <w:abstractNumId w:val="6"/>
+  </w:num>
+  <w:num w:numId="58" w16cid:durableId="251012098">
+    <w:abstractNumId w:val="22"/>
+  </w:num>
+  <w:num w:numId="59" w16cid:durableId="1611203587">
+    <w:abstractNumId w:val="19"/>
+  </w:num>
+  <w:num w:numId="60" w16cid:durableId="2142114246">
+    <w:abstractNumId w:val="10"/>
+  </w:num>
+  <w:num w:numId="61" w16cid:durableId="1082994978">
+    <w:abstractNumId w:val="30"/>
+  </w:num>
+  <w:num w:numId="62" w16cid:durableId="160044930">
+    <w:abstractNumId w:val="11"/>
+  </w:num>
+  <w:num w:numId="63" w16cid:durableId="862594034">
+    <w:abstractNumId w:val="42"/>
+  </w:num>
+  <w:num w:numId="64" w16cid:durableId="143858219">
+    <w:abstractNumId w:val="23"/>
+  </w:num>
+  <w:num w:numId="65" w16cid:durableId="369915972">
+    <w:abstractNumId w:val="16"/>
+  </w:num>
+  <w:num w:numId="66" w16cid:durableId="1606423167">
+    <w:abstractNumId w:val="46"/>
+  </w:num>
+  <w:num w:numId="67" w16cid:durableId="1549144489">
+    <w:abstractNumId w:val="38"/>
+  </w:num>
+  <w:num w:numId="68" w16cid:durableId="1591624316">
+    <w:abstractNumId w:val="53"/>
+  </w:num>
+  <w:num w:numId="69" w16cid:durableId="866017627">
+    <w:abstractNumId w:val="14"/>
+  </w:num>
+  <w:num w:numId="70" w16cid:durableId="566841525">
+    <w:abstractNumId w:val="3"/>
+  </w:num>
+  <w:num w:numId="71" w16cid:durableId="1909729161">
     <w:abstractNumId w:val="58"/>
   </w:num>
-  <w:num w:numId="47" w16cid:durableId="770931589">
-    <w:abstractNumId w:val="64"/>
+  <w:num w:numId="72" w16cid:durableId="1807159874">
+    <w:abstractNumId w:val="26"/>
   </w:num>
-  <w:num w:numId="48" w16cid:durableId="2140340259">
+  <w:num w:numId="73" w16cid:durableId="1587377751">
     <w:abstractNumId w:val="48"/>
   </w:num>
-  <w:num w:numId="49" w16cid:durableId="1698775962">
-    <w:abstractNumId w:val="29"/>
+  <w:num w:numId="74" w16cid:durableId="307246452">
+    <w:abstractNumId w:val="54"/>
   </w:num>
-  <w:num w:numId="50" w16cid:durableId="256912094">
-    <w:abstractNumId w:val="25"/>
+  <w:num w:numId="75" w16cid:durableId="255868244">
+    <w:abstractNumId w:val="73"/>
   </w:num>
-  <w:num w:numId="51" w16cid:durableId="628588159">
-    <w:abstractNumId w:val="12"/>
+  <w:num w:numId="76" w16cid:durableId="1641226050">
+    <w:abstractNumId w:val="65"/>
   </w:num>
-  <w:num w:numId="52" w16cid:durableId="386804943">
-    <w:abstractNumId w:val="44"/>
-  </w:num>
-  <w:num w:numId="53" w16cid:durableId="837961745">
-    <w:abstractNumId w:val="60"/>
-  </w:num>
-  <w:num w:numId="54" w16cid:durableId="87894640">
-    <w:abstractNumId w:val="35"/>
-  </w:num>
-  <w:num w:numId="55" w16cid:durableId="496649286">
+  <w:num w:numId="77" w16cid:durableId="675619833">
     <w:abstractNumId w:val="52"/>
   </w:num>
-  <w:num w:numId="56" w16cid:durableId="650716066">
-    <w:abstractNumId w:val="34"/>
+  <w:num w:numId="78" w16cid:durableId="1579746340">
+    <w:abstractNumId w:val="75"/>
   </w:num>
-  <w:num w:numId="57" w16cid:durableId="1188757603">
-    <w:abstractNumId w:val="5"/>
-  </w:num>
-  <w:num w:numId="58" w16cid:durableId="251012098">
-    <w:abstractNumId w:val="20"/>
-  </w:num>
-  <w:num w:numId="59" w16cid:durableId="1611203587">
-    <w:abstractNumId w:val="17"/>
-  </w:num>
-  <w:num w:numId="60" w16cid:durableId="2142114246">
-    <w:abstractNumId w:val="9"/>
-  </w:num>
-  <w:num w:numId="61" w16cid:durableId="1082994978">
-    <w:abstractNumId w:val="27"/>
-  </w:num>
-  <w:num w:numId="62" w16cid:durableId="160044930">
-    <w:abstractNumId w:val="10"/>
-  </w:num>
-  <w:num w:numId="63" w16cid:durableId="862594034">
+  <w:num w:numId="79" w16cid:durableId="1467970085">
     <w:abstractNumId w:val="37"/>
-  </w:num>
-  <w:num w:numId="64" w16cid:durableId="143858219">
-    <w:abstractNumId w:val="21"/>
-  </w:num>
-  <w:num w:numId="65" w16cid:durableId="369915972">
-    <w:abstractNumId w:val="14"/>
   </w:num>
 </w:numbering>
 </file>

</xml_diff>